<commit_message>
Updated formatting of output
</commit_message>
<xml_diff>
--- a/documentation/Report.docx
+++ b/documentation/Report.docx
@@ -390,8 +390,6 @@
         </w:rPr>
         <w:t>However, this approach ignores explicit linguistic information traditionally used in Natural Language Processing, such as dependency parse trees and part-of-speech tags. While there are claims that neural networks learn internal representations that encode this linguistic information [SOURCE], it is not clear if the addition of such explicit linguistic information to the input features of a deep learning text classifier improve its performance.</w:t>
       </w:r>
-      <w:bookmarkStart w:id="0" w:name="_GoBack"/>
-      <w:bookmarkEnd w:id="0"/>
     </w:p>
     <w:p>
       <w:pPr>
@@ -2173,8 +2171,8 @@
               <w:framePr w:hSpace="0" w:wrap="auto" w:xAlign="left" w:yAlign="inline"/>
               <w:suppressOverlap w:val="0"/>
             </w:pPr>
-            <w:bookmarkStart w:id="1" w:name="_Ref432549843"/>
-            <w:bookmarkStart w:id="2" w:name="_Ref432537908"/>
+            <w:bookmarkStart w:id="0" w:name="_Ref432549843"/>
+            <w:bookmarkStart w:id="1" w:name="_Ref432537908"/>
             <w:r>
               <w:rPr>
                 <w:rStyle w:val="ACLCaptionLabel"/>
@@ -2212,7 +2210,7 @@
               </w:rPr>
               <w:fldChar w:fldCharType="end"/>
             </w:r>
-            <w:bookmarkEnd w:id="1"/>
+            <w:bookmarkEnd w:id="0"/>
             <w:r>
               <w:rPr>
                 <w:rStyle w:val="ACLCaptionLabel"/>
@@ -2234,7 +2232,7 @@
               </w:rPr>
               <w:t>n.</w:t>
             </w:r>
-            <w:bookmarkEnd w:id="2"/>
+            <w:bookmarkEnd w:id="1"/>
           </w:p>
         </w:tc>
       </w:tr>
@@ -2669,7 +2667,7 @@
         <w:tab/>
         <w:t>(</w:t>
       </w:r>
-      <w:bookmarkStart w:id="3" w:name="eq1"/>
+      <w:bookmarkStart w:id="2" w:name="eq1"/>
       <w:r>
         <w:fldChar w:fldCharType="begin"/>
       </w:r>
@@ -2688,7 +2686,7 @@
       <w:r>
         <w:fldChar w:fldCharType="end"/>
       </w:r>
-      <w:bookmarkEnd w:id="3"/>
+      <w:bookmarkEnd w:id="2"/>
       <w:r>
         <w:t>)</w:t>
       </w:r>
@@ -3083,8 +3081,8 @@
       <w:pPr>
         <w:pStyle w:val="ACLSubsection"/>
       </w:pPr>
-      <w:bookmarkStart w:id="4" w:name="SecSubmittedToCamera"/>
-      <w:bookmarkEnd w:id="4"/>
+      <w:bookmarkStart w:id="3" w:name="SecSubmittedToCamera"/>
+      <w:bookmarkEnd w:id="3"/>
       <w:r>
         <w:t>From Submitted to Camera-Ready</w:t>
       </w:r>
@@ -3133,56 +3131,396 @@
     </w:p>
     <w:p>
       <w:pPr>
-        <w:pStyle w:val="ACLSection"/>
-      </w:pPr>
-      <w:bookmarkStart w:id="5" w:name="Sec3"/>
-      <w:bookmarkStart w:id="6" w:name="_Ref432587649"/>
-      <w:bookmarkEnd w:id="5"/>
-      <w:r>
-        <w:t>L</w:t>
-      </w:r>
-      <w:r>
-        <w:t>ength of Submission</w:t>
-      </w:r>
-      <w:bookmarkEnd w:id="6"/>
-    </w:p>
-    <w:p>
-      <w:pPr>
-        <w:pStyle w:val="ACLText"/>
-      </w:pPr>
-      <w:r>
-        <w:t xml:space="preserve">The NAACL HLT 2016 main conference accepts long </w:t>
-      </w:r>
-      <w:r>
-        <w:t xml:space="preserve">and </w:t>
-      </w:r>
-      <w:r>
-        <w:t>short paper</w:t>
-      </w:r>
-      <w:r>
-        <w:t xml:space="preserve"> submission</w:t>
-      </w:r>
-      <w:r>
-        <w:t xml:space="preserve">s.  </w:t>
-      </w:r>
-      <w:r>
-        <w:t xml:space="preserve">Long papers may consist of up to eight (8) pages of content, plus unlimited pages for references. </w:t>
-      </w:r>
-      <w:r>
-        <w:t>Accepted</w:t>
-      </w:r>
-      <w:r>
-        <w:t xml:space="preserve"> long papers will be given one additional page (up to 9 pages with unlimited pages for references) so that reviewers’ comments can be taken into account.  Short papers may consist of up to four (4) pages of content, plus unlimited pages for references. </w:t>
-      </w:r>
-      <w:r>
-        <w:t>Accepted</w:t>
-      </w:r>
-      <w:r>
-        <w:t xml:space="preserve"> short papers will be given five (5) pages in the proceedings and unlimited pages for references.  </w:t>
-      </w:r>
-      <w:r>
-        <w:t xml:space="preserve">For both long and short papers, all illustrations and appendices must be accommodated within these page limits, observing the formatting instructions given in the present document.  </w:t>
-      </w:r>
+        <w:pStyle w:val="ACLTextFirstlineindent016"/>
+      </w:pPr>
+    </w:p>
+    <w:tbl>
+      <w:tblPr>
+        <w:tblStyle w:val="TableGrid"/>
+        <w:tblW w:w="0" w:type="auto"/>
+        <w:tblLook w:val="04A0" w:firstRow="1" w:lastRow="0" w:firstColumn="1" w:lastColumn="0" w:noHBand="0" w:noVBand="1"/>
+      </w:tblPr>
+      <w:tblGrid>
+        <w:gridCol w:w="988"/>
+        <w:gridCol w:w="1274"/>
+        <w:gridCol w:w="1132"/>
+        <w:gridCol w:w="1132"/>
+      </w:tblGrid>
+      <w:tr>
+        <w:tc>
+          <w:tcPr>
+            <w:tcW w:w="988" w:type="dxa"/>
+          </w:tcPr>
+          <w:p>
+            <w:pPr>
+              <w:pStyle w:val="ACLTextFirstlineindent016"/>
+              <w:ind w:firstLine="0"/>
+            </w:pPr>
+          </w:p>
+        </w:tc>
+        <w:tc>
+          <w:tcPr>
+            <w:tcW w:w="1274" w:type="dxa"/>
+          </w:tcPr>
+          <w:p>
+            <w:pPr>
+              <w:pStyle w:val="ACLTextFirstlineindent016"/>
+              <w:ind w:firstLine="0"/>
+            </w:pPr>
+            <w:r>
+              <w:t>CNN</w:t>
+            </w:r>
+          </w:p>
+        </w:tc>
+        <w:tc>
+          <w:tcPr>
+            <w:tcW w:w="1132" w:type="dxa"/>
+          </w:tcPr>
+          <w:p>
+            <w:pPr>
+              <w:pStyle w:val="ACLTextFirstlineindent016"/>
+              <w:ind w:firstLine="0"/>
+            </w:pPr>
+            <w:r>
+              <w:t>LSTM</w:t>
+            </w:r>
+          </w:p>
+        </w:tc>
+        <w:tc>
+          <w:tcPr>
+            <w:tcW w:w="1132" w:type="dxa"/>
+          </w:tcPr>
+          <w:p>
+            <w:pPr>
+              <w:pStyle w:val="ACLTextFirstlineindent016"/>
+              <w:ind w:firstLine="0"/>
+            </w:pPr>
+            <w:r>
+              <w:t>FF</w:t>
+            </w:r>
+          </w:p>
+        </w:tc>
+      </w:tr>
+      <w:tr>
+        <w:tc>
+          <w:tcPr>
+            <w:tcW w:w="988" w:type="dxa"/>
+          </w:tcPr>
+          <w:p>
+            <w:pPr>
+              <w:pStyle w:val="ACLTextFirstlineindent016"/>
+              <w:ind w:firstLine="0"/>
+            </w:pPr>
+          </w:p>
+        </w:tc>
+        <w:tc>
+          <w:tcPr>
+            <w:tcW w:w="1274" w:type="dxa"/>
+          </w:tcPr>
+          <w:p>
+            <w:pPr>
+              <w:pStyle w:val="ACLTextFirstlineindent016"/>
+              <w:ind w:firstLine="0"/>
+            </w:pPr>
+          </w:p>
+        </w:tc>
+        <w:tc>
+          <w:tcPr>
+            <w:tcW w:w="1132" w:type="dxa"/>
+          </w:tcPr>
+          <w:p>
+            <w:pPr>
+              <w:pStyle w:val="ACLTextFirstlineindent016"/>
+              <w:ind w:firstLine="0"/>
+            </w:pPr>
+          </w:p>
+        </w:tc>
+        <w:tc>
+          <w:tcPr>
+            <w:tcW w:w="1132" w:type="dxa"/>
+          </w:tcPr>
+          <w:p>
+            <w:pPr>
+              <w:pStyle w:val="ACLTextFirstlineindent016"/>
+              <w:ind w:firstLine="0"/>
+            </w:pPr>
+          </w:p>
+        </w:tc>
+      </w:tr>
+      <w:tr>
+        <w:tc>
+          <w:tcPr>
+            <w:tcW w:w="988" w:type="dxa"/>
+          </w:tcPr>
+          <w:p>
+            <w:pPr>
+              <w:pStyle w:val="ACLTextFirstlineindent016"/>
+              <w:ind w:firstLine="0"/>
+            </w:pPr>
+            <w:r>
+              <w:t>baseline</w:t>
+            </w:r>
+          </w:p>
+        </w:tc>
+        <w:tc>
+          <w:tcPr>
+            <w:tcW w:w="1274" w:type="dxa"/>
+          </w:tcPr>
+          <w:p>
+            <w:pPr>
+              <w:pStyle w:val="ACLTextFirstlineindent016"/>
+              <w:ind w:firstLine="0"/>
+            </w:pPr>
+          </w:p>
+        </w:tc>
+        <w:tc>
+          <w:tcPr>
+            <w:tcW w:w="1132" w:type="dxa"/>
+          </w:tcPr>
+          <w:p>
+            <w:pPr>
+              <w:pStyle w:val="ACLTextFirstlineindent016"/>
+              <w:ind w:firstLine="0"/>
+            </w:pPr>
+          </w:p>
+        </w:tc>
+        <w:tc>
+          <w:tcPr>
+            <w:tcW w:w="1132" w:type="dxa"/>
+          </w:tcPr>
+          <w:p>
+            <w:pPr>
+              <w:pStyle w:val="ACLTextFirstlineindent016"/>
+              <w:ind w:firstLine="0"/>
+            </w:pPr>
+          </w:p>
+        </w:tc>
+      </w:tr>
+      <w:tr>
+        <w:tc>
+          <w:tcPr>
+            <w:tcW w:w="988" w:type="dxa"/>
+          </w:tcPr>
+          <w:p>
+            <w:pPr>
+              <w:pStyle w:val="ACLTextFirstlineindent016"/>
+              <w:ind w:firstLine="0"/>
+            </w:pPr>
+          </w:p>
+        </w:tc>
+        <w:tc>
+          <w:tcPr>
+            <w:tcW w:w="1274" w:type="dxa"/>
+          </w:tcPr>
+          <w:p>
+            <w:pPr>
+              <w:pStyle w:val="ACLTextFirstlineindent016"/>
+              <w:ind w:firstLine="0"/>
+            </w:pPr>
+          </w:p>
+        </w:tc>
+        <w:tc>
+          <w:tcPr>
+            <w:tcW w:w="1132" w:type="dxa"/>
+          </w:tcPr>
+          <w:p>
+            <w:pPr>
+              <w:pStyle w:val="ACLTextFirstlineindent016"/>
+              <w:ind w:firstLine="0"/>
+            </w:pPr>
+          </w:p>
+        </w:tc>
+        <w:tc>
+          <w:tcPr>
+            <w:tcW w:w="1132" w:type="dxa"/>
+          </w:tcPr>
+          <w:p>
+            <w:pPr>
+              <w:pStyle w:val="ACLTextFirstlineindent016"/>
+              <w:ind w:firstLine="0"/>
+            </w:pPr>
+          </w:p>
+        </w:tc>
+      </w:tr>
+      <w:tr>
+        <w:tc>
+          <w:tcPr>
+            <w:tcW w:w="988" w:type="dxa"/>
+          </w:tcPr>
+          <w:p>
+            <w:pPr>
+              <w:pStyle w:val="ACLTextFirstlineindent016"/>
+              <w:ind w:firstLine="0"/>
+            </w:pPr>
+          </w:p>
+        </w:tc>
+        <w:tc>
+          <w:tcPr>
+            <w:tcW w:w="1274" w:type="dxa"/>
+          </w:tcPr>
+          <w:p>
+            <w:pPr>
+              <w:pStyle w:val="ACLTextFirstlineindent016"/>
+              <w:ind w:firstLine="0"/>
+            </w:pPr>
+          </w:p>
+        </w:tc>
+        <w:tc>
+          <w:tcPr>
+            <w:tcW w:w="1132" w:type="dxa"/>
+          </w:tcPr>
+          <w:p>
+            <w:pPr>
+              <w:pStyle w:val="ACLTextFirstlineindent016"/>
+              <w:ind w:firstLine="0"/>
+            </w:pPr>
+          </w:p>
+        </w:tc>
+        <w:tc>
+          <w:tcPr>
+            <w:tcW w:w="1132" w:type="dxa"/>
+          </w:tcPr>
+          <w:p>
+            <w:pPr>
+              <w:pStyle w:val="ACLTextFirstlineindent016"/>
+              <w:ind w:firstLine="0"/>
+            </w:pPr>
+          </w:p>
+        </w:tc>
+      </w:tr>
+      <w:tr>
+        <w:tc>
+          <w:tcPr>
+            <w:tcW w:w="988" w:type="dxa"/>
+          </w:tcPr>
+          <w:p>
+            <w:pPr>
+              <w:pStyle w:val="ACLTextFirstlineindent016"/>
+              <w:ind w:firstLine="0"/>
+            </w:pPr>
+          </w:p>
+        </w:tc>
+        <w:tc>
+          <w:tcPr>
+            <w:tcW w:w="1274" w:type="dxa"/>
+          </w:tcPr>
+          <w:p>
+            <w:pPr>
+              <w:pStyle w:val="ACLTextFirstlineindent016"/>
+              <w:ind w:firstLine="0"/>
+            </w:pPr>
+          </w:p>
+        </w:tc>
+        <w:tc>
+          <w:tcPr>
+            <w:tcW w:w="1132" w:type="dxa"/>
+          </w:tcPr>
+          <w:p>
+            <w:pPr>
+              <w:pStyle w:val="ACLTextFirstlineindent016"/>
+              <w:ind w:firstLine="0"/>
+            </w:pPr>
+          </w:p>
+        </w:tc>
+        <w:tc>
+          <w:tcPr>
+            <w:tcW w:w="1132" w:type="dxa"/>
+          </w:tcPr>
+          <w:p>
+            <w:pPr>
+              <w:pStyle w:val="ACLTextFirstlineindent016"/>
+              <w:ind w:firstLine="0"/>
+            </w:pPr>
+          </w:p>
+        </w:tc>
+      </w:tr>
+    </w:tbl>
+    <w:p>
+      <w:pPr>
+        <w:pStyle w:val="ACLTextFirstlineindent016"/>
+        <w:ind w:firstLine="0"/>
+        <w:jc w:val="center"/>
+        <w:rPr>
+          <w:sz w:val="18"/>
+          <w:szCs w:val="18"/>
+        </w:rPr>
+      </w:pPr>
+      <w:r>
+        <w:rPr>
+          <w:rStyle w:val="ACLCaptionLabel"/>
+        </w:rPr>
+        <w:t xml:space="preserve">Table </w:t>
+      </w:r>
+      <w:r>
+        <w:rPr>
+          <w:rStyle w:val="ACLCaptionLabel"/>
+        </w:rPr>
+        <w:fldChar w:fldCharType="begin"/>
+      </w:r>
+      <w:r>
+        <w:rPr>
+          <w:rStyle w:val="ACLCaptionLabel"/>
+        </w:rPr>
+        <w:instrText xml:space="preserve"> SEQ Table \* ARABIC </w:instrText>
+      </w:r>
+      <w:r>
+        <w:rPr>
+          <w:rStyle w:val="ACLCaptionLabel"/>
+        </w:rPr>
+        <w:fldChar w:fldCharType="separate"/>
+      </w:r>
+      <w:r>
+        <w:rPr>
+          <w:rStyle w:val="ACLCaptionLabel"/>
+          <w:noProof/>
+        </w:rPr>
+        <w:t>1</w:t>
+      </w:r>
+      <w:r>
+        <w:rPr>
+          <w:rStyle w:val="ACLCaptionLabel"/>
+        </w:rPr>
+        <w:fldChar w:fldCharType="end"/>
+      </w:r>
+      <w:r>
+        <w:rPr>
+          <w:rStyle w:val="ACLCaptionLabel"/>
+          <w:szCs w:val="18"/>
+        </w:rPr>
+        <w:t>:</w:t>
+      </w:r>
+      <w:r>
+        <w:rPr>
+          <w:sz w:val="18"/>
+          <w:szCs w:val="18"/>
+        </w:rPr>
+        <w:t xml:space="preserve">  </w:t>
+      </w:r>
+      <w:r>
+        <w:rPr>
+          <w:rFonts w:eastAsia="MS Mincho"/>
+          <w:sz w:val="18"/>
+          <w:szCs w:val="18"/>
+        </w:rPr>
+        <w:t>Font guide</w:t>
+      </w:r>
+      <w:r>
+        <w:rPr>
+          <w:rStyle w:val="ACLCaptionText"/>
+          <w:szCs w:val="18"/>
+        </w:rPr>
+        <w:t>.</w:t>
+      </w:r>
+    </w:p>
+    <w:p>
+      <w:pPr>
+        <w:pStyle w:val="ACLTextFirstlineindent016"/>
+      </w:pPr>
+    </w:p>
+    <w:p>
+      <w:pPr>
+        <w:pStyle w:val="ACLTextFirstlineindent016"/>
+      </w:pPr>
     </w:p>
     <w:tbl>
       <w:tblPr>
@@ -3201,7 +3539,7 @@
           </w:tcPr>
           <w:tbl>
             <w:tblPr>
-              <w:tblW w:w="3937" w:type="dxa"/>
+              <w:tblW w:w="4300" w:type="dxa"/>
               <w:jc w:val="center"/>
               <w:tblBorders>
                 <w:top w:val="single" w:sz="4" w:space="0" w:color="auto"/>
@@ -3214,9 +3552,13 @@
               <w:tblLook w:val="04A0" w:firstRow="1" w:lastRow="0" w:firstColumn="1" w:lastColumn="0" w:noHBand="0" w:noVBand="1"/>
             </w:tblPr>
             <w:tblGrid>
-              <w:gridCol w:w="2040"/>
-              <w:gridCol w:w="1150"/>
-              <w:gridCol w:w="747"/>
+              <w:gridCol w:w="1106"/>
+              <w:gridCol w:w="484"/>
+              <w:gridCol w:w="542"/>
+              <w:gridCol w:w="542"/>
+              <w:gridCol w:w="542"/>
+              <w:gridCol w:w="542"/>
+              <w:gridCol w:w="542"/>
             </w:tblGrid>
             <w:tr>
               <w:trPr>
@@ -3225,7 +3567,7 @@
               </w:trPr>
               <w:tc>
                 <w:tcPr>
-                  <w:tcW w:w="2040" w:type="dxa"/>
+                  <w:tcW w:w="1106" w:type="dxa"/>
                   <w:shd w:val="clear" w:color="auto" w:fill="auto"/>
                 </w:tcPr>
                 <w:p>
@@ -3239,6 +3581,7 @@
                       <w:sz w:val="20"/>
                     </w:rPr>
                   </w:pPr>
+                  <w:bookmarkStart w:id="4" w:name="_GoBack"/>
                   <w:r>
                     <w:rPr>
                       <w:b/>
@@ -3247,16 +3590,12 @@
                     </w:rPr>
                     <w:t xml:space="preserve">Type of Text </w:t>
                   </w:r>
+                  <w:bookmarkEnd w:id="4"/>
                 </w:p>
               </w:tc>
               <w:tc>
                 <w:tcPr>
-                  <w:tcW w:w="1150" w:type="dxa"/>
-                  <w:tcBorders>
-                    <w:bottom w:val="single" w:sz="4" w:space="0" w:color="auto"/>
-                    <w:right w:val="nil"/>
-                  </w:tcBorders>
-                  <w:shd w:val="clear" w:color="auto" w:fill="auto"/>
+                  <w:tcW w:w="484" w:type="dxa"/>
                 </w:tcPr>
                 <w:p>
                   <w:pPr>
@@ -3269,23 +3608,11 @@
                       <w:sz w:val="20"/>
                     </w:rPr>
                   </w:pPr>
-                  <w:r>
-                    <w:rPr>
-                      <w:b/>
-                      <w:bCs/>
-                      <w:sz w:val="20"/>
-                    </w:rPr>
-                    <w:t>Font Size</w:t>
-                  </w:r>
                 </w:p>
               </w:tc>
               <w:tc>
                 <w:tcPr>
-                  <w:tcW w:w="747" w:type="dxa"/>
-                  <w:tcBorders>
-                    <w:left w:val="nil"/>
-                    <w:bottom w:val="single" w:sz="4" w:space="0" w:color="auto"/>
-                  </w:tcBorders>
+                  <w:tcW w:w="542" w:type="dxa"/>
                 </w:tcPr>
                 <w:p>
                   <w:pPr>
@@ -3298,14 +3625,74 @@
                       <w:sz w:val="20"/>
                     </w:rPr>
                   </w:pPr>
-                  <w:r>
+                </w:p>
+              </w:tc>
+              <w:tc>
+                <w:tcPr>
+                  <w:tcW w:w="542" w:type="dxa"/>
+                </w:tcPr>
+                <w:p>
+                  <w:pPr>
+                    <w:pStyle w:val="ACLText"/>
+                    <w:framePr w:hSpace="187" w:wrap="around" w:hAnchor="text" w:xAlign="center" w:y="1"/>
+                    <w:suppressOverlap/>
                     <w:rPr>
                       <w:b/>
                       <w:bCs/>
                       <w:sz w:val="20"/>
                     </w:rPr>
-                    <w:t>Style</w:t>
-                  </w:r>
+                  </w:pPr>
+                </w:p>
+              </w:tc>
+              <w:tc>
+                <w:tcPr>
+                  <w:tcW w:w="542" w:type="dxa"/>
+                </w:tcPr>
+                <w:p>
+                  <w:pPr>
+                    <w:pStyle w:val="ACLText"/>
+                    <w:framePr w:hSpace="187" w:wrap="around" w:hAnchor="text" w:xAlign="center" w:y="1"/>
+                    <w:suppressOverlap/>
+                    <w:rPr>
+                      <w:b/>
+                      <w:bCs/>
+                      <w:sz w:val="20"/>
+                    </w:rPr>
+                  </w:pPr>
+                </w:p>
+              </w:tc>
+              <w:tc>
+                <w:tcPr>
+                  <w:tcW w:w="542" w:type="dxa"/>
+                </w:tcPr>
+                <w:p>
+                  <w:pPr>
+                    <w:pStyle w:val="ACLText"/>
+                    <w:framePr w:hSpace="187" w:wrap="around" w:hAnchor="text" w:xAlign="center" w:y="1"/>
+                    <w:suppressOverlap/>
+                    <w:rPr>
+                      <w:b/>
+                      <w:bCs/>
+                      <w:sz w:val="20"/>
+                    </w:rPr>
+                  </w:pPr>
+                </w:p>
+              </w:tc>
+              <w:tc>
+                <w:tcPr>
+                  <w:tcW w:w="542" w:type="dxa"/>
+                </w:tcPr>
+                <w:p>
+                  <w:pPr>
+                    <w:pStyle w:val="ACLText"/>
+                    <w:framePr w:hSpace="187" w:wrap="around" w:hAnchor="text" w:xAlign="center" w:y="1"/>
+                    <w:suppressOverlap/>
+                    <w:rPr>
+                      <w:b/>
+                      <w:bCs/>
+                      <w:sz w:val="20"/>
+                    </w:rPr>
+                  </w:pPr>
                 </w:p>
               </w:tc>
             </w:tr>
@@ -3316,7 +3703,7 @@
               </w:trPr>
               <w:tc>
                 <w:tcPr>
-                  <w:tcW w:w="2040" w:type="dxa"/>
+                  <w:tcW w:w="1106" w:type="dxa"/>
                   <w:shd w:val="clear" w:color="auto" w:fill="auto"/>
                 </w:tcPr>
                 <w:p>
@@ -3338,12 +3725,7 @@
               </w:tc>
               <w:tc>
                 <w:tcPr>
-                  <w:tcW w:w="1150" w:type="dxa"/>
-                  <w:tcBorders>
-                    <w:bottom w:val="nil"/>
-                    <w:right w:val="nil"/>
-                  </w:tcBorders>
-                  <w:shd w:val="clear" w:color="auto" w:fill="auto"/>
+                  <w:tcW w:w="484" w:type="dxa"/>
                 </w:tcPr>
                 <w:p>
                   <w:pPr>
@@ -3354,47 +3736,81 @@
                       <w:sz w:val="20"/>
                     </w:rPr>
                   </w:pPr>
-                  <w:r>
-                    <w:rPr>
-                      <w:sz w:val="20"/>
-                    </w:rPr>
-                    <w:t xml:space="preserve">15 </w:t>
-                  </w:r>
-                  <w:proofErr w:type="spellStart"/>
-                  <w:r>
-                    <w:rPr>
-                      <w:sz w:val="20"/>
-                    </w:rPr>
-                    <w:t>pt</w:t>
-                  </w:r>
-                  <w:proofErr w:type="spellEnd"/>
                 </w:p>
               </w:tc>
               <w:tc>
                 <w:tcPr>
-                  <w:tcW w:w="747" w:type="dxa"/>
-                  <w:tcBorders>
-                    <w:left w:val="nil"/>
-                    <w:bottom w:val="nil"/>
-                  </w:tcBorders>
+                  <w:tcW w:w="542" w:type="dxa"/>
                 </w:tcPr>
                 <w:p>
                   <w:pPr>
                     <w:pStyle w:val="ACLText"/>
+                    <w:framePr w:hSpace="187" w:wrap="around" w:hAnchor="text" w:xAlign="center" w:y="1"/>
+                    <w:suppressOverlap/>
                     <w:rPr>
-                      <w:b/>
-                      <w:bCs/>
                       <w:sz w:val="20"/>
                     </w:rPr>
                   </w:pPr>
-                  <w:r>
+                </w:p>
+              </w:tc>
+              <w:tc>
+                <w:tcPr>
+                  <w:tcW w:w="542" w:type="dxa"/>
+                </w:tcPr>
+                <w:p>
+                  <w:pPr>
+                    <w:pStyle w:val="ACLText"/>
+                    <w:framePr w:hSpace="187" w:wrap="around" w:hAnchor="text" w:xAlign="center" w:y="1"/>
+                    <w:suppressOverlap/>
                     <w:rPr>
-                      <w:b/>
-                      <w:bCs/>
                       <w:sz w:val="20"/>
                     </w:rPr>
-                    <w:t>bold</w:t>
-                  </w:r>
+                  </w:pPr>
+                </w:p>
+              </w:tc>
+              <w:tc>
+                <w:tcPr>
+                  <w:tcW w:w="542" w:type="dxa"/>
+                </w:tcPr>
+                <w:p>
+                  <w:pPr>
+                    <w:pStyle w:val="ACLText"/>
+                    <w:framePr w:hSpace="187" w:wrap="around" w:hAnchor="text" w:xAlign="center" w:y="1"/>
+                    <w:suppressOverlap/>
+                    <w:rPr>
+                      <w:sz w:val="20"/>
+                    </w:rPr>
+                  </w:pPr>
+                </w:p>
+              </w:tc>
+              <w:tc>
+                <w:tcPr>
+                  <w:tcW w:w="542" w:type="dxa"/>
+                </w:tcPr>
+                <w:p>
+                  <w:pPr>
+                    <w:pStyle w:val="ACLText"/>
+                    <w:framePr w:hSpace="187" w:wrap="around" w:hAnchor="text" w:xAlign="center" w:y="1"/>
+                    <w:suppressOverlap/>
+                    <w:rPr>
+                      <w:sz w:val="20"/>
+                    </w:rPr>
+                  </w:pPr>
+                </w:p>
+              </w:tc>
+              <w:tc>
+                <w:tcPr>
+                  <w:tcW w:w="542" w:type="dxa"/>
+                </w:tcPr>
+                <w:p>
+                  <w:pPr>
+                    <w:pStyle w:val="ACLText"/>
+                    <w:framePr w:hSpace="187" w:wrap="around" w:hAnchor="text" w:xAlign="center" w:y="1"/>
+                    <w:suppressOverlap/>
+                    <w:rPr>
+                      <w:sz w:val="20"/>
+                    </w:rPr>
+                  </w:pPr>
                 </w:p>
               </w:tc>
             </w:tr>
@@ -3405,7 +3821,7 @@
               </w:trPr>
               <w:tc>
                 <w:tcPr>
-                  <w:tcW w:w="2040" w:type="dxa"/>
+                  <w:tcW w:w="1106" w:type="dxa"/>
                   <w:shd w:val="clear" w:color="auto" w:fill="auto"/>
                 </w:tcPr>
                 <w:p>
@@ -3427,13 +3843,7 @@
               </w:tc>
               <w:tc>
                 <w:tcPr>
-                  <w:tcW w:w="1150" w:type="dxa"/>
-                  <w:tcBorders>
-                    <w:top w:val="nil"/>
-                    <w:bottom w:val="nil"/>
-                    <w:right w:val="nil"/>
-                  </w:tcBorders>
-                  <w:shd w:val="clear" w:color="auto" w:fill="auto"/>
+                  <w:tcW w:w="484" w:type="dxa"/>
                 </w:tcPr>
                 <w:p>
                   <w:pPr>
@@ -3444,48 +3854,81 @@
                       <w:sz w:val="20"/>
                     </w:rPr>
                   </w:pPr>
-                  <w:r>
-                    <w:rPr>
-                      <w:sz w:val="20"/>
-                    </w:rPr>
-                    <w:t xml:space="preserve">12 </w:t>
-                  </w:r>
-                  <w:proofErr w:type="spellStart"/>
-                  <w:r>
-                    <w:rPr>
-                      <w:sz w:val="20"/>
-                    </w:rPr>
-                    <w:t>pt</w:t>
-                  </w:r>
-                  <w:proofErr w:type="spellEnd"/>
                 </w:p>
               </w:tc>
               <w:tc>
                 <w:tcPr>
-                  <w:tcW w:w="747" w:type="dxa"/>
-                  <w:tcBorders>
-                    <w:top w:val="nil"/>
-                    <w:left w:val="nil"/>
-                    <w:bottom w:val="nil"/>
-                  </w:tcBorders>
+                  <w:tcW w:w="542" w:type="dxa"/>
                 </w:tcPr>
                 <w:p>
                   <w:pPr>
                     <w:pStyle w:val="ACLText"/>
+                    <w:framePr w:hSpace="187" w:wrap="around" w:hAnchor="text" w:xAlign="center" w:y="1"/>
+                    <w:suppressOverlap/>
                     <w:rPr>
-                      <w:b/>
-                      <w:bCs/>
                       <w:sz w:val="20"/>
                     </w:rPr>
                   </w:pPr>
-                  <w:r>
+                </w:p>
+              </w:tc>
+              <w:tc>
+                <w:tcPr>
+                  <w:tcW w:w="542" w:type="dxa"/>
+                </w:tcPr>
+                <w:p>
+                  <w:pPr>
+                    <w:pStyle w:val="ACLText"/>
+                    <w:framePr w:hSpace="187" w:wrap="around" w:hAnchor="text" w:xAlign="center" w:y="1"/>
+                    <w:suppressOverlap/>
                     <w:rPr>
-                      <w:b/>
-                      <w:bCs/>
                       <w:sz w:val="20"/>
                     </w:rPr>
-                    <w:t>bold</w:t>
-                  </w:r>
+                  </w:pPr>
+                </w:p>
+              </w:tc>
+              <w:tc>
+                <w:tcPr>
+                  <w:tcW w:w="542" w:type="dxa"/>
+                </w:tcPr>
+                <w:p>
+                  <w:pPr>
+                    <w:pStyle w:val="ACLText"/>
+                    <w:framePr w:hSpace="187" w:wrap="around" w:hAnchor="text" w:xAlign="center" w:y="1"/>
+                    <w:suppressOverlap/>
+                    <w:rPr>
+                      <w:sz w:val="20"/>
+                    </w:rPr>
+                  </w:pPr>
+                </w:p>
+              </w:tc>
+              <w:tc>
+                <w:tcPr>
+                  <w:tcW w:w="542" w:type="dxa"/>
+                </w:tcPr>
+                <w:p>
+                  <w:pPr>
+                    <w:pStyle w:val="ACLText"/>
+                    <w:framePr w:hSpace="187" w:wrap="around" w:hAnchor="text" w:xAlign="center" w:y="1"/>
+                    <w:suppressOverlap/>
+                    <w:rPr>
+                      <w:sz w:val="20"/>
+                    </w:rPr>
+                  </w:pPr>
+                </w:p>
+              </w:tc>
+              <w:tc>
+                <w:tcPr>
+                  <w:tcW w:w="542" w:type="dxa"/>
+                </w:tcPr>
+                <w:p>
+                  <w:pPr>
+                    <w:pStyle w:val="ACLText"/>
+                    <w:framePr w:hSpace="187" w:wrap="around" w:hAnchor="text" w:xAlign="center" w:y="1"/>
+                    <w:suppressOverlap/>
+                    <w:rPr>
+                      <w:sz w:val="20"/>
+                    </w:rPr>
+                  </w:pPr>
                 </w:p>
               </w:tc>
             </w:tr>
@@ -3496,7 +3939,7 @@
               </w:trPr>
               <w:tc>
                 <w:tcPr>
-                  <w:tcW w:w="2040" w:type="dxa"/>
+                  <w:tcW w:w="1106" w:type="dxa"/>
                   <w:shd w:val="clear" w:color="auto" w:fill="auto"/>
                 </w:tcPr>
                 <w:p>
@@ -3518,13 +3961,7 @@
               </w:tc>
               <w:tc>
                 <w:tcPr>
-                  <w:tcW w:w="1150" w:type="dxa"/>
-                  <w:tcBorders>
-                    <w:top w:val="nil"/>
-                    <w:bottom w:val="nil"/>
-                    <w:right w:val="nil"/>
-                  </w:tcBorders>
-                  <w:shd w:val="clear" w:color="auto" w:fill="auto"/>
+                  <w:tcW w:w="484" w:type="dxa"/>
                 </w:tcPr>
                 <w:p>
                   <w:pPr>
@@ -3535,37 +3972,78 @@
                       <w:sz w:val="20"/>
                     </w:rPr>
                   </w:pPr>
-                  <w:r>
-                    <w:rPr>
-                      <w:sz w:val="20"/>
-                    </w:rPr>
-                    <w:t xml:space="preserve">12 </w:t>
-                  </w:r>
-                  <w:proofErr w:type="spellStart"/>
-                  <w:r>
-                    <w:rPr>
-                      <w:sz w:val="20"/>
-                    </w:rPr>
-                    <w:t>pt</w:t>
-                  </w:r>
-                  <w:proofErr w:type="spellEnd"/>
                 </w:p>
               </w:tc>
               <w:tc>
                 <w:tcPr>
-                  <w:tcW w:w="747" w:type="dxa"/>
-                  <w:tcBorders>
-                    <w:top w:val="nil"/>
-                    <w:left w:val="nil"/>
-                    <w:bottom w:val="nil"/>
-                  </w:tcBorders>
+                  <w:tcW w:w="542" w:type="dxa"/>
                 </w:tcPr>
                 <w:p>
                   <w:pPr>
                     <w:pStyle w:val="ACLText"/>
+                    <w:framePr w:hSpace="187" w:wrap="around" w:hAnchor="text" w:xAlign="center" w:y="1"/>
+                    <w:suppressOverlap/>
                     <w:rPr>
-                      <w:b/>
-                      <w:bCs/>
+                      <w:sz w:val="20"/>
+                    </w:rPr>
+                  </w:pPr>
+                </w:p>
+              </w:tc>
+              <w:tc>
+                <w:tcPr>
+                  <w:tcW w:w="542" w:type="dxa"/>
+                </w:tcPr>
+                <w:p>
+                  <w:pPr>
+                    <w:pStyle w:val="ACLText"/>
+                    <w:framePr w:hSpace="187" w:wrap="around" w:hAnchor="text" w:xAlign="center" w:y="1"/>
+                    <w:suppressOverlap/>
+                    <w:rPr>
+                      <w:sz w:val="20"/>
+                    </w:rPr>
+                  </w:pPr>
+                </w:p>
+              </w:tc>
+              <w:tc>
+                <w:tcPr>
+                  <w:tcW w:w="542" w:type="dxa"/>
+                </w:tcPr>
+                <w:p>
+                  <w:pPr>
+                    <w:pStyle w:val="ACLText"/>
+                    <w:framePr w:hSpace="187" w:wrap="around" w:hAnchor="text" w:xAlign="center" w:y="1"/>
+                    <w:suppressOverlap/>
+                    <w:rPr>
+                      <w:sz w:val="20"/>
+                    </w:rPr>
+                  </w:pPr>
+                </w:p>
+              </w:tc>
+              <w:tc>
+                <w:tcPr>
+                  <w:tcW w:w="542" w:type="dxa"/>
+                </w:tcPr>
+                <w:p>
+                  <w:pPr>
+                    <w:pStyle w:val="ACLText"/>
+                    <w:framePr w:hSpace="187" w:wrap="around" w:hAnchor="text" w:xAlign="center" w:y="1"/>
+                    <w:suppressOverlap/>
+                    <w:rPr>
+                      <w:sz w:val="20"/>
+                    </w:rPr>
+                  </w:pPr>
+                </w:p>
+              </w:tc>
+              <w:tc>
+                <w:tcPr>
+                  <w:tcW w:w="542" w:type="dxa"/>
+                </w:tcPr>
+                <w:p>
+                  <w:pPr>
+                    <w:pStyle w:val="ACLText"/>
+                    <w:framePr w:hSpace="187" w:wrap="around" w:hAnchor="text" w:xAlign="center" w:y="1"/>
+                    <w:suppressOverlap/>
+                    <w:rPr>
                       <w:sz w:val="20"/>
                     </w:rPr>
                   </w:pPr>
@@ -3579,7 +4057,7 @@
               </w:trPr>
               <w:tc>
                 <w:tcPr>
-                  <w:tcW w:w="2040" w:type="dxa"/>
+                  <w:tcW w:w="1106" w:type="dxa"/>
                   <w:shd w:val="clear" w:color="auto" w:fill="auto"/>
                 </w:tcPr>
                 <w:p>
@@ -3601,13 +4079,7 @@
               </w:tc>
               <w:tc>
                 <w:tcPr>
-                  <w:tcW w:w="1150" w:type="dxa"/>
-                  <w:tcBorders>
-                    <w:top w:val="nil"/>
-                    <w:bottom w:val="nil"/>
-                    <w:right w:val="nil"/>
-                  </w:tcBorders>
-                  <w:shd w:val="clear" w:color="auto" w:fill="auto"/>
+                  <w:tcW w:w="484" w:type="dxa"/>
                 </w:tcPr>
                 <w:p>
                   <w:pPr>
@@ -3618,48 +4090,81 @@
                       <w:sz w:val="20"/>
                     </w:rPr>
                   </w:pPr>
-                  <w:r>
-                    <w:rPr>
-                      <w:sz w:val="20"/>
-                    </w:rPr>
-                    <w:t xml:space="preserve">12 </w:t>
-                  </w:r>
-                  <w:proofErr w:type="spellStart"/>
-                  <w:r>
-                    <w:rPr>
-                      <w:sz w:val="20"/>
-                    </w:rPr>
-                    <w:t>pt</w:t>
-                  </w:r>
-                  <w:proofErr w:type="spellEnd"/>
                 </w:p>
               </w:tc>
               <w:tc>
                 <w:tcPr>
-                  <w:tcW w:w="747" w:type="dxa"/>
-                  <w:tcBorders>
-                    <w:top w:val="nil"/>
-                    <w:left w:val="nil"/>
-                    <w:bottom w:val="nil"/>
-                  </w:tcBorders>
+                  <w:tcW w:w="542" w:type="dxa"/>
                 </w:tcPr>
                 <w:p>
                   <w:pPr>
                     <w:pStyle w:val="ACLText"/>
+                    <w:framePr w:hSpace="187" w:wrap="around" w:hAnchor="text" w:xAlign="center" w:y="1"/>
+                    <w:suppressOverlap/>
                     <w:rPr>
-                      <w:b/>
-                      <w:bCs/>
                       <w:sz w:val="20"/>
                     </w:rPr>
                   </w:pPr>
-                  <w:r>
+                </w:p>
+              </w:tc>
+              <w:tc>
+                <w:tcPr>
+                  <w:tcW w:w="542" w:type="dxa"/>
+                </w:tcPr>
+                <w:p>
+                  <w:pPr>
+                    <w:pStyle w:val="ACLText"/>
+                    <w:framePr w:hSpace="187" w:wrap="around" w:hAnchor="text" w:xAlign="center" w:y="1"/>
+                    <w:suppressOverlap/>
                     <w:rPr>
-                      <w:b/>
-                      <w:bCs/>
                       <w:sz w:val="20"/>
                     </w:rPr>
-                    <w:t>bold</w:t>
-                  </w:r>
+                  </w:pPr>
+                </w:p>
+              </w:tc>
+              <w:tc>
+                <w:tcPr>
+                  <w:tcW w:w="542" w:type="dxa"/>
+                </w:tcPr>
+                <w:p>
+                  <w:pPr>
+                    <w:pStyle w:val="ACLText"/>
+                    <w:framePr w:hSpace="187" w:wrap="around" w:hAnchor="text" w:xAlign="center" w:y="1"/>
+                    <w:suppressOverlap/>
+                    <w:rPr>
+                      <w:sz w:val="20"/>
+                    </w:rPr>
+                  </w:pPr>
+                </w:p>
+              </w:tc>
+              <w:tc>
+                <w:tcPr>
+                  <w:tcW w:w="542" w:type="dxa"/>
+                </w:tcPr>
+                <w:p>
+                  <w:pPr>
+                    <w:pStyle w:val="ACLText"/>
+                    <w:framePr w:hSpace="187" w:wrap="around" w:hAnchor="text" w:xAlign="center" w:y="1"/>
+                    <w:suppressOverlap/>
+                    <w:rPr>
+                      <w:sz w:val="20"/>
+                    </w:rPr>
+                  </w:pPr>
+                </w:p>
+              </w:tc>
+              <w:tc>
+                <w:tcPr>
+                  <w:tcW w:w="542" w:type="dxa"/>
+                </w:tcPr>
+                <w:p>
+                  <w:pPr>
+                    <w:pStyle w:val="ACLText"/>
+                    <w:framePr w:hSpace="187" w:wrap="around" w:hAnchor="text" w:xAlign="center" w:y="1"/>
+                    <w:suppressOverlap/>
+                    <w:rPr>
+                      <w:sz w:val="20"/>
+                    </w:rPr>
+                  </w:pPr>
                 </w:p>
               </w:tc>
             </w:tr>
@@ -3670,7 +4175,7 @@
               </w:trPr>
               <w:tc>
                 <w:tcPr>
-                  <w:tcW w:w="2040" w:type="dxa"/>
+                  <w:tcW w:w="1106" w:type="dxa"/>
                   <w:shd w:val="clear" w:color="auto" w:fill="auto"/>
                 </w:tcPr>
                 <w:p>
@@ -3692,13 +4197,7 @@
               </w:tc>
               <w:tc>
                 <w:tcPr>
-                  <w:tcW w:w="1150" w:type="dxa"/>
-                  <w:tcBorders>
-                    <w:top w:val="nil"/>
-                    <w:bottom w:val="nil"/>
-                    <w:right w:val="nil"/>
-                  </w:tcBorders>
-                  <w:shd w:val="clear" w:color="auto" w:fill="auto"/>
+                  <w:tcW w:w="484" w:type="dxa"/>
                 </w:tcPr>
                 <w:p>
                   <w:pPr>
@@ -3709,48 +4208,81 @@
                       <w:sz w:val="20"/>
                     </w:rPr>
                   </w:pPr>
-                  <w:r>
-                    <w:rPr>
-                      <w:sz w:val="20"/>
-                    </w:rPr>
-                    <w:t xml:space="preserve">12 </w:t>
-                  </w:r>
-                  <w:proofErr w:type="spellStart"/>
-                  <w:r>
-                    <w:rPr>
-                      <w:sz w:val="20"/>
-                    </w:rPr>
-                    <w:t>pt</w:t>
-                  </w:r>
-                  <w:proofErr w:type="spellEnd"/>
                 </w:p>
               </w:tc>
               <w:tc>
                 <w:tcPr>
-                  <w:tcW w:w="747" w:type="dxa"/>
-                  <w:tcBorders>
-                    <w:top w:val="nil"/>
-                    <w:left w:val="nil"/>
-                    <w:bottom w:val="nil"/>
-                  </w:tcBorders>
+                  <w:tcW w:w="542" w:type="dxa"/>
                 </w:tcPr>
                 <w:p>
                   <w:pPr>
                     <w:pStyle w:val="ACLText"/>
+                    <w:framePr w:hSpace="187" w:wrap="around" w:hAnchor="text" w:xAlign="center" w:y="1"/>
+                    <w:suppressOverlap/>
                     <w:rPr>
-                      <w:b/>
-                      <w:bCs/>
                       <w:sz w:val="20"/>
                     </w:rPr>
                   </w:pPr>
-                  <w:r>
+                </w:p>
+              </w:tc>
+              <w:tc>
+                <w:tcPr>
+                  <w:tcW w:w="542" w:type="dxa"/>
+                </w:tcPr>
+                <w:p>
+                  <w:pPr>
+                    <w:pStyle w:val="ACLText"/>
+                    <w:framePr w:hSpace="187" w:wrap="around" w:hAnchor="text" w:xAlign="center" w:y="1"/>
+                    <w:suppressOverlap/>
                     <w:rPr>
-                      <w:b/>
-                      <w:bCs/>
                       <w:sz w:val="20"/>
                     </w:rPr>
-                    <w:t>bold</w:t>
-                  </w:r>
+                  </w:pPr>
+                </w:p>
+              </w:tc>
+              <w:tc>
+                <w:tcPr>
+                  <w:tcW w:w="542" w:type="dxa"/>
+                </w:tcPr>
+                <w:p>
+                  <w:pPr>
+                    <w:pStyle w:val="ACLText"/>
+                    <w:framePr w:hSpace="187" w:wrap="around" w:hAnchor="text" w:xAlign="center" w:y="1"/>
+                    <w:suppressOverlap/>
+                    <w:rPr>
+                      <w:sz w:val="20"/>
+                    </w:rPr>
+                  </w:pPr>
+                </w:p>
+              </w:tc>
+              <w:tc>
+                <w:tcPr>
+                  <w:tcW w:w="542" w:type="dxa"/>
+                </w:tcPr>
+                <w:p>
+                  <w:pPr>
+                    <w:pStyle w:val="ACLText"/>
+                    <w:framePr w:hSpace="187" w:wrap="around" w:hAnchor="text" w:xAlign="center" w:y="1"/>
+                    <w:suppressOverlap/>
+                    <w:rPr>
+                      <w:sz w:val="20"/>
+                    </w:rPr>
+                  </w:pPr>
+                </w:p>
+              </w:tc>
+              <w:tc>
+                <w:tcPr>
+                  <w:tcW w:w="542" w:type="dxa"/>
+                </w:tcPr>
+                <w:p>
+                  <w:pPr>
+                    <w:pStyle w:val="ACLText"/>
+                    <w:framePr w:hSpace="187" w:wrap="around" w:hAnchor="text" w:xAlign="center" w:y="1"/>
+                    <w:suppressOverlap/>
+                    <w:rPr>
+                      <w:sz w:val="20"/>
+                    </w:rPr>
+                  </w:pPr>
                 </w:p>
               </w:tc>
             </w:tr>
@@ -3761,7 +4293,7 @@
               </w:trPr>
               <w:tc>
                 <w:tcPr>
-                  <w:tcW w:w="2040" w:type="dxa"/>
+                  <w:tcW w:w="1106" w:type="dxa"/>
                   <w:shd w:val="clear" w:color="auto" w:fill="auto"/>
                 </w:tcPr>
                 <w:p>
@@ -3783,13 +4315,7 @@
               </w:tc>
               <w:tc>
                 <w:tcPr>
-                  <w:tcW w:w="1150" w:type="dxa"/>
-                  <w:tcBorders>
-                    <w:top w:val="nil"/>
-                    <w:bottom w:val="nil"/>
-                    <w:right w:val="nil"/>
-                  </w:tcBorders>
-                  <w:shd w:val="clear" w:color="auto" w:fill="auto"/>
+                  <w:tcW w:w="484" w:type="dxa"/>
                 </w:tcPr>
                 <w:p>
                   <w:pPr>
@@ -3800,37 +4326,78 @@
                       <w:sz w:val="20"/>
                     </w:rPr>
                   </w:pPr>
-                  <w:r>
-                    <w:rPr>
-                      <w:sz w:val="20"/>
-                    </w:rPr>
-                    <w:t xml:space="preserve">11 </w:t>
-                  </w:r>
-                  <w:proofErr w:type="spellStart"/>
-                  <w:r>
-                    <w:rPr>
-                      <w:sz w:val="20"/>
-                    </w:rPr>
-                    <w:t>pt</w:t>
-                  </w:r>
-                  <w:proofErr w:type="spellEnd"/>
                 </w:p>
               </w:tc>
               <w:tc>
                 <w:tcPr>
-                  <w:tcW w:w="747" w:type="dxa"/>
-                  <w:tcBorders>
-                    <w:top w:val="nil"/>
-                    <w:left w:val="nil"/>
-                    <w:bottom w:val="nil"/>
-                  </w:tcBorders>
+                  <w:tcW w:w="542" w:type="dxa"/>
                 </w:tcPr>
                 <w:p>
                   <w:pPr>
                     <w:pStyle w:val="ACLText"/>
+                    <w:framePr w:hSpace="187" w:wrap="around" w:hAnchor="text" w:xAlign="center" w:y="1"/>
+                    <w:suppressOverlap/>
                     <w:rPr>
-                      <w:b/>
-                      <w:bCs/>
+                      <w:sz w:val="20"/>
+                    </w:rPr>
+                  </w:pPr>
+                </w:p>
+              </w:tc>
+              <w:tc>
+                <w:tcPr>
+                  <w:tcW w:w="542" w:type="dxa"/>
+                </w:tcPr>
+                <w:p>
+                  <w:pPr>
+                    <w:pStyle w:val="ACLText"/>
+                    <w:framePr w:hSpace="187" w:wrap="around" w:hAnchor="text" w:xAlign="center" w:y="1"/>
+                    <w:suppressOverlap/>
+                    <w:rPr>
+                      <w:sz w:val="20"/>
+                    </w:rPr>
+                  </w:pPr>
+                </w:p>
+              </w:tc>
+              <w:tc>
+                <w:tcPr>
+                  <w:tcW w:w="542" w:type="dxa"/>
+                </w:tcPr>
+                <w:p>
+                  <w:pPr>
+                    <w:pStyle w:val="ACLText"/>
+                    <w:framePr w:hSpace="187" w:wrap="around" w:hAnchor="text" w:xAlign="center" w:y="1"/>
+                    <w:suppressOverlap/>
+                    <w:rPr>
+                      <w:sz w:val="20"/>
+                    </w:rPr>
+                  </w:pPr>
+                </w:p>
+              </w:tc>
+              <w:tc>
+                <w:tcPr>
+                  <w:tcW w:w="542" w:type="dxa"/>
+                </w:tcPr>
+                <w:p>
+                  <w:pPr>
+                    <w:pStyle w:val="ACLText"/>
+                    <w:framePr w:hSpace="187" w:wrap="around" w:hAnchor="text" w:xAlign="center" w:y="1"/>
+                    <w:suppressOverlap/>
+                    <w:rPr>
+                      <w:sz w:val="20"/>
+                    </w:rPr>
+                  </w:pPr>
+                </w:p>
+              </w:tc>
+              <w:tc>
+                <w:tcPr>
+                  <w:tcW w:w="542" w:type="dxa"/>
+                </w:tcPr>
+                <w:p>
+                  <w:pPr>
+                    <w:pStyle w:val="ACLText"/>
+                    <w:framePr w:hSpace="187" w:wrap="around" w:hAnchor="text" w:xAlign="center" w:y="1"/>
+                    <w:suppressOverlap/>
+                    <w:rPr>
                       <w:sz w:val="20"/>
                     </w:rPr>
                   </w:pPr>
@@ -3844,7 +4411,7 @@
               </w:trPr>
               <w:tc>
                 <w:tcPr>
-                  <w:tcW w:w="2040" w:type="dxa"/>
+                  <w:tcW w:w="1106" w:type="dxa"/>
                   <w:shd w:val="clear" w:color="auto" w:fill="auto"/>
                 </w:tcPr>
                 <w:p>
@@ -3866,13 +4433,7 @@
               </w:tc>
               <w:tc>
                 <w:tcPr>
-                  <w:tcW w:w="1150" w:type="dxa"/>
-                  <w:tcBorders>
-                    <w:top w:val="nil"/>
-                    <w:bottom w:val="nil"/>
-                    <w:right w:val="nil"/>
-                  </w:tcBorders>
-                  <w:shd w:val="clear" w:color="auto" w:fill="auto"/>
+                  <w:tcW w:w="484" w:type="dxa"/>
                 </w:tcPr>
                 <w:p>
                   <w:pPr>
@@ -3883,37 +4444,78 @@
                       <w:sz w:val="20"/>
                     </w:rPr>
                   </w:pPr>
-                  <w:r>
-                    <w:rPr>
-                      <w:sz w:val="20"/>
-                    </w:rPr>
-                    <w:t xml:space="preserve">10 </w:t>
-                  </w:r>
-                  <w:proofErr w:type="spellStart"/>
-                  <w:r>
-                    <w:rPr>
-                      <w:sz w:val="20"/>
-                    </w:rPr>
-                    <w:t>pt</w:t>
-                  </w:r>
-                  <w:proofErr w:type="spellEnd"/>
                 </w:p>
               </w:tc>
               <w:tc>
                 <w:tcPr>
-                  <w:tcW w:w="747" w:type="dxa"/>
-                  <w:tcBorders>
-                    <w:top w:val="nil"/>
-                    <w:left w:val="nil"/>
-                    <w:bottom w:val="nil"/>
-                  </w:tcBorders>
+                  <w:tcW w:w="542" w:type="dxa"/>
                 </w:tcPr>
                 <w:p>
                   <w:pPr>
                     <w:pStyle w:val="ACLText"/>
+                    <w:framePr w:hSpace="187" w:wrap="around" w:hAnchor="text" w:xAlign="center" w:y="1"/>
+                    <w:suppressOverlap/>
                     <w:rPr>
-                      <w:b/>
-                      <w:bCs/>
+                      <w:sz w:val="20"/>
+                    </w:rPr>
+                  </w:pPr>
+                </w:p>
+              </w:tc>
+              <w:tc>
+                <w:tcPr>
+                  <w:tcW w:w="542" w:type="dxa"/>
+                </w:tcPr>
+                <w:p>
+                  <w:pPr>
+                    <w:pStyle w:val="ACLText"/>
+                    <w:framePr w:hSpace="187" w:wrap="around" w:hAnchor="text" w:xAlign="center" w:y="1"/>
+                    <w:suppressOverlap/>
+                    <w:rPr>
+                      <w:sz w:val="20"/>
+                    </w:rPr>
+                  </w:pPr>
+                </w:p>
+              </w:tc>
+              <w:tc>
+                <w:tcPr>
+                  <w:tcW w:w="542" w:type="dxa"/>
+                </w:tcPr>
+                <w:p>
+                  <w:pPr>
+                    <w:pStyle w:val="ACLText"/>
+                    <w:framePr w:hSpace="187" w:wrap="around" w:hAnchor="text" w:xAlign="center" w:y="1"/>
+                    <w:suppressOverlap/>
+                    <w:rPr>
+                      <w:sz w:val="20"/>
+                    </w:rPr>
+                  </w:pPr>
+                </w:p>
+              </w:tc>
+              <w:tc>
+                <w:tcPr>
+                  <w:tcW w:w="542" w:type="dxa"/>
+                </w:tcPr>
+                <w:p>
+                  <w:pPr>
+                    <w:pStyle w:val="ACLText"/>
+                    <w:framePr w:hSpace="187" w:wrap="around" w:hAnchor="text" w:xAlign="center" w:y="1"/>
+                    <w:suppressOverlap/>
+                    <w:rPr>
+                      <w:sz w:val="20"/>
+                    </w:rPr>
+                  </w:pPr>
+                </w:p>
+              </w:tc>
+              <w:tc>
+                <w:tcPr>
+                  <w:tcW w:w="542" w:type="dxa"/>
+                </w:tcPr>
+                <w:p>
+                  <w:pPr>
+                    <w:pStyle w:val="ACLText"/>
+                    <w:framePr w:hSpace="187" w:wrap="around" w:hAnchor="text" w:xAlign="center" w:y="1"/>
+                    <w:suppressOverlap/>
+                    <w:rPr>
                       <w:sz w:val="20"/>
                     </w:rPr>
                   </w:pPr>
@@ -3927,7 +4529,7 @@
               </w:trPr>
               <w:tc>
                 <w:tcPr>
-                  <w:tcW w:w="2040" w:type="dxa"/>
+                  <w:tcW w:w="1106" w:type="dxa"/>
                   <w:shd w:val="clear" w:color="auto" w:fill="auto"/>
                 </w:tcPr>
                 <w:p>
@@ -3949,13 +4551,7 @@
               </w:tc>
               <w:tc>
                 <w:tcPr>
-                  <w:tcW w:w="1150" w:type="dxa"/>
-                  <w:tcBorders>
-                    <w:top w:val="nil"/>
-                    <w:bottom w:val="nil"/>
-                    <w:right w:val="nil"/>
-                  </w:tcBorders>
-                  <w:shd w:val="clear" w:color="auto" w:fill="auto"/>
+                  <w:tcW w:w="484" w:type="dxa"/>
                 </w:tcPr>
                 <w:p>
                   <w:pPr>
@@ -3966,37 +4562,78 @@
                       <w:sz w:val="20"/>
                     </w:rPr>
                   </w:pPr>
-                  <w:r>
-                    <w:rPr>
-                      <w:sz w:val="20"/>
-                    </w:rPr>
-                    <w:t xml:space="preserve">9 </w:t>
-                  </w:r>
-                  <w:proofErr w:type="spellStart"/>
-                  <w:r>
-                    <w:rPr>
-                      <w:sz w:val="20"/>
-                    </w:rPr>
-                    <w:t>pt</w:t>
-                  </w:r>
-                  <w:proofErr w:type="spellEnd"/>
                 </w:p>
               </w:tc>
               <w:tc>
                 <w:tcPr>
-                  <w:tcW w:w="747" w:type="dxa"/>
-                  <w:tcBorders>
-                    <w:top w:val="nil"/>
-                    <w:left w:val="nil"/>
-                    <w:bottom w:val="nil"/>
-                  </w:tcBorders>
+                  <w:tcW w:w="542" w:type="dxa"/>
                 </w:tcPr>
                 <w:p>
                   <w:pPr>
                     <w:pStyle w:val="ACLText"/>
+                    <w:framePr w:hSpace="187" w:wrap="around" w:hAnchor="text" w:xAlign="center" w:y="1"/>
+                    <w:suppressOverlap/>
                     <w:rPr>
-                      <w:b/>
-                      <w:bCs/>
+                      <w:sz w:val="20"/>
+                    </w:rPr>
+                  </w:pPr>
+                </w:p>
+              </w:tc>
+              <w:tc>
+                <w:tcPr>
+                  <w:tcW w:w="542" w:type="dxa"/>
+                </w:tcPr>
+                <w:p>
+                  <w:pPr>
+                    <w:pStyle w:val="ACLText"/>
+                    <w:framePr w:hSpace="187" w:wrap="around" w:hAnchor="text" w:xAlign="center" w:y="1"/>
+                    <w:suppressOverlap/>
+                    <w:rPr>
+                      <w:sz w:val="20"/>
+                    </w:rPr>
+                  </w:pPr>
+                </w:p>
+              </w:tc>
+              <w:tc>
+                <w:tcPr>
+                  <w:tcW w:w="542" w:type="dxa"/>
+                </w:tcPr>
+                <w:p>
+                  <w:pPr>
+                    <w:pStyle w:val="ACLText"/>
+                    <w:framePr w:hSpace="187" w:wrap="around" w:hAnchor="text" w:xAlign="center" w:y="1"/>
+                    <w:suppressOverlap/>
+                    <w:rPr>
+                      <w:sz w:val="20"/>
+                    </w:rPr>
+                  </w:pPr>
+                </w:p>
+              </w:tc>
+              <w:tc>
+                <w:tcPr>
+                  <w:tcW w:w="542" w:type="dxa"/>
+                </w:tcPr>
+                <w:p>
+                  <w:pPr>
+                    <w:pStyle w:val="ACLText"/>
+                    <w:framePr w:hSpace="187" w:wrap="around" w:hAnchor="text" w:xAlign="center" w:y="1"/>
+                    <w:suppressOverlap/>
+                    <w:rPr>
+                      <w:sz w:val="20"/>
+                    </w:rPr>
+                  </w:pPr>
+                </w:p>
+              </w:tc>
+              <w:tc>
+                <w:tcPr>
+                  <w:tcW w:w="542" w:type="dxa"/>
+                </w:tcPr>
+                <w:p>
+                  <w:pPr>
+                    <w:pStyle w:val="ACLText"/>
+                    <w:framePr w:hSpace="187" w:wrap="around" w:hAnchor="text" w:xAlign="center" w:y="1"/>
+                    <w:suppressOverlap/>
+                    <w:rPr>
                       <w:sz w:val="20"/>
                     </w:rPr>
                   </w:pPr>
@@ -4010,7 +4647,7 @@
               </w:trPr>
               <w:tc>
                 <w:tcPr>
-                  <w:tcW w:w="2040" w:type="dxa"/>
+                  <w:tcW w:w="1106" w:type="dxa"/>
                   <w:shd w:val="clear" w:color="auto" w:fill="auto"/>
                 </w:tcPr>
                 <w:p>
@@ -4032,13 +4669,7 @@
               </w:tc>
               <w:tc>
                 <w:tcPr>
-                  <w:tcW w:w="1150" w:type="dxa"/>
-                  <w:tcBorders>
-                    <w:top w:val="nil"/>
-                    <w:bottom w:val="nil"/>
-                    <w:right w:val="nil"/>
-                  </w:tcBorders>
-                  <w:shd w:val="clear" w:color="auto" w:fill="auto"/>
+                  <w:tcW w:w="484" w:type="dxa"/>
                 </w:tcPr>
                 <w:p>
                   <w:pPr>
@@ -4049,48 +4680,81 @@
                       <w:sz w:val="20"/>
                     </w:rPr>
                   </w:pPr>
-                  <w:r>
-                    <w:rPr>
-                      <w:sz w:val="20"/>
-                    </w:rPr>
-                    <w:t xml:space="preserve">9 </w:t>
-                  </w:r>
-                  <w:proofErr w:type="spellStart"/>
-                  <w:r>
-                    <w:rPr>
-                      <w:sz w:val="20"/>
-                    </w:rPr>
-                    <w:t>pt</w:t>
-                  </w:r>
-                  <w:proofErr w:type="spellEnd"/>
                 </w:p>
               </w:tc>
               <w:tc>
                 <w:tcPr>
-                  <w:tcW w:w="747" w:type="dxa"/>
-                  <w:tcBorders>
-                    <w:top w:val="nil"/>
-                    <w:left w:val="nil"/>
-                    <w:bottom w:val="nil"/>
-                  </w:tcBorders>
+                  <w:tcW w:w="542" w:type="dxa"/>
                 </w:tcPr>
                 <w:p>
                   <w:pPr>
                     <w:pStyle w:val="ACLText"/>
+                    <w:framePr w:hSpace="187" w:wrap="around" w:hAnchor="text" w:xAlign="center" w:y="1"/>
+                    <w:suppressOverlap/>
                     <w:rPr>
-                      <w:b/>
-                      <w:bCs/>
                       <w:sz w:val="20"/>
                     </w:rPr>
                   </w:pPr>
-                  <w:r>
+                </w:p>
+              </w:tc>
+              <w:tc>
+                <w:tcPr>
+                  <w:tcW w:w="542" w:type="dxa"/>
+                </w:tcPr>
+                <w:p>
+                  <w:pPr>
+                    <w:pStyle w:val="ACLText"/>
+                    <w:framePr w:hSpace="187" w:wrap="around" w:hAnchor="text" w:xAlign="center" w:y="1"/>
+                    <w:suppressOverlap/>
                     <w:rPr>
-                      <w:b/>
-                      <w:bCs/>
                       <w:sz w:val="20"/>
                     </w:rPr>
-                    <w:t>bold</w:t>
-                  </w:r>
+                  </w:pPr>
+                </w:p>
+              </w:tc>
+              <w:tc>
+                <w:tcPr>
+                  <w:tcW w:w="542" w:type="dxa"/>
+                </w:tcPr>
+                <w:p>
+                  <w:pPr>
+                    <w:pStyle w:val="ACLText"/>
+                    <w:framePr w:hSpace="187" w:wrap="around" w:hAnchor="text" w:xAlign="center" w:y="1"/>
+                    <w:suppressOverlap/>
+                    <w:rPr>
+                      <w:sz w:val="20"/>
+                    </w:rPr>
+                  </w:pPr>
+                </w:p>
+              </w:tc>
+              <w:tc>
+                <w:tcPr>
+                  <w:tcW w:w="542" w:type="dxa"/>
+                </w:tcPr>
+                <w:p>
+                  <w:pPr>
+                    <w:pStyle w:val="ACLText"/>
+                    <w:framePr w:hSpace="187" w:wrap="around" w:hAnchor="text" w:xAlign="center" w:y="1"/>
+                    <w:suppressOverlap/>
+                    <w:rPr>
+                      <w:sz w:val="20"/>
+                    </w:rPr>
+                  </w:pPr>
+                </w:p>
+              </w:tc>
+              <w:tc>
+                <w:tcPr>
+                  <w:tcW w:w="542" w:type="dxa"/>
+                </w:tcPr>
+                <w:p>
+                  <w:pPr>
+                    <w:pStyle w:val="ACLText"/>
+                    <w:framePr w:hSpace="187" w:wrap="around" w:hAnchor="text" w:xAlign="center" w:y="1"/>
+                    <w:suppressOverlap/>
+                    <w:rPr>
+                      <w:sz w:val="20"/>
+                    </w:rPr>
+                  </w:pPr>
                 </w:p>
               </w:tc>
             </w:tr>
@@ -4101,7 +4765,7 @@
               </w:trPr>
               <w:tc>
                 <w:tcPr>
-                  <w:tcW w:w="2040" w:type="dxa"/>
+                  <w:tcW w:w="1106" w:type="dxa"/>
                   <w:shd w:val="clear" w:color="auto" w:fill="auto"/>
                 </w:tcPr>
                 <w:p>
@@ -4123,13 +4787,7 @@
               </w:tc>
               <w:tc>
                 <w:tcPr>
-                  <w:tcW w:w="1150" w:type="dxa"/>
-                  <w:tcBorders>
-                    <w:top w:val="nil"/>
-                    <w:bottom w:val="nil"/>
-                    <w:right w:val="nil"/>
-                  </w:tcBorders>
-                  <w:shd w:val="clear" w:color="auto" w:fill="auto"/>
+                  <w:tcW w:w="484" w:type="dxa"/>
                 </w:tcPr>
                 <w:p>
                   <w:pPr>
@@ -4140,30 +4798,11 @@
                       <w:sz w:val="20"/>
                     </w:rPr>
                   </w:pPr>
-                  <w:r>
-                    <w:rPr>
-                      <w:sz w:val="20"/>
-                    </w:rPr>
-                    <w:t xml:space="preserve">10 </w:t>
-                  </w:r>
-                  <w:proofErr w:type="spellStart"/>
-                  <w:r>
-                    <w:rPr>
-                      <w:sz w:val="20"/>
-                    </w:rPr>
-                    <w:t>pt</w:t>
-                  </w:r>
-                  <w:proofErr w:type="spellEnd"/>
                 </w:p>
               </w:tc>
               <w:tc>
                 <w:tcPr>
-                  <w:tcW w:w="747" w:type="dxa"/>
-                  <w:tcBorders>
-                    <w:top w:val="nil"/>
-                    <w:left w:val="nil"/>
-                    <w:bottom w:val="nil"/>
-                  </w:tcBorders>
+                  <w:tcW w:w="542" w:type="dxa"/>
                 </w:tcPr>
                 <w:p>
                   <w:pPr>
@@ -4171,8 +4810,66 @@
                     <w:framePr w:hSpace="187" w:wrap="around" w:hAnchor="text" w:xAlign="center" w:y="1"/>
                     <w:suppressOverlap/>
                     <w:rPr>
-                      <w:bCs/>
-                      <w:color w:val="000000"/>
+                      <w:sz w:val="20"/>
+                    </w:rPr>
+                  </w:pPr>
+                </w:p>
+              </w:tc>
+              <w:tc>
+                <w:tcPr>
+                  <w:tcW w:w="542" w:type="dxa"/>
+                </w:tcPr>
+                <w:p>
+                  <w:pPr>
+                    <w:pStyle w:val="ACLText"/>
+                    <w:framePr w:hSpace="187" w:wrap="around" w:hAnchor="text" w:xAlign="center" w:y="1"/>
+                    <w:suppressOverlap/>
+                    <w:rPr>
+                      <w:sz w:val="20"/>
+                    </w:rPr>
+                  </w:pPr>
+                </w:p>
+              </w:tc>
+              <w:tc>
+                <w:tcPr>
+                  <w:tcW w:w="542" w:type="dxa"/>
+                </w:tcPr>
+                <w:p>
+                  <w:pPr>
+                    <w:pStyle w:val="ACLText"/>
+                    <w:framePr w:hSpace="187" w:wrap="around" w:hAnchor="text" w:xAlign="center" w:y="1"/>
+                    <w:suppressOverlap/>
+                    <w:rPr>
+                      <w:sz w:val="20"/>
+                    </w:rPr>
+                  </w:pPr>
+                </w:p>
+              </w:tc>
+              <w:tc>
+                <w:tcPr>
+                  <w:tcW w:w="542" w:type="dxa"/>
+                </w:tcPr>
+                <w:p>
+                  <w:pPr>
+                    <w:pStyle w:val="ACLText"/>
+                    <w:framePr w:hSpace="187" w:wrap="around" w:hAnchor="text" w:xAlign="center" w:y="1"/>
+                    <w:suppressOverlap/>
+                    <w:rPr>
+                      <w:sz w:val="20"/>
+                    </w:rPr>
+                  </w:pPr>
+                </w:p>
+              </w:tc>
+              <w:tc>
+                <w:tcPr>
+                  <w:tcW w:w="542" w:type="dxa"/>
+                </w:tcPr>
+                <w:p>
+                  <w:pPr>
+                    <w:pStyle w:val="ACLText"/>
+                    <w:framePr w:hSpace="187" w:wrap="around" w:hAnchor="text" w:xAlign="center" w:y="1"/>
+                    <w:suppressOverlap/>
+                    <w:rPr>
                       <w:sz w:val="20"/>
                     </w:rPr>
                   </w:pPr>
@@ -4186,7 +4883,7 @@
               </w:trPr>
               <w:tc>
                 <w:tcPr>
-                  <w:tcW w:w="2040" w:type="dxa"/>
+                  <w:tcW w:w="1106" w:type="dxa"/>
                   <w:shd w:val="clear" w:color="auto" w:fill="auto"/>
                 </w:tcPr>
                 <w:p>
@@ -4208,12 +4905,7 @@
               </w:tc>
               <w:tc>
                 <w:tcPr>
-                  <w:tcW w:w="1150" w:type="dxa"/>
-                  <w:tcBorders>
-                    <w:top w:val="nil"/>
-                    <w:right w:val="nil"/>
-                  </w:tcBorders>
-                  <w:shd w:val="clear" w:color="auto" w:fill="auto"/>
+                  <w:tcW w:w="484" w:type="dxa"/>
                 </w:tcPr>
                 <w:p>
                   <w:pPr>
@@ -4224,29 +4916,11 @@
                       <w:sz w:val="20"/>
                     </w:rPr>
                   </w:pPr>
-                  <w:r>
-                    <w:rPr>
-                      <w:sz w:val="20"/>
-                    </w:rPr>
-                    <w:t xml:space="preserve">9 </w:t>
-                  </w:r>
-                  <w:proofErr w:type="spellStart"/>
-                  <w:r>
-                    <w:rPr>
-                      <w:sz w:val="20"/>
-                    </w:rPr>
-                    <w:t>pt</w:t>
-                  </w:r>
-                  <w:proofErr w:type="spellEnd"/>
                 </w:p>
               </w:tc>
               <w:tc>
                 <w:tcPr>
-                  <w:tcW w:w="747" w:type="dxa"/>
-                  <w:tcBorders>
-                    <w:top w:val="nil"/>
-                    <w:left w:val="nil"/>
-                  </w:tcBorders>
+                  <w:tcW w:w="542" w:type="dxa"/>
                 </w:tcPr>
                 <w:p>
                   <w:pPr>
@@ -4254,8 +4928,66 @@
                     <w:framePr w:hSpace="187" w:wrap="around" w:hAnchor="text" w:xAlign="center" w:y="1"/>
                     <w:suppressOverlap/>
                     <w:rPr>
-                      <w:bCs/>
-                      <w:color w:val="000000"/>
+                      <w:sz w:val="20"/>
+                    </w:rPr>
+                  </w:pPr>
+                </w:p>
+              </w:tc>
+              <w:tc>
+                <w:tcPr>
+                  <w:tcW w:w="542" w:type="dxa"/>
+                </w:tcPr>
+                <w:p>
+                  <w:pPr>
+                    <w:pStyle w:val="ACLText"/>
+                    <w:framePr w:hSpace="187" w:wrap="around" w:hAnchor="text" w:xAlign="center" w:y="1"/>
+                    <w:suppressOverlap/>
+                    <w:rPr>
+                      <w:sz w:val="20"/>
+                    </w:rPr>
+                  </w:pPr>
+                </w:p>
+              </w:tc>
+              <w:tc>
+                <w:tcPr>
+                  <w:tcW w:w="542" w:type="dxa"/>
+                </w:tcPr>
+                <w:p>
+                  <w:pPr>
+                    <w:pStyle w:val="ACLText"/>
+                    <w:framePr w:hSpace="187" w:wrap="around" w:hAnchor="text" w:xAlign="center" w:y="1"/>
+                    <w:suppressOverlap/>
+                    <w:rPr>
+                      <w:sz w:val="20"/>
+                    </w:rPr>
+                  </w:pPr>
+                </w:p>
+              </w:tc>
+              <w:tc>
+                <w:tcPr>
+                  <w:tcW w:w="542" w:type="dxa"/>
+                </w:tcPr>
+                <w:p>
+                  <w:pPr>
+                    <w:pStyle w:val="ACLText"/>
+                    <w:framePr w:hSpace="187" w:wrap="around" w:hAnchor="text" w:xAlign="center" w:y="1"/>
+                    <w:suppressOverlap/>
+                    <w:rPr>
+                      <w:sz w:val="20"/>
+                    </w:rPr>
+                  </w:pPr>
+                </w:p>
+              </w:tc>
+              <w:tc>
+                <w:tcPr>
+                  <w:tcW w:w="542" w:type="dxa"/>
+                </w:tcPr>
+                <w:p>
+                  <w:pPr>
+                    <w:pStyle w:val="ACLText"/>
+                    <w:framePr w:hSpace="187" w:wrap="around" w:hAnchor="text" w:xAlign="center" w:y="1"/>
+                    <w:suppressOverlap/>
+                    <w:rPr>
                       <w:sz w:val="20"/>
                     </w:rPr>
                   </w:pPr>
@@ -4344,8 +5076,81 @@
     </w:tbl>
     <w:p>
       <w:pPr>
+        <w:pStyle w:val="ACLTextFirstlineindent016"/>
+        <w:ind w:firstLine="0"/>
+      </w:pPr>
+    </w:p>
+    <w:p>
+      <w:pPr>
+        <w:pStyle w:val="ACLTextFirstlineindent016"/>
+      </w:pPr>
+    </w:p>
+    <w:p>
+      <w:pPr>
         <w:pStyle w:val="ACLSection"/>
       </w:pPr>
+      <w:bookmarkStart w:id="5" w:name="Sec3"/>
+      <w:bookmarkStart w:id="6" w:name="_Ref432587649"/>
+      <w:bookmarkEnd w:id="5"/>
+      <w:r>
+        <w:t>L</w:t>
+      </w:r>
+      <w:r>
+        <w:t>ength of Submission</w:t>
+      </w:r>
+      <w:bookmarkEnd w:id="6"/>
+    </w:p>
+    <w:p>
+      <w:pPr>
+        <w:pStyle w:val="ACLText"/>
+      </w:pPr>
+      <w:r>
+        <w:t xml:space="preserve">The NAACL HLT 2016 main conference accepts long </w:t>
+      </w:r>
+      <w:r>
+        <w:t xml:space="preserve">and </w:t>
+      </w:r>
+      <w:r>
+        <w:t>short paper</w:t>
+      </w:r>
+      <w:r>
+        <w:t xml:space="preserve"> submission</w:t>
+      </w:r>
+      <w:r>
+        <w:t xml:space="preserve">s.  </w:t>
+      </w:r>
+      <w:r>
+        <w:t xml:space="preserve">Long papers may consist of up to eight (8) pages of content, plus unlimited pages for references. </w:t>
+      </w:r>
+      <w:r>
+        <w:t>Accepted</w:t>
+      </w:r>
+      <w:r>
+        <w:t xml:space="preserve"> long papers will be given one additional page (up to 9 pages with unlimited pages for references) so that reviewers’ comments can be taken into account.  Short papers may consist of up to four (4) pages of content, plus </w:t>
+      </w:r>
+      <w:r>
+        <w:lastRenderedPageBreak/>
+        <w:t xml:space="preserve">unlimited pages for references. </w:t>
+      </w:r>
+      <w:r>
+        <w:t>Accepted</w:t>
+      </w:r>
+      <w:r>
+        <w:t xml:space="preserve"> short papers will be given five (5) pages in the proceedings and unlimited pages for references.  </w:t>
+      </w:r>
+      <w:r>
+        <w:t xml:space="preserve">For both long and short papers, all illustrations and appendices must be accommodated within these page limits, observing the formatting instructions given in the present document.  </w:t>
+      </w:r>
+    </w:p>
+    <w:p>
+      <w:pPr>
+        <w:pStyle w:val="ACLSection"/>
+      </w:pPr>
+    </w:p>
+    <w:p>
+      <w:pPr>
+        <w:pStyle w:val="ACLSection"/>
+      </w:pPr>
       <w:r>
         <w:t>Double-blind review process</w:t>
       </w:r>
@@ -4367,11 +5172,7 @@
         <w:t>t</w:t>
       </w:r>
       <w:r>
-        <w:t xml:space="preserve">e (in special cases this is </w:t>
-      </w:r>
-      <w:r>
-        <w:lastRenderedPageBreak/>
-        <w:t xml:space="preserve">permitted: see the multiple submission policy below). </w:t>
+        <w:t xml:space="preserve">e (in special cases this is permitted: see the multiple submission policy below). </w:t>
       </w:r>
     </w:p>
     <w:p>
@@ -4418,7 +5219,10 @@
         <w:pStyle w:val="ACLTextFirstlineindent016"/>
       </w:pPr>
       <w:r>
-        <w:t>Preprint servers such as arXiv.org and ACL-related workshops that do not have published proceedings in the ACL Anthology are not considered archival for purposes of submission. Authors must state in the online submission form the name of the workshop or preprint server and title of the non-archival version. The submitted version should be suitably anonymized and not contain references to the prior non-archival version. Reviewers will be told: “The author(s) have notified us that there exists a non-archival previous version of this paper with significantly overlapping text. We have approved submission under these circumstances, but to preserve the spirit of blind review, the current submission does not reference the non-archival version.”  Reviewers are free to do what they like with this information.</w:t>
+        <w:t xml:space="preserve">Preprint servers such as arXiv.org and ACL-related workshops that do not have published proceedings in the ACL Anthology are not considered archival for purposes of submission. Authors must state in the online submission form the name of the workshop or preprint server and title of the non-archival version. The submitted version should be suitably anonymized and not contain references to the prior non-archival version. Reviewers will be </w:t>
+      </w:r>
+      <w:r>
+        <w:t>told: “The author(s) have notified us that there exists a non-archival previous version of this paper with significantly overlapping text. We have approved submission under these circumstances, but to preserve the spirit of blind review, the current submission does not reference the non-archival version.”  Reviewers are free to do what they like with this information.</w:t>
       </w:r>
     </w:p>
     <w:tbl>
@@ -4504,10 +5308,7 @@
         <w:pStyle w:val="ACLText"/>
       </w:pPr>
       <w:r>
-        <w:t xml:space="preserve">This Microsoft Word file has been preset for compatible use with the STREAM Tools template designed for creating well-formatted reports and papers with Microsoft Word. The principles behind </w:t>
-      </w:r>
-      <w:r>
-        <w:t xml:space="preserve">this template and others STREAM templates are explained in </w:t>
+        <w:t xml:space="preserve">This Microsoft Word file has been preset for compatible use with the STREAM Tools template designed for creating well-formatted reports and papers with Microsoft Word. The principles behind this template and others STREAM templates are explained in </w:t>
       </w:r>
       <w:r>
         <w:t>(Mamishev</w:t>
@@ -8551,6 +9352,7 @@
     <w:lsdException w:name="HTML Sample" w:semiHidden="1" w:unhideWhenUsed="1"/>
     <w:lsdException w:name="HTML Typewriter" w:semiHidden="1" w:unhideWhenUsed="1"/>
     <w:lsdException w:name="HTML Variable" w:semiHidden="1" w:unhideWhenUsed="1"/>
+    <w:lsdException w:name="Normal Table" w:semiHidden="1" w:unhideWhenUsed="1"/>
     <w:lsdException w:name="annotation subject" w:semiHidden="1" w:unhideWhenUsed="1"/>
     <w:lsdException w:name="No List" w:semiHidden="1" w:uiPriority="0" w:unhideWhenUsed="1"/>
     <w:lsdException w:name="Outline List 1" w:semiHidden="1" w:unhideWhenUsed="1"/>
@@ -8594,8 +9396,10 @@
     <w:lsdException w:name="Table Elegant" w:semiHidden="1" w:unhideWhenUsed="1"/>
     <w:lsdException w:name="Table Professional" w:semiHidden="1" w:unhideWhenUsed="1"/>
     <w:lsdException w:name="Table Subtle 1" w:semiHidden="1" w:unhideWhenUsed="1"/>
+    <w:lsdException w:name="Table Subtle 2" w:semiHidden="1" w:unhideWhenUsed="1"/>
     <w:lsdException w:name="Table Web 1" w:semiHidden="1" w:unhideWhenUsed="1"/>
     <w:lsdException w:name="Table Web 2" w:semiHidden="1" w:unhideWhenUsed="1"/>
+    <w:lsdException w:name="Table Web 3" w:semiHidden="1" w:unhideWhenUsed="1"/>
     <w:lsdException w:name="Balloon Text" w:semiHidden="1" w:unhideWhenUsed="1"/>
     <w:lsdException w:name="Table Grid" w:uiPriority="0"/>
     <w:lsdException w:name="Table Theme" w:semiHidden="1" w:unhideWhenUsed="1"/>
@@ -10021,7 +10825,7 @@
 </file>
 
 <file path=customXml/itemProps1.xml><?xml version="1.0" encoding="utf-8"?>
-<ds:datastoreItem xmlns:ds="http://schemas.openxmlformats.org/officeDocument/2006/customXml" ds:itemID="{5F29440B-AE45-4E22-A895-9B9FC3A52F96}">
+<ds:datastoreItem xmlns:ds="http://schemas.openxmlformats.org/officeDocument/2006/customXml" ds:itemID="{FB348250-747B-41E8-B845-B61DB445E540}">
   <ds:schemaRefs>
     <ds:schemaRef ds:uri="http://schemas.openxmlformats.org/officeDocument/2006/bibliography"/>
   </ds:schemaRefs>

</xml_diff>

<commit_message>
Updated report with tables
</commit_message>
<xml_diff>
--- a/documentation/Report.docx
+++ b/documentation/Report.docx
@@ -2721,6 +2721,9 @@
       <w:r>
         <w:tab/>
       </w:r>
+      <w:r>
+        <w:t xml:space="preserve">  </w:t>
+      </w:r>
     </w:p>
     <w:p>
       <w:pPr>
@@ -3107,18 +3110,71 @@
       <w:pPr>
         <w:pStyle w:val="ACLText"/>
       </w:pPr>
-      <w:r>
-        <w:t>In an effort to accommodate the color-blind (</w:t>
+      <w:proofErr w:type="gramStart"/>
+      <w:r>
+        <w:t>In an effort to</w:t>
+      </w:r>
+      <w:proofErr w:type="gramEnd"/>
+      <w:r>
+        <w:t xml:space="preserve"> accommodate the color-blind (</w:t>
       </w:r>
       <w:r>
         <w:t>and</w:t>
       </w:r>
       <w:r>
-        <w:t xml:space="preserve"> those printing to paper), grayscale readability for all accepted papers </w:t>
-      </w:r>
+        <w:t xml:space="preserve"> those printing to paper), grayscale readability for all </w:t>
+      </w:r>
+    </w:p>
+    <w:p>
+      <w:pPr>
+        <w:pStyle w:val="ACLText"/>
+      </w:pPr>
+    </w:p>
+    <w:p>
+      <w:pPr>
+        <w:pStyle w:val="ACLText"/>
+      </w:pPr>
+    </w:p>
+    <w:p>
+      <w:pPr>
+        <w:pStyle w:val="ACLText"/>
+      </w:pPr>
+      <w:r>
+        <w:t xml:space="preserve">accepted </w:t>
+      </w:r>
+    </w:p>
+    <w:p>
+      <w:pPr>
+        <w:pStyle w:val="ACLText"/>
+      </w:pPr>
+    </w:p>
+    <w:p>
+      <w:pPr>
+        <w:pStyle w:val="ACLTextFirstlineindent016"/>
+      </w:pPr>
+    </w:p>
+    <w:p>
+      <w:pPr>
+        <w:pStyle w:val="ACLText"/>
+      </w:pPr>
+    </w:p>
+    <w:p>
+      <w:pPr>
+        <w:pStyle w:val="ACLTextFirstlineindent016"/>
+      </w:pPr>
+    </w:p>
+    <w:p>
+      <w:pPr>
+        <w:pStyle w:val="ACLText"/>
+      </w:pPr>
+      <w:r>
+        <w:t xml:space="preserve">papers </w:t>
+      </w:r>
+      <w:proofErr w:type="gramStart"/>
       <w:r>
         <w:t>is</w:t>
       </w:r>
+      <w:proofErr w:type="gramEnd"/>
       <w:r>
         <w:t xml:space="preserve"> en</w:t>
       </w:r>
@@ -3517,11 +3573,6 @@
         <w:pStyle w:val="ACLTextFirstlineindent016"/>
       </w:pPr>
     </w:p>
-    <w:p>
-      <w:pPr>
-        <w:pStyle w:val="ACLTextFirstlineindent016"/>
-      </w:pPr>
-    </w:p>
     <w:tbl>
       <w:tblPr>
         <w:tblpPr w:leftFromText="187" w:rightFromText="187" w:bottomFromText="144" w:tblpXSpec="center" w:tblpY="1"/>
@@ -3552,13 +3603,13 @@
               <w:tblLook w:val="04A0" w:firstRow="1" w:lastRow="0" w:firstColumn="1" w:lastColumn="0" w:noHBand="0" w:noVBand="1"/>
             </w:tblPr>
             <w:tblGrid>
-              <w:gridCol w:w="1106"/>
-              <w:gridCol w:w="484"/>
-              <w:gridCol w:w="542"/>
-              <w:gridCol w:w="542"/>
-              <w:gridCol w:w="542"/>
-              <w:gridCol w:w="542"/>
-              <w:gridCol w:w="542"/>
+              <w:gridCol w:w="1251"/>
+              <w:gridCol w:w="588"/>
+              <w:gridCol w:w="465"/>
+              <w:gridCol w:w="588"/>
+              <w:gridCol w:w="465"/>
+              <w:gridCol w:w="588"/>
+              <w:gridCol w:w="355"/>
             </w:tblGrid>
             <w:tr>
               <w:trPr>
@@ -3567,7 +3618,7 @@
               </w:trPr>
               <w:tc>
                 <w:tcPr>
-                  <w:tcW w:w="1106" w:type="dxa"/>
+                  <w:tcW w:w="1251" w:type="dxa"/>
                   <w:shd w:val="clear" w:color="auto" w:fill="auto"/>
                 </w:tcPr>
                 <w:p>
@@ -3581,21 +3632,12 @@
                       <w:sz w:val="20"/>
                     </w:rPr>
                   </w:pPr>
-                  <w:bookmarkStart w:id="4" w:name="_GoBack"/>
-                  <w:r>
-                    <w:rPr>
-                      <w:b/>
-                      <w:bCs/>
-                      <w:sz w:val="20"/>
-                    </w:rPr>
-                    <w:t xml:space="preserve">Type of Text </w:t>
-                  </w:r>
-                  <w:bookmarkEnd w:id="4"/>
                 </w:p>
               </w:tc>
               <w:tc>
                 <w:tcPr>
-                  <w:tcW w:w="484" w:type="dxa"/>
+                  <w:tcW w:w="1053" w:type="dxa"/>
+                  <w:gridSpan w:val="2"/>
                 </w:tcPr>
                 <w:p>
                   <w:pPr>
@@ -3608,11 +3650,20 @@
                       <w:sz w:val="20"/>
                     </w:rPr>
                   </w:pPr>
+                  <w:r>
+                    <w:rPr>
+                      <w:b/>
+                      <w:bCs/>
+                      <w:sz w:val="20"/>
+                    </w:rPr>
+                    <w:t>LSTM</w:t>
+                  </w:r>
                 </w:p>
               </w:tc>
               <w:tc>
                 <w:tcPr>
-                  <w:tcW w:w="542" w:type="dxa"/>
+                  <w:tcW w:w="1053" w:type="dxa"/>
+                  <w:gridSpan w:val="2"/>
                 </w:tcPr>
                 <w:p>
                   <w:pPr>
@@ -3625,11 +3676,20 @@
                       <w:sz w:val="20"/>
                     </w:rPr>
                   </w:pPr>
+                  <w:r>
+                    <w:rPr>
+                      <w:b/>
+                      <w:bCs/>
+                      <w:sz w:val="20"/>
+                    </w:rPr>
+                    <w:t>CNN</w:t>
+                  </w:r>
                 </w:p>
               </w:tc>
               <w:tc>
                 <w:tcPr>
-                  <w:tcW w:w="542" w:type="dxa"/>
+                  <w:tcW w:w="943" w:type="dxa"/>
+                  <w:gridSpan w:val="2"/>
                 </w:tcPr>
                 <w:p>
                   <w:pPr>
@@ -3642,11 +3702,29 @@
                       <w:sz w:val="20"/>
                     </w:rPr>
                   </w:pPr>
+                  <w:r>
+                    <w:rPr>
+                      <w:b/>
+                      <w:bCs/>
+                      <w:sz w:val="20"/>
+                    </w:rPr>
+                    <w:t>FF</w:t>
+                  </w:r>
                 </w:p>
               </w:tc>
+            </w:tr>
+            <w:tr>
+              <w:trPr>
+                <w:trHeight w:val="230"/>
+                <w:jc w:val="center"/>
+              </w:trPr>
               <w:tc>
                 <w:tcPr>
-                  <w:tcW w:w="542" w:type="dxa"/>
+                  <w:tcW w:w="1251" w:type="dxa"/>
+                  <w:tcBorders>
+                    <w:bottom w:val="single" w:sz="6" w:space="0" w:color="auto"/>
+                  </w:tcBorders>
+                  <w:shd w:val="clear" w:color="auto" w:fill="auto"/>
                 </w:tcPr>
                 <w:p>
                   <w:pPr>
@@ -3654,8 +3732,6 @@
                     <w:framePr w:hSpace="187" w:wrap="around" w:hAnchor="text" w:xAlign="center" w:y="1"/>
                     <w:suppressOverlap/>
                     <w:rPr>
-                      <w:b/>
-                      <w:bCs/>
                       <w:sz w:val="20"/>
                     </w:rPr>
                   </w:pPr>
@@ -3663,7 +3739,10 @@
               </w:tc>
               <w:tc>
                 <w:tcPr>
-                  <w:tcW w:w="542" w:type="dxa"/>
+                  <w:tcW w:w="588" w:type="dxa"/>
+                  <w:tcBorders>
+                    <w:bottom w:val="single" w:sz="6" w:space="0" w:color="auto"/>
+                  </w:tcBorders>
                 </w:tcPr>
                 <w:p>
                   <w:pPr>
@@ -3671,16 +3750,23 @@
                     <w:framePr w:hSpace="187" w:wrap="around" w:hAnchor="text" w:xAlign="center" w:y="1"/>
                     <w:suppressOverlap/>
                     <w:rPr>
-                      <w:b/>
-                      <w:bCs/>
                       <w:sz w:val="20"/>
                     </w:rPr>
                   </w:pPr>
+                  <w:r>
+                    <w:rPr>
+                      <w:sz w:val="20"/>
+                    </w:rPr>
+                    <w:t>Acc.</w:t>
+                  </w:r>
                 </w:p>
               </w:tc>
               <w:tc>
                 <w:tcPr>
-                  <w:tcW w:w="542" w:type="dxa"/>
+                  <w:tcW w:w="465" w:type="dxa"/>
+                  <w:tcBorders>
+                    <w:bottom w:val="single" w:sz="6" w:space="0" w:color="auto"/>
+                  </w:tcBorders>
                 </w:tcPr>
                 <w:p>
                   <w:pPr>
@@ -3688,8 +3774,526 @@
                     <w:framePr w:hSpace="187" w:wrap="around" w:hAnchor="text" w:xAlign="center" w:y="1"/>
                     <w:suppressOverlap/>
                     <w:rPr>
-                      <w:b/>
-                      <w:bCs/>
+                      <w:sz w:val="20"/>
+                    </w:rPr>
+                  </w:pPr>
+                  <m:oMathPara>
+                    <m:oMath>
+                      <m:r>
+                        <w:rPr>
+                          <w:rFonts w:ascii="Cambria Math" w:hAnsi="Cambria Math"/>
+                          <w:sz w:val="20"/>
+                        </w:rPr>
+                        <m:t>∆</m:t>
+                      </m:r>
+                    </m:oMath>
+                  </m:oMathPara>
+                </w:p>
+              </w:tc>
+              <w:tc>
+                <w:tcPr>
+                  <w:tcW w:w="588" w:type="dxa"/>
+                  <w:tcBorders>
+                    <w:bottom w:val="single" w:sz="6" w:space="0" w:color="auto"/>
+                  </w:tcBorders>
+                </w:tcPr>
+                <w:p>
+                  <w:pPr>
+                    <w:pStyle w:val="ACLText"/>
+                    <w:framePr w:hSpace="187" w:wrap="around" w:hAnchor="text" w:xAlign="center" w:y="1"/>
+                    <w:suppressOverlap/>
+                    <w:rPr>
+                      <w:sz w:val="20"/>
+                    </w:rPr>
+                  </w:pPr>
+                  <w:r>
+                    <w:rPr>
+                      <w:sz w:val="20"/>
+                    </w:rPr>
+                    <w:t>Acc.</w:t>
+                  </w:r>
+                </w:p>
+              </w:tc>
+              <w:tc>
+                <w:tcPr>
+                  <w:tcW w:w="465" w:type="dxa"/>
+                  <w:tcBorders>
+                    <w:bottom w:val="single" w:sz="6" w:space="0" w:color="auto"/>
+                  </w:tcBorders>
+                </w:tcPr>
+                <w:p>
+                  <w:pPr>
+                    <w:pStyle w:val="ACLText"/>
+                    <w:framePr w:hSpace="187" w:wrap="around" w:hAnchor="text" w:xAlign="center" w:y="1"/>
+                    <w:suppressOverlap/>
+                    <w:rPr>
+                      <w:sz w:val="20"/>
+                    </w:rPr>
+                  </w:pPr>
+                  <m:oMathPara>
+                    <m:oMath>
+                      <m:r>
+                        <w:rPr>
+                          <w:rFonts w:ascii="Cambria Math" w:hAnsi="Cambria Math"/>
+                          <w:sz w:val="20"/>
+                        </w:rPr>
+                        <m:t>∆</m:t>
+                      </m:r>
+                    </m:oMath>
+                  </m:oMathPara>
+                </w:p>
+              </w:tc>
+              <w:tc>
+                <w:tcPr>
+                  <w:tcW w:w="588" w:type="dxa"/>
+                  <w:tcBorders>
+                    <w:bottom w:val="single" w:sz="6" w:space="0" w:color="auto"/>
+                  </w:tcBorders>
+                </w:tcPr>
+                <w:p>
+                  <w:pPr>
+                    <w:pStyle w:val="ACLText"/>
+                    <w:framePr w:hSpace="187" w:wrap="around" w:hAnchor="text" w:xAlign="center" w:y="1"/>
+                    <w:suppressOverlap/>
+                    <w:rPr>
+                      <w:sz w:val="20"/>
+                    </w:rPr>
+                  </w:pPr>
+                  <w:r>
+                    <w:rPr>
+                      <w:sz w:val="20"/>
+                    </w:rPr>
+                    <w:t>Acc.</w:t>
+                  </w:r>
+                </w:p>
+              </w:tc>
+              <w:tc>
+                <w:tcPr>
+                  <w:tcW w:w="355" w:type="dxa"/>
+                  <w:tcBorders>
+                    <w:bottom w:val="single" w:sz="6" w:space="0" w:color="auto"/>
+                  </w:tcBorders>
+                </w:tcPr>
+                <w:p>
+                  <w:pPr>
+                    <w:pStyle w:val="ACLText"/>
+                    <w:framePr w:hSpace="187" w:wrap="around" w:hAnchor="text" w:xAlign="center" w:y="1"/>
+                    <w:suppressOverlap/>
+                    <w:rPr>
+                      <w:sz w:val="20"/>
+                    </w:rPr>
+                  </w:pPr>
+                  <m:oMathPara>
+                    <m:oMath>
+                      <m:r>
+                        <w:rPr>
+                          <w:rFonts w:ascii="Cambria Math" w:hAnsi="Cambria Math"/>
+                          <w:sz w:val="20"/>
+                        </w:rPr>
+                        <m:t>∆</m:t>
+                      </m:r>
+                    </m:oMath>
+                  </m:oMathPara>
+                </w:p>
+              </w:tc>
+            </w:tr>
+            <w:tr>
+              <w:trPr>
+                <w:trHeight w:val="230"/>
+                <w:jc w:val="center"/>
+              </w:trPr>
+              <w:tc>
+                <w:tcPr>
+                  <w:tcW w:w="1251" w:type="dxa"/>
+                  <w:tcBorders>
+                    <w:top w:val="single" w:sz="6" w:space="0" w:color="auto"/>
+                    <w:bottom w:val="single" w:sz="6" w:space="0" w:color="auto"/>
+                  </w:tcBorders>
+                  <w:shd w:val="clear" w:color="auto" w:fill="auto"/>
+                </w:tcPr>
+                <w:p>
+                  <w:pPr>
+                    <w:pStyle w:val="ACLText"/>
+                    <w:framePr w:hSpace="187" w:wrap="around" w:hAnchor="text" w:xAlign="center" w:y="1"/>
+                    <w:suppressOverlap/>
+                    <w:rPr>
+                      <w:sz w:val="20"/>
+                    </w:rPr>
+                  </w:pPr>
+                  <w:r>
+                    <w:rPr>
+                      <w:sz w:val="20"/>
+                    </w:rPr>
+                    <w:t>baseline</w:t>
+                  </w:r>
+                </w:p>
+              </w:tc>
+              <w:tc>
+                <w:tcPr>
+                  <w:tcW w:w="588" w:type="dxa"/>
+                  <w:tcBorders>
+                    <w:top w:val="single" w:sz="6" w:space="0" w:color="auto"/>
+                    <w:bottom w:val="single" w:sz="6" w:space="0" w:color="auto"/>
+                  </w:tcBorders>
+                </w:tcPr>
+                <w:p>
+                  <w:pPr>
+                    <w:pStyle w:val="ACLText"/>
+                    <w:framePr w:hSpace="187" w:wrap="around" w:hAnchor="text" w:xAlign="center" w:y="1"/>
+                    <w:suppressOverlap/>
+                    <w:rPr>
+                      <w:sz w:val="20"/>
+                    </w:rPr>
+                  </w:pPr>
+                </w:p>
+              </w:tc>
+              <w:tc>
+                <w:tcPr>
+                  <w:tcW w:w="465" w:type="dxa"/>
+                  <w:tcBorders>
+                    <w:top w:val="single" w:sz="6" w:space="0" w:color="auto"/>
+                    <w:bottom w:val="single" w:sz="6" w:space="0" w:color="auto"/>
+                  </w:tcBorders>
+                </w:tcPr>
+                <w:p>
+                  <w:pPr>
+                    <w:pStyle w:val="ACLText"/>
+                    <w:framePr w:hSpace="187" w:wrap="around" w:hAnchor="text" w:xAlign="center" w:y="1"/>
+                    <w:suppressOverlap/>
+                    <w:rPr>
+                      <w:sz w:val="20"/>
+                    </w:rPr>
+                  </w:pPr>
+                </w:p>
+              </w:tc>
+              <w:tc>
+                <w:tcPr>
+                  <w:tcW w:w="588" w:type="dxa"/>
+                  <w:tcBorders>
+                    <w:top w:val="single" w:sz="6" w:space="0" w:color="auto"/>
+                    <w:bottom w:val="single" w:sz="6" w:space="0" w:color="auto"/>
+                  </w:tcBorders>
+                </w:tcPr>
+                <w:p>
+                  <w:pPr>
+                    <w:pStyle w:val="ACLText"/>
+                    <w:framePr w:hSpace="187" w:wrap="around" w:hAnchor="text" w:xAlign="center" w:y="1"/>
+                    <w:suppressOverlap/>
+                    <w:rPr>
+                      <w:sz w:val="20"/>
+                    </w:rPr>
+                  </w:pPr>
+                </w:p>
+              </w:tc>
+              <w:tc>
+                <w:tcPr>
+                  <w:tcW w:w="465" w:type="dxa"/>
+                  <w:tcBorders>
+                    <w:top w:val="single" w:sz="6" w:space="0" w:color="auto"/>
+                    <w:bottom w:val="single" w:sz="6" w:space="0" w:color="auto"/>
+                  </w:tcBorders>
+                </w:tcPr>
+                <w:p>
+                  <w:pPr>
+                    <w:pStyle w:val="ACLText"/>
+                    <w:framePr w:hSpace="187" w:wrap="around" w:hAnchor="text" w:xAlign="center" w:y="1"/>
+                    <w:suppressOverlap/>
+                    <w:rPr>
+                      <w:sz w:val="20"/>
+                    </w:rPr>
+                  </w:pPr>
+                </w:p>
+              </w:tc>
+              <w:tc>
+                <w:tcPr>
+                  <w:tcW w:w="588" w:type="dxa"/>
+                  <w:tcBorders>
+                    <w:top w:val="single" w:sz="6" w:space="0" w:color="auto"/>
+                    <w:bottom w:val="single" w:sz="6" w:space="0" w:color="auto"/>
+                  </w:tcBorders>
+                </w:tcPr>
+                <w:p>
+                  <w:pPr>
+                    <w:pStyle w:val="ACLText"/>
+                    <w:framePr w:hSpace="187" w:wrap="around" w:hAnchor="text" w:xAlign="center" w:y="1"/>
+                    <w:suppressOverlap/>
+                    <w:rPr>
+                      <w:sz w:val="20"/>
+                    </w:rPr>
+                  </w:pPr>
+                </w:p>
+              </w:tc>
+              <w:tc>
+                <w:tcPr>
+                  <w:tcW w:w="355" w:type="dxa"/>
+                  <w:tcBorders>
+                    <w:top w:val="single" w:sz="6" w:space="0" w:color="auto"/>
+                    <w:bottom w:val="single" w:sz="6" w:space="0" w:color="auto"/>
+                  </w:tcBorders>
+                </w:tcPr>
+                <w:p>
+                  <w:pPr>
+                    <w:pStyle w:val="ACLText"/>
+                    <w:framePr w:hSpace="187" w:wrap="around" w:hAnchor="text" w:xAlign="center" w:y="1"/>
+                    <w:suppressOverlap/>
+                    <w:rPr>
+                      <w:sz w:val="20"/>
+                    </w:rPr>
+                  </w:pPr>
+                </w:p>
+              </w:tc>
+            </w:tr>
+            <w:tr>
+              <w:trPr>
+                <w:trHeight w:val="87"/>
+                <w:jc w:val="center"/>
+              </w:trPr>
+              <w:tc>
+                <w:tcPr>
+                  <w:tcW w:w="1251" w:type="dxa"/>
+                  <w:tcBorders>
+                    <w:top w:val="single" w:sz="6" w:space="0" w:color="auto"/>
+                  </w:tcBorders>
+                  <w:shd w:val="clear" w:color="auto" w:fill="auto"/>
+                </w:tcPr>
+                <w:p>
+                  <w:pPr>
+                    <w:pStyle w:val="ACLText"/>
+                    <w:framePr w:hSpace="187" w:wrap="around" w:hAnchor="text" w:xAlign="center" w:y="1"/>
+                    <w:suppressOverlap/>
+                    <w:rPr>
+                      <w:sz w:val="20"/>
+                    </w:rPr>
+                  </w:pPr>
+                  <w:r>
+                    <w:rPr>
+                      <w:sz w:val="20"/>
+                    </w:rPr>
+                    <w:t>pos</w:t>
+                  </w:r>
+                </w:p>
+              </w:tc>
+              <w:tc>
+                <w:tcPr>
+                  <w:tcW w:w="588" w:type="dxa"/>
+                  <w:tcBorders>
+                    <w:top w:val="single" w:sz="6" w:space="0" w:color="auto"/>
+                  </w:tcBorders>
+                </w:tcPr>
+                <w:p>
+                  <w:pPr>
+                    <w:pStyle w:val="ACLText"/>
+                    <w:framePr w:hSpace="187" w:wrap="around" w:hAnchor="text" w:xAlign="center" w:y="1"/>
+                    <w:suppressOverlap/>
+                    <w:rPr>
+                      <w:sz w:val="20"/>
+                    </w:rPr>
+                  </w:pPr>
+                </w:p>
+              </w:tc>
+              <w:tc>
+                <w:tcPr>
+                  <w:tcW w:w="465" w:type="dxa"/>
+                  <w:tcBorders>
+                    <w:top w:val="single" w:sz="6" w:space="0" w:color="auto"/>
+                  </w:tcBorders>
+                </w:tcPr>
+                <w:p>
+                  <w:pPr>
+                    <w:pStyle w:val="ACLText"/>
+                    <w:framePr w:hSpace="187" w:wrap="around" w:hAnchor="text" w:xAlign="center" w:y="1"/>
+                    <w:suppressOverlap/>
+                    <w:rPr>
+                      <w:sz w:val="20"/>
+                    </w:rPr>
+                  </w:pPr>
+                </w:p>
+              </w:tc>
+              <w:tc>
+                <w:tcPr>
+                  <w:tcW w:w="588" w:type="dxa"/>
+                  <w:tcBorders>
+                    <w:top w:val="single" w:sz="6" w:space="0" w:color="auto"/>
+                  </w:tcBorders>
+                </w:tcPr>
+                <w:p>
+                  <w:pPr>
+                    <w:pStyle w:val="ACLText"/>
+                    <w:framePr w:hSpace="187" w:wrap="around" w:hAnchor="text" w:xAlign="center" w:y="1"/>
+                    <w:suppressOverlap/>
+                    <w:rPr>
+                      <w:sz w:val="20"/>
+                    </w:rPr>
+                  </w:pPr>
+                </w:p>
+              </w:tc>
+              <w:tc>
+                <w:tcPr>
+                  <w:tcW w:w="465" w:type="dxa"/>
+                  <w:tcBorders>
+                    <w:top w:val="single" w:sz="6" w:space="0" w:color="auto"/>
+                  </w:tcBorders>
+                </w:tcPr>
+                <w:p>
+                  <w:pPr>
+                    <w:pStyle w:val="ACLText"/>
+                    <w:framePr w:hSpace="187" w:wrap="around" w:hAnchor="text" w:xAlign="center" w:y="1"/>
+                    <w:suppressOverlap/>
+                    <w:rPr>
+                      <w:sz w:val="20"/>
+                    </w:rPr>
+                  </w:pPr>
+                </w:p>
+              </w:tc>
+              <w:tc>
+                <w:tcPr>
+                  <w:tcW w:w="588" w:type="dxa"/>
+                  <w:tcBorders>
+                    <w:top w:val="single" w:sz="6" w:space="0" w:color="auto"/>
+                  </w:tcBorders>
+                </w:tcPr>
+                <w:p>
+                  <w:pPr>
+                    <w:pStyle w:val="ACLText"/>
+                    <w:framePr w:hSpace="187" w:wrap="around" w:hAnchor="text" w:xAlign="center" w:y="1"/>
+                    <w:suppressOverlap/>
+                    <w:rPr>
+                      <w:sz w:val="20"/>
+                    </w:rPr>
+                  </w:pPr>
+                </w:p>
+              </w:tc>
+              <w:tc>
+                <w:tcPr>
+                  <w:tcW w:w="355" w:type="dxa"/>
+                  <w:tcBorders>
+                    <w:top w:val="single" w:sz="6" w:space="0" w:color="auto"/>
+                  </w:tcBorders>
+                </w:tcPr>
+                <w:p>
+                  <w:pPr>
+                    <w:pStyle w:val="ACLText"/>
+                    <w:framePr w:hSpace="187" w:wrap="around" w:hAnchor="text" w:xAlign="center" w:y="1"/>
+                    <w:suppressOverlap/>
+                    <w:rPr>
+                      <w:sz w:val="20"/>
+                    </w:rPr>
+                  </w:pPr>
+                </w:p>
+              </w:tc>
+            </w:tr>
+            <w:tr>
+              <w:trPr>
+                <w:trHeight w:val="71"/>
+                <w:jc w:val="center"/>
+              </w:trPr>
+              <w:tc>
+                <w:tcPr>
+                  <w:tcW w:w="1251" w:type="dxa"/>
+                  <w:shd w:val="clear" w:color="auto" w:fill="auto"/>
+                </w:tcPr>
+                <w:p>
+                  <w:pPr>
+                    <w:pStyle w:val="ACLText"/>
+                    <w:framePr w:hSpace="187" w:wrap="around" w:hAnchor="text" w:xAlign="center" w:y="1"/>
+                    <w:suppressOverlap/>
+                    <w:rPr>
+                      <w:sz w:val="20"/>
+                    </w:rPr>
+                  </w:pPr>
+                  <w:r>
+                    <w:rPr>
+                      <w:sz w:val="20"/>
+                    </w:rPr>
+                    <w:t>pos-embed</w:t>
+                  </w:r>
+                </w:p>
+              </w:tc>
+              <w:tc>
+                <w:tcPr>
+                  <w:tcW w:w="588" w:type="dxa"/>
+                </w:tcPr>
+                <w:p>
+                  <w:pPr>
+                    <w:pStyle w:val="ACLText"/>
+                    <w:framePr w:hSpace="187" w:wrap="around" w:hAnchor="text" w:xAlign="center" w:y="1"/>
+                    <w:suppressOverlap/>
+                    <w:rPr>
+                      <w:sz w:val="20"/>
+                    </w:rPr>
+                  </w:pPr>
+                </w:p>
+              </w:tc>
+              <w:tc>
+                <w:tcPr>
+                  <w:tcW w:w="465" w:type="dxa"/>
+                </w:tcPr>
+                <w:p>
+                  <w:pPr>
+                    <w:pStyle w:val="ACLText"/>
+                    <w:framePr w:hSpace="187" w:wrap="around" w:hAnchor="text" w:xAlign="center" w:y="1"/>
+                    <w:suppressOverlap/>
+                    <w:rPr>
+                      <w:sz w:val="20"/>
+                    </w:rPr>
+                  </w:pPr>
+                </w:p>
+              </w:tc>
+              <w:tc>
+                <w:tcPr>
+                  <w:tcW w:w="588" w:type="dxa"/>
+                </w:tcPr>
+                <w:p>
+                  <w:pPr>
+                    <w:pStyle w:val="ACLText"/>
+                    <w:framePr w:hSpace="187" w:wrap="around" w:hAnchor="text" w:xAlign="center" w:y="1"/>
+                    <w:suppressOverlap/>
+                    <w:rPr>
+                      <w:sz w:val="20"/>
+                    </w:rPr>
+                  </w:pPr>
+                </w:p>
+              </w:tc>
+              <w:tc>
+                <w:tcPr>
+                  <w:tcW w:w="465" w:type="dxa"/>
+                </w:tcPr>
+                <w:p>
+                  <w:pPr>
+                    <w:pStyle w:val="ACLText"/>
+                    <w:framePr w:hSpace="187" w:wrap="around" w:hAnchor="text" w:xAlign="center" w:y="1"/>
+                    <w:suppressOverlap/>
+                    <w:rPr>
+                      <w:sz w:val="20"/>
+                    </w:rPr>
+                  </w:pPr>
+                </w:p>
+              </w:tc>
+              <w:tc>
+                <w:tcPr>
+                  <w:tcW w:w="588" w:type="dxa"/>
+                </w:tcPr>
+                <w:p>
+                  <w:pPr>
+                    <w:pStyle w:val="ACLText"/>
+                    <w:framePr w:hSpace="187" w:wrap="around" w:hAnchor="text" w:xAlign="center" w:y="1"/>
+                    <w:suppressOverlap/>
+                    <w:rPr>
+                      <w:sz w:val="20"/>
+                    </w:rPr>
+                  </w:pPr>
+                </w:p>
+              </w:tc>
+              <w:tc>
+                <w:tcPr>
+                  <w:tcW w:w="355" w:type="dxa"/>
+                </w:tcPr>
+                <w:p>
+                  <w:pPr>
+                    <w:pStyle w:val="ACLText"/>
+                    <w:framePr w:hSpace="187" w:wrap="around" w:hAnchor="text" w:xAlign="center" w:y="1"/>
+                    <w:suppressOverlap/>
+                    <w:rPr>
                       <w:sz w:val="20"/>
                     </w:rPr>
                   </w:pPr>
@@ -3703,7 +4307,7 @@
               </w:trPr>
               <w:tc>
                 <w:tcPr>
-                  <w:tcW w:w="1106" w:type="dxa"/>
+                  <w:tcW w:w="1251" w:type="dxa"/>
                   <w:shd w:val="clear" w:color="auto" w:fill="auto"/>
                 </w:tcPr>
                 <w:p>
@@ -3719,13 +4323,13 @@
                     <w:rPr>
                       <w:sz w:val="20"/>
                     </w:rPr>
-                    <w:t>paper title</w:t>
+                    <w:t>parse</w:t>
                   </w:r>
                 </w:p>
               </w:tc>
               <w:tc>
                 <w:tcPr>
-                  <w:tcW w:w="484" w:type="dxa"/>
+                  <w:tcW w:w="588" w:type="dxa"/>
                 </w:tcPr>
                 <w:p>
                   <w:pPr>
@@ -3740,7 +4344,7 @@
               </w:tc>
               <w:tc>
                 <w:tcPr>
-                  <w:tcW w:w="542" w:type="dxa"/>
+                  <w:tcW w:w="465" w:type="dxa"/>
                 </w:tcPr>
                 <w:p>
                   <w:pPr>
@@ -3755,7 +4359,7 @@
               </w:tc>
               <w:tc>
                 <w:tcPr>
-                  <w:tcW w:w="542" w:type="dxa"/>
+                  <w:tcW w:w="588" w:type="dxa"/>
                 </w:tcPr>
                 <w:p>
                   <w:pPr>
@@ -3770,7 +4374,7 @@
               </w:tc>
               <w:tc>
                 <w:tcPr>
-                  <w:tcW w:w="542" w:type="dxa"/>
+                  <w:tcW w:w="465" w:type="dxa"/>
                 </w:tcPr>
                 <w:p>
                   <w:pPr>
@@ -3785,7 +4389,7 @@
               </w:tc>
               <w:tc>
                 <w:tcPr>
-                  <w:tcW w:w="542" w:type="dxa"/>
+                  <w:tcW w:w="588" w:type="dxa"/>
                 </w:tcPr>
                 <w:p>
                   <w:pPr>
@@ -3800,7 +4404,127 @@
               </w:tc>
               <w:tc>
                 <w:tcPr>
-                  <w:tcW w:w="542" w:type="dxa"/>
+                  <w:tcW w:w="355" w:type="dxa"/>
+                </w:tcPr>
+                <w:p>
+                  <w:pPr>
+                    <w:pStyle w:val="ACLText"/>
+                    <w:framePr w:hSpace="187" w:wrap="around" w:hAnchor="text" w:xAlign="center" w:y="1"/>
+                    <w:suppressOverlap/>
+                    <w:rPr>
+                      <w:sz w:val="20"/>
+                    </w:rPr>
+                  </w:pPr>
+                </w:p>
+              </w:tc>
+            </w:tr>
+            <w:tr>
+              <w:trPr>
+                <w:trHeight w:val="87"/>
+                <w:jc w:val="center"/>
+              </w:trPr>
+              <w:tc>
+                <w:tcPr>
+                  <w:tcW w:w="1251" w:type="dxa"/>
+                  <w:shd w:val="clear" w:color="auto" w:fill="auto"/>
+                </w:tcPr>
+                <w:p>
+                  <w:pPr>
+                    <w:pStyle w:val="ACLText"/>
+                    <w:framePr w:hSpace="187" w:wrap="around" w:hAnchor="text" w:xAlign="center" w:y="1"/>
+                    <w:suppressOverlap/>
+                    <w:rPr>
+                      <w:sz w:val="20"/>
+                    </w:rPr>
+                  </w:pPr>
+                  <w:r>
+                    <w:rPr>
+                      <w:sz w:val="20"/>
+                    </w:rPr>
+                    <w:t>pos + parse</w:t>
+                  </w:r>
+                </w:p>
+              </w:tc>
+              <w:tc>
+                <w:tcPr>
+                  <w:tcW w:w="588" w:type="dxa"/>
+                </w:tcPr>
+                <w:p>
+                  <w:pPr>
+                    <w:pStyle w:val="ACLText"/>
+                    <w:framePr w:hSpace="187" w:wrap="around" w:hAnchor="text" w:xAlign="center" w:y="1"/>
+                    <w:suppressOverlap/>
+                    <w:rPr>
+                      <w:sz w:val="20"/>
+                    </w:rPr>
+                  </w:pPr>
+                </w:p>
+              </w:tc>
+              <w:tc>
+                <w:tcPr>
+                  <w:tcW w:w="465" w:type="dxa"/>
+                </w:tcPr>
+                <w:p>
+                  <w:pPr>
+                    <w:pStyle w:val="ACLText"/>
+                    <w:framePr w:hSpace="187" w:wrap="around" w:hAnchor="text" w:xAlign="center" w:y="1"/>
+                    <w:suppressOverlap/>
+                    <w:rPr>
+                      <w:sz w:val="20"/>
+                    </w:rPr>
+                  </w:pPr>
+                </w:p>
+              </w:tc>
+              <w:tc>
+                <w:tcPr>
+                  <w:tcW w:w="588" w:type="dxa"/>
+                </w:tcPr>
+                <w:p>
+                  <w:pPr>
+                    <w:pStyle w:val="ACLText"/>
+                    <w:framePr w:hSpace="187" w:wrap="around" w:hAnchor="text" w:xAlign="center" w:y="1"/>
+                    <w:suppressOverlap/>
+                    <w:rPr>
+                      <w:sz w:val="20"/>
+                    </w:rPr>
+                  </w:pPr>
+                  <w:bookmarkStart w:id="4" w:name="_GoBack"/>
+                  <w:bookmarkEnd w:id="4"/>
+                </w:p>
+              </w:tc>
+              <w:tc>
+                <w:tcPr>
+                  <w:tcW w:w="465" w:type="dxa"/>
+                </w:tcPr>
+                <w:p>
+                  <w:pPr>
+                    <w:pStyle w:val="ACLText"/>
+                    <w:framePr w:hSpace="187" w:wrap="around" w:hAnchor="text" w:xAlign="center" w:y="1"/>
+                    <w:suppressOverlap/>
+                    <w:rPr>
+                      <w:sz w:val="20"/>
+                    </w:rPr>
+                  </w:pPr>
+                </w:p>
+              </w:tc>
+              <w:tc>
+                <w:tcPr>
+                  <w:tcW w:w="588" w:type="dxa"/>
+                </w:tcPr>
+                <w:p>
+                  <w:pPr>
+                    <w:pStyle w:val="ACLText"/>
+                    <w:framePr w:hSpace="187" w:wrap="around" w:hAnchor="text" w:xAlign="center" w:y="1"/>
+                    <w:suppressOverlap/>
+                    <w:rPr>
+                      <w:sz w:val="20"/>
+                    </w:rPr>
+                  </w:pPr>
+                </w:p>
+              </w:tc>
+              <w:tc>
+                <w:tcPr>
+                  <w:tcW w:w="355" w:type="dxa"/>
                 </w:tcPr>
                 <w:p>
                   <w:pPr>
@@ -3821,7 +4545,7 @@
               </w:trPr>
               <w:tc>
                 <w:tcPr>
-                  <w:tcW w:w="1106" w:type="dxa"/>
+                  <w:tcW w:w="1251" w:type="dxa"/>
                   <w:shd w:val="clear" w:color="auto" w:fill="auto"/>
                 </w:tcPr>
                 <w:p>
@@ -3837,13 +4561,13 @@
                     <w:rPr>
                       <w:sz w:val="20"/>
                     </w:rPr>
-                    <w:t>author names</w:t>
+                    <w:t>pos-embed + parse</w:t>
                   </w:r>
                 </w:p>
               </w:tc>
               <w:tc>
                 <w:tcPr>
-                  <w:tcW w:w="484" w:type="dxa"/>
+                  <w:tcW w:w="588" w:type="dxa"/>
                 </w:tcPr>
                 <w:p>
                   <w:pPr>
@@ -3858,7 +4582,7 @@
               </w:tc>
               <w:tc>
                 <w:tcPr>
-                  <w:tcW w:w="542" w:type="dxa"/>
+                  <w:tcW w:w="465" w:type="dxa"/>
                 </w:tcPr>
                 <w:p>
                   <w:pPr>
@@ -3873,7 +4597,7 @@
               </w:tc>
               <w:tc>
                 <w:tcPr>
-                  <w:tcW w:w="542" w:type="dxa"/>
+                  <w:tcW w:w="588" w:type="dxa"/>
                 </w:tcPr>
                 <w:p>
                   <w:pPr>
@@ -3888,7 +4612,7 @@
               </w:tc>
               <w:tc>
                 <w:tcPr>
-                  <w:tcW w:w="542" w:type="dxa"/>
+                  <w:tcW w:w="465" w:type="dxa"/>
                 </w:tcPr>
                 <w:p>
                   <w:pPr>
@@ -3903,7 +4627,7 @@
               </w:tc>
               <w:tc>
                 <w:tcPr>
-                  <w:tcW w:w="542" w:type="dxa"/>
+                  <w:tcW w:w="588" w:type="dxa"/>
                 </w:tcPr>
                 <w:p>
                   <w:pPr>
@@ -3918,1069 +4642,7 @@
               </w:tc>
               <w:tc>
                 <w:tcPr>
-                  <w:tcW w:w="542" w:type="dxa"/>
-                </w:tcPr>
-                <w:p>
-                  <w:pPr>
-                    <w:pStyle w:val="ACLText"/>
-                    <w:framePr w:hSpace="187" w:wrap="around" w:hAnchor="text" w:xAlign="center" w:y="1"/>
-                    <w:suppressOverlap/>
-                    <w:rPr>
-                      <w:sz w:val="20"/>
-                    </w:rPr>
-                  </w:pPr>
-                </w:p>
-              </w:tc>
-            </w:tr>
-            <w:tr>
-              <w:trPr>
-                <w:trHeight w:val="87"/>
-                <w:jc w:val="center"/>
-              </w:trPr>
-              <w:tc>
-                <w:tcPr>
-                  <w:tcW w:w="1106" w:type="dxa"/>
-                  <w:shd w:val="clear" w:color="auto" w:fill="auto"/>
-                </w:tcPr>
-                <w:p>
-                  <w:pPr>
-                    <w:pStyle w:val="ACLText"/>
-                    <w:framePr w:hSpace="187" w:wrap="around" w:hAnchor="text" w:xAlign="center" w:y="1"/>
-                    <w:suppressOverlap/>
-                    <w:rPr>
-                      <w:sz w:val="20"/>
-                    </w:rPr>
-                  </w:pPr>
-                  <w:r>
-                    <w:rPr>
-                      <w:sz w:val="20"/>
-                    </w:rPr>
-                    <w:t>author affiliation</w:t>
-                  </w:r>
-                </w:p>
-              </w:tc>
-              <w:tc>
-                <w:tcPr>
-                  <w:tcW w:w="484" w:type="dxa"/>
-                </w:tcPr>
-                <w:p>
-                  <w:pPr>
-                    <w:pStyle w:val="ACLText"/>
-                    <w:framePr w:hSpace="187" w:wrap="around" w:hAnchor="text" w:xAlign="center" w:y="1"/>
-                    <w:suppressOverlap/>
-                    <w:rPr>
-                      <w:sz w:val="20"/>
-                    </w:rPr>
-                  </w:pPr>
-                </w:p>
-              </w:tc>
-              <w:tc>
-                <w:tcPr>
-                  <w:tcW w:w="542" w:type="dxa"/>
-                </w:tcPr>
-                <w:p>
-                  <w:pPr>
-                    <w:pStyle w:val="ACLText"/>
-                    <w:framePr w:hSpace="187" w:wrap="around" w:hAnchor="text" w:xAlign="center" w:y="1"/>
-                    <w:suppressOverlap/>
-                    <w:rPr>
-                      <w:sz w:val="20"/>
-                    </w:rPr>
-                  </w:pPr>
-                </w:p>
-              </w:tc>
-              <w:tc>
-                <w:tcPr>
-                  <w:tcW w:w="542" w:type="dxa"/>
-                </w:tcPr>
-                <w:p>
-                  <w:pPr>
-                    <w:pStyle w:val="ACLText"/>
-                    <w:framePr w:hSpace="187" w:wrap="around" w:hAnchor="text" w:xAlign="center" w:y="1"/>
-                    <w:suppressOverlap/>
-                    <w:rPr>
-                      <w:sz w:val="20"/>
-                    </w:rPr>
-                  </w:pPr>
-                </w:p>
-              </w:tc>
-              <w:tc>
-                <w:tcPr>
-                  <w:tcW w:w="542" w:type="dxa"/>
-                </w:tcPr>
-                <w:p>
-                  <w:pPr>
-                    <w:pStyle w:val="ACLText"/>
-                    <w:framePr w:hSpace="187" w:wrap="around" w:hAnchor="text" w:xAlign="center" w:y="1"/>
-                    <w:suppressOverlap/>
-                    <w:rPr>
-                      <w:sz w:val="20"/>
-                    </w:rPr>
-                  </w:pPr>
-                </w:p>
-              </w:tc>
-              <w:tc>
-                <w:tcPr>
-                  <w:tcW w:w="542" w:type="dxa"/>
-                </w:tcPr>
-                <w:p>
-                  <w:pPr>
-                    <w:pStyle w:val="ACLText"/>
-                    <w:framePr w:hSpace="187" w:wrap="around" w:hAnchor="text" w:xAlign="center" w:y="1"/>
-                    <w:suppressOverlap/>
-                    <w:rPr>
-                      <w:sz w:val="20"/>
-                    </w:rPr>
-                  </w:pPr>
-                </w:p>
-              </w:tc>
-              <w:tc>
-                <w:tcPr>
-                  <w:tcW w:w="542" w:type="dxa"/>
-                </w:tcPr>
-                <w:p>
-                  <w:pPr>
-                    <w:pStyle w:val="ACLText"/>
-                    <w:framePr w:hSpace="187" w:wrap="around" w:hAnchor="text" w:xAlign="center" w:y="1"/>
-                    <w:suppressOverlap/>
-                    <w:rPr>
-                      <w:sz w:val="20"/>
-                    </w:rPr>
-                  </w:pPr>
-                </w:p>
-              </w:tc>
-            </w:tr>
-            <w:tr>
-              <w:trPr>
-                <w:trHeight w:val="71"/>
-                <w:jc w:val="center"/>
-              </w:trPr>
-              <w:tc>
-                <w:tcPr>
-                  <w:tcW w:w="1106" w:type="dxa"/>
-                  <w:shd w:val="clear" w:color="auto" w:fill="auto"/>
-                </w:tcPr>
-                <w:p>
-                  <w:pPr>
-                    <w:pStyle w:val="ACLText"/>
-                    <w:framePr w:hSpace="187" w:wrap="around" w:hAnchor="text" w:xAlign="center" w:y="1"/>
-                    <w:suppressOverlap/>
-                    <w:rPr>
-                      <w:sz w:val="20"/>
-                    </w:rPr>
-                  </w:pPr>
-                  <w:r>
-                    <w:rPr>
-                      <w:sz w:val="20"/>
-                    </w:rPr>
-                    <w:t>the word “Abstract”</w:t>
-                  </w:r>
-                </w:p>
-              </w:tc>
-              <w:tc>
-                <w:tcPr>
-                  <w:tcW w:w="484" w:type="dxa"/>
-                </w:tcPr>
-                <w:p>
-                  <w:pPr>
-                    <w:pStyle w:val="ACLText"/>
-                    <w:framePr w:hSpace="187" w:wrap="around" w:hAnchor="text" w:xAlign="center" w:y="1"/>
-                    <w:suppressOverlap/>
-                    <w:rPr>
-                      <w:sz w:val="20"/>
-                    </w:rPr>
-                  </w:pPr>
-                </w:p>
-              </w:tc>
-              <w:tc>
-                <w:tcPr>
-                  <w:tcW w:w="542" w:type="dxa"/>
-                </w:tcPr>
-                <w:p>
-                  <w:pPr>
-                    <w:pStyle w:val="ACLText"/>
-                    <w:framePr w:hSpace="187" w:wrap="around" w:hAnchor="text" w:xAlign="center" w:y="1"/>
-                    <w:suppressOverlap/>
-                    <w:rPr>
-                      <w:sz w:val="20"/>
-                    </w:rPr>
-                  </w:pPr>
-                </w:p>
-              </w:tc>
-              <w:tc>
-                <w:tcPr>
-                  <w:tcW w:w="542" w:type="dxa"/>
-                </w:tcPr>
-                <w:p>
-                  <w:pPr>
-                    <w:pStyle w:val="ACLText"/>
-                    <w:framePr w:hSpace="187" w:wrap="around" w:hAnchor="text" w:xAlign="center" w:y="1"/>
-                    <w:suppressOverlap/>
-                    <w:rPr>
-                      <w:sz w:val="20"/>
-                    </w:rPr>
-                  </w:pPr>
-                </w:p>
-              </w:tc>
-              <w:tc>
-                <w:tcPr>
-                  <w:tcW w:w="542" w:type="dxa"/>
-                </w:tcPr>
-                <w:p>
-                  <w:pPr>
-                    <w:pStyle w:val="ACLText"/>
-                    <w:framePr w:hSpace="187" w:wrap="around" w:hAnchor="text" w:xAlign="center" w:y="1"/>
-                    <w:suppressOverlap/>
-                    <w:rPr>
-                      <w:sz w:val="20"/>
-                    </w:rPr>
-                  </w:pPr>
-                </w:p>
-              </w:tc>
-              <w:tc>
-                <w:tcPr>
-                  <w:tcW w:w="542" w:type="dxa"/>
-                </w:tcPr>
-                <w:p>
-                  <w:pPr>
-                    <w:pStyle w:val="ACLText"/>
-                    <w:framePr w:hSpace="187" w:wrap="around" w:hAnchor="text" w:xAlign="center" w:y="1"/>
-                    <w:suppressOverlap/>
-                    <w:rPr>
-                      <w:sz w:val="20"/>
-                    </w:rPr>
-                  </w:pPr>
-                </w:p>
-              </w:tc>
-              <w:tc>
-                <w:tcPr>
-                  <w:tcW w:w="542" w:type="dxa"/>
-                </w:tcPr>
-                <w:p>
-                  <w:pPr>
-                    <w:pStyle w:val="ACLText"/>
-                    <w:framePr w:hSpace="187" w:wrap="around" w:hAnchor="text" w:xAlign="center" w:y="1"/>
-                    <w:suppressOverlap/>
-                    <w:rPr>
-                      <w:sz w:val="20"/>
-                    </w:rPr>
-                  </w:pPr>
-                </w:p>
-              </w:tc>
-            </w:tr>
-            <w:tr>
-              <w:trPr>
-                <w:trHeight w:val="230"/>
-                <w:jc w:val="center"/>
-              </w:trPr>
-              <w:tc>
-                <w:tcPr>
-                  <w:tcW w:w="1106" w:type="dxa"/>
-                  <w:shd w:val="clear" w:color="auto" w:fill="auto"/>
-                </w:tcPr>
-                <w:p>
-                  <w:pPr>
-                    <w:pStyle w:val="ACLText"/>
-                    <w:framePr w:hSpace="187" w:wrap="around" w:hAnchor="text" w:xAlign="center" w:y="1"/>
-                    <w:suppressOverlap/>
-                    <w:rPr>
-                      <w:sz w:val="20"/>
-                    </w:rPr>
-                  </w:pPr>
-                  <w:r>
-                    <w:rPr>
-                      <w:sz w:val="20"/>
-                    </w:rPr>
-                    <w:t>section titles</w:t>
-                  </w:r>
-                </w:p>
-              </w:tc>
-              <w:tc>
-                <w:tcPr>
-                  <w:tcW w:w="484" w:type="dxa"/>
-                </w:tcPr>
-                <w:p>
-                  <w:pPr>
-                    <w:pStyle w:val="ACLText"/>
-                    <w:framePr w:hSpace="187" w:wrap="around" w:hAnchor="text" w:xAlign="center" w:y="1"/>
-                    <w:suppressOverlap/>
-                    <w:rPr>
-                      <w:sz w:val="20"/>
-                    </w:rPr>
-                  </w:pPr>
-                </w:p>
-              </w:tc>
-              <w:tc>
-                <w:tcPr>
-                  <w:tcW w:w="542" w:type="dxa"/>
-                </w:tcPr>
-                <w:p>
-                  <w:pPr>
-                    <w:pStyle w:val="ACLText"/>
-                    <w:framePr w:hSpace="187" w:wrap="around" w:hAnchor="text" w:xAlign="center" w:y="1"/>
-                    <w:suppressOverlap/>
-                    <w:rPr>
-                      <w:sz w:val="20"/>
-                    </w:rPr>
-                  </w:pPr>
-                </w:p>
-              </w:tc>
-              <w:tc>
-                <w:tcPr>
-                  <w:tcW w:w="542" w:type="dxa"/>
-                </w:tcPr>
-                <w:p>
-                  <w:pPr>
-                    <w:pStyle w:val="ACLText"/>
-                    <w:framePr w:hSpace="187" w:wrap="around" w:hAnchor="text" w:xAlign="center" w:y="1"/>
-                    <w:suppressOverlap/>
-                    <w:rPr>
-                      <w:sz w:val="20"/>
-                    </w:rPr>
-                  </w:pPr>
-                </w:p>
-              </w:tc>
-              <w:tc>
-                <w:tcPr>
-                  <w:tcW w:w="542" w:type="dxa"/>
-                </w:tcPr>
-                <w:p>
-                  <w:pPr>
-                    <w:pStyle w:val="ACLText"/>
-                    <w:framePr w:hSpace="187" w:wrap="around" w:hAnchor="text" w:xAlign="center" w:y="1"/>
-                    <w:suppressOverlap/>
-                    <w:rPr>
-                      <w:sz w:val="20"/>
-                    </w:rPr>
-                  </w:pPr>
-                </w:p>
-              </w:tc>
-              <w:tc>
-                <w:tcPr>
-                  <w:tcW w:w="542" w:type="dxa"/>
-                </w:tcPr>
-                <w:p>
-                  <w:pPr>
-                    <w:pStyle w:val="ACLText"/>
-                    <w:framePr w:hSpace="187" w:wrap="around" w:hAnchor="text" w:xAlign="center" w:y="1"/>
-                    <w:suppressOverlap/>
-                    <w:rPr>
-                      <w:sz w:val="20"/>
-                    </w:rPr>
-                  </w:pPr>
-                </w:p>
-              </w:tc>
-              <w:tc>
-                <w:tcPr>
-                  <w:tcW w:w="542" w:type="dxa"/>
-                </w:tcPr>
-                <w:p>
-                  <w:pPr>
-                    <w:pStyle w:val="ACLText"/>
-                    <w:framePr w:hSpace="187" w:wrap="around" w:hAnchor="text" w:xAlign="center" w:y="1"/>
-                    <w:suppressOverlap/>
-                    <w:rPr>
-                      <w:sz w:val="20"/>
-                    </w:rPr>
-                  </w:pPr>
-                </w:p>
-              </w:tc>
-            </w:tr>
-            <w:tr>
-              <w:trPr>
-                <w:trHeight w:val="87"/>
-                <w:jc w:val="center"/>
-              </w:trPr>
-              <w:tc>
-                <w:tcPr>
-                  <w:tcW w:w="1106" w:type="dxa"/>
-                  <w:shd w:val="clear" w:color="auto" w:fill="auto"/>
-                </w:tcPr>
-                <w:p>
-                  <w:pPr>
-                    <w:pStyle w:val="ACLText"/>
-                    <w:framePr w:hSpace="187" w:wrap="around" w:hAnchor="text" w:xAlign="center" w:y="1"/>
-                    <w:suppressOverlap/>
-                    <w:rPr>
-                      <w:sz w:val="20"/>
-                    </w:rPr>
-                  </w:pPr>
-                  <w:r>
-                    <w:rPr>
-                      <w:sz w:val="20"/>
-                    </w:rPr>
-                    <w:t>document text</w:t>
-                  </w:r>
-                </w:p>
-              </w:tc>
-              <w:tc>
-                <w:tcPr>
-                  <w:tcW w:w="484" w:type="dxa"/>
-                </w:tcPr>
-                <w:p>
-                  <w:pPr>
-                    <w:pStyle w:val="ACLText"/>
-                    <w:framePr w:hSpace="187" w:wrap="around" w:hAnchor="text" w:xAlign="center" w:y="1"/>
-                    <w:suppressOverlap/>
-                    <w:rPr>
-                      <w:sz w:val="20"/>
-                    </w:rPr>
-                  </w:pPr>
-                </w:p>
-              </w:tc>
-              <w:tc>
-                <w:tcPr>
-                  <w:tcW w:w="542" w:type="dxa"/>
-                </w:tcPr>
-                <w:p>
-                  <w:pPr>
-                    <w:pStyle w:val="ACLText"/>
-                    <w:framePr w:hSpace="187" w:wrap="around" w:hAnchor="text" w:xAlign="center" w:y="1"/>
-                    <w:suppressOverlap/>
-                    <w:rPr>
-                      <w:sz w:val="20"/>
-                    </w:rPr>
-                  </w:pPr>
-                </w:p>
-              </w:tc>
-              <w:tc>
-                <w:tcPr>
-                  <w:tcW w:w="542" w:type="dxa"/>
-                </w:tcPr>
-                <w:p>
-                  <w:pPr>
-                    <w:pStyle w:val="ACLText"/>
-                    <w:framePr w:hSpace="187" w:wrap="around" w:hAnchor="text" w:xAlign="center" w:y="1"/>
-                    <w:suppressOverlap/>
-                    <w:rPr>
-                      <w:sz w:val="20"/>
-                    </w:rPr>
-                  </w:pPr>
-                </w:p>
-              </w:tc>
-              <w:tc>
-                <w:tcPr>
-                  <w:tcW w:w="542" w:type="dxa"/>
-                </w:tcPr>
-                <w:p>
-                  <w:pPr>
-                    <w:pStyle w:val="ACLText"/>
-                    <w:framePr w:hSpace="187" w:wrap="around" w:hAnchor="text" w:xAlign="center" w:y="1"/>
-                    <w:suppressOverlap/>
-                    <w:rPr>
-                      <w:sz w:val="20"/>
-                    </w:rPr>
-                  </w:pPr>
-                </w:p>
-              </w:tc>
-              <w:tc>
-                <w:tcPr>
-                  <w:tcW w:w="542" w:type="dxa"/>
-                </w:tcPr>
-                <w:p>
-                  <w:pPr>
-                    <w:pStyle w:val="ACLText"/>
-                    <w:framePr w:hSpace="187" w:wrap="around" w:hAnchor="text" w:xAlign="center" w:y="1"/>
-                    <w:suppressOverlap/>
-                    <w:rPr>
-                      <w:sz w:val="20"/>
-                    </w:rPr>
-                  </w:pPr>
-                </w:p>
-              </w:tc>
-              <w:tc>
-                <w:tcPr>
-                  <w:tcW w:w="542" w:type="dxa"/>
-                </w:tcPr>
-                <w:p>
-                  <w:pPr>
-                    <w:pStyle w:val="ACLText"/>
-                    <w:framePr w:hSpace="187" w:wrap="around" w:hAnchor="text" w:xAlign="center" w:y="1"/>
-                    <w:suppressOverlap/>
-                    <w:rPr>
-                      <w:sz w:val="20"/>
-                    </w:rPr>
-                  </w:pPr>
-                </w:p>
-              </w:tc>
-            </w:tr>
-            <w:tr>
-              <w:trPr>
-                <w:trHeight w:val="230"/>
-                <w:jc w:val="center"/>
-              </w:trPr>
-              <w:tc>
-                <w:tcPr>
-                  <w:tcW w:w="1106" w:type="dxa"/>
-                  <w:shd w:val="clear" w:color="auto" w:fill="auto"/>
-                </w:tcPr>
-                <w:p>
-                  <w:pPr>
-                    <w:pStyle w:val="ACLText"/>
-                    <w:framePr w:hSpace="187" w:wrap="around" w:hAnchor="text" w:xAlign="center" w:y="1"/>
-                    <w:suppressOverlap/>
-                    <w:rPr>
-                      <w:sz w:val="20"/>
-                    </w:rPr>
-                  </w:pPr>
-                  <w:r>
-                    <w:rPr>
-                      <w:sz w:val="20"/>
-                    </w:rPr>
-                    <w:t>abstract text</w:t>
-                  </w:r>
-                </w:p>
-              </w:tc>
-              <w:tc>
-                <w:tcPr>
-                  <w:tcW w:w="484" w:type="dxa"/>
-                </w:tcPr>
-                <w:p>
-                  <w:pPr>
-                    <w:pStyle w:val="ACLText"/>
-                    <w:framePr w:hSpace="187" w:wrap="around" w:hAnchor="text" w:xAlign="center" w:y="1"/>
-                    <w:suppressOverlap/>
-                    <w:rPr>
-                      <w:sz w:val="20"/>
-                    </w:rPr>
-                  </w:pPr>
-                </w:p>
-              </w:tc>
-              <w:tc>
-                <w:tcPr>
-                  <w:tcW w:w="542" w:type="dxa"/>
-                </w:tcPr>
-                <w:p>
-                  <w:pPr>
-                    <w:pStyle w:val="ACLText"/>
-                    <w:framePr w:hSpace="187" w:wrap="around" w:hAnchor="text" w:xAlign="center" w:y="1"/>
-                    <w:suppressOverlap/>
-                    <w:rPr>
-                      <w:sz w:val="20"/>
-                    </w:rPr>
-                  </w:pPr>
-                </w:p>
-              </w:tc>
-              <w:tc>
-                <w:tcPr>
-                  <w:tcW w:w="542" w:type="dxa"/>
-                </w:tcPr>
-                <w:p>
-                  <w:pPr>
-                    <w:pStyle w:val="ACLText"/>
-                    <w:framePr w:hSpace="187" w:wrap="around" w:hAnchor="text" w:xAlign="center" w:y="1"/>
-                    <w:suppressOverlap/>
-                    <w:rPr>
-                      <w:sz w:val="20"/>
-                    </w:rPr>
-                  </w:pPr>
-                </w:p>
-              </w:tc>
-              <w:tc>
-                <w:tcPr>
-                  <w:tcW w:w="542" w:type="dxa"/>
-                </w:tcPr>
-                <w:p>
-                  <w:pPr>
-                    <w:pStyle w:val="ACLText"/>
-                    <w:framePr w:hSpace="187" w:wrap="around" w:hAnchor="text" w:xAlign="center" w:y="1"/>
-                    <w:suppressOverlap/>
-                    <w:rPr>
-                      <w:sz w:val="20"/>
-                    </w:rPr>
-                  </w:pPr>
-                </w:p>
-              </w:tc>
-              <w:tc>
-                <w:tcPr>
-                  <w:tcW w:w="542" w:type="dxa"/>
-                </w:tcPr>
-                <w:p>
-                  <w:pPr>
-                    <w:pStyle w:val="ACLText"/>
-                    <w:framePr w:hSpace="187" w:wrap="around" w:hAnchor="text" w:xAlign="center" w:y="1"/>
-                    <w:suppressOverlap/>
-                    <w:rPr>
-                      <w:sz w:val="20"/>
-                    </w:rPr>
-                  </w:pPr>
-                </w:p>
-              </w:tc>
-              <w:tc>
-                <w:tcPr>
-                  <w:tcW w:w="542" w:type="dxa"/>
-                </w:tcPr>
-                <w:p>
-                  <w:pPr>
-                    <w:pStyle w:val="ACLText"/>
-                    <w:framePr w:hSpace="187" w:wrap="around" w:hAnchor="text" w:xAlign="center" w:y="1"/>
-                    <w:suppressOverlap/>
-                    <w:rPr>
-                      <w:sz w:val="20"/>
-                    </w:rPr>
-                  </w:pPr>
-                </w:p>
-              </w:tc>
-            </w:tr>
-            <w:tr>
-              <w:trPr>
-                <w:trHeight w:val="230"/>
-                <w:jc w:val="center"/>
-              </w:trPr>
-              <w:tc>
-                <w:tcPr>
-                  <w:tcW w:w="1106" w:type="dxa"/>
-                  <w:shd w:val="clear" w:color="auto" w:fill="auto"/>
-                </w:tcPr>
-                <w:p>
-                  <w:pPr>
-                    <w:pStyle w:val="ACLText"/>
-                    <w:framePr w:hSpace="187" w:wrap="around" w:hAnchor="text" w:xAlign="center" w:y="1"/>
-                    <w:suppressOverlap/>
-                    <w:rPr>
-                      <w:sz w:val="20"/>
-                    </w:rPr>
-                  </w:pPr>
-                  <w:r>
-                    <w:rPr>
-                      <w:sz w:val="20"/>
-                    </w:rPr>
-                    <w:t>captions</w:t>
-                  </w:r>
-                </w:p>
-              </w:tc>
-              <w:tc>
-                <w:tcPr>
-                  <w:tcW w:w="484" w:type="dxa"/>
-                </w:tcPr>
-                <w:p>
-                  <w:pPr>
-                    <w:pStyle w:val="ACLText"/>
-                    <w:framePr w:hSpace="187" w:wrap="around" w:hAnchor="text" w:xAlign="center" w:y="1"/>
-                    <w:suppressOverlap/>
-                    <w:rPr>
-                      <w:sz w:val="20"/>
-                    </w:rPr>
-                  </w:pPr>
-                </w:p>
-              </w:tc>
-              <w:tc>
-                <w:tcPr>
-                  <w:tcW w:w="542" w:type="dxa"/>
-                </w:tcPr>
-                <w:p>
-                  <w:pPr>
-                    <w:pStyle w:val="ACLText"/>
-                    <w:framePr w:hSpace="187" w:wrap="around" w:hAnchor="text" w:xAlign="center" w:y="1"/>
-                    <w:suppressOverlap/>
-                    <w:rPr>
-                      <w:sz w:val="20"/>
-                    </w:rPr>
-                  </w:pPr>
-                </w:p>
-              </w:tc>
-              <w:tc>
-                <w:tcPr>
-                  <w:tcW w:w="542" w:type="dxa"/>
-                </w:tcPr>
-                <w:p>
-                  <w:pPr>
-                    <w:pStyle w:val="ACLText"/>
-                    <w:framePr w:hSpace="187" w:wrap="around" w:hAnchor="text" w:xAlign="center" w:y="1"/>
-                    <w:suppressOverlap/>
-                    <w:rPr>
-                      <w:sz w:val="20"/>
-                    </w:rPr>
-                  </w:pPr>
-                </w:p>
-              </w:tc>
-              <w:tc>
-                <w:tcPr>
-                  <w:tcW w:w="542" w:type="dxa"/>
-                </w:tcPr>
-                <w:p>
-                  <w:pPr>
-                    <w:pStyle w:val="ACLText"/>
-                    <w:framePr w:hSpace="187" w:wrap="around" w:hAnchor="text" w:xAlign="center" w:y="1"/>
-                    <w:suppressOverlap/>
-                    <w:rPr>
-                      <w:sz w:val="20"/>
-                    </w:rPr>
-                  </w:pPr>
-                </w:p>
-              </w:tc>
-              <w:tc>
-                <w:tcPr>
-                  <w:tcW w:w="542" w:type="dxa"/>
-                </w:tcPr>
-                <w:p>
-                  <w:pPr>
-                    <w:pStyle w:val="ACLText"/>
-                    <w:framePr w:hSpace="187" w:wrap="around" w:hAnchor="text" w:xAlign="center" w:y="1"/>
-                    <w:suppressOverlap/>
-                    <w:rPr>
-                      <w:sz w:val="20"/>
-                    </w:rPr>
-                  </w:pPr>
-                </w:p>
-              </w:tc>
-              <w:tc>
-                <w:tcPr>
-                  <w:tcW w:w="542" w:type="dxa"/>
-                </w:tcPr>
-                <w:p>
-                  <w:pPr>
-                    <w:pStyle w:val="ACLText"/>
-                    <w:framePr w:hSpace="187" w:wrap="around" w:hAnchor="text" w:xAlign="center" w:y="1"/>
-                    <w:suppressOverlap/>
-                    <w:rPr>
-                      <w:sz w:val="20"/>
-                    </w:rPr>
-                  </w:pPr>
-                </w:p>
-              </w:tc>
-            </w:tr>
-            <w:tr>
-              <w:trPr>
-                <w:trHeight w:val="230"/>
-                <w:jc w:val="center"/>
-              </w:trPr>
-              <w:tc>
-                <w:tcPr>
-                  <w:tcW w:w="1106" w:type="dxa"/>
-                  <w:shd w:val="clear" w:color="auto" w:fill="auto"/>
-                </w:tcPr>
-                <w:p>
-                  <w:pPr>
-                    <w:pStyle w:val="ACLText"/>
-                    <w:framePr w:hSpace="187" w:wrap="around" w:hAnchor="text" w:xAlign="center" w:y="1"/>
-                    <w:suppressOverlap/>
-                    <w:rPr>
-                      <w:sz w:val="20"/>
-                    </w:rPr>
-                  </w:pPr>
-                  <w:r>
-                    <w:rPr>
-                      <w:sz w:val="20"/>
-                    </w:rPr>
-                    <w:t>caption label</w:t>
-                  </w:r>
-                </w:p>
-              </w:tc>
-              <w:tc>
-                <w:tcPr>
-                  <w:tcW w:w="484" w:type="dxa"/>
-                </w:tcPr>
-                <w:p>
-                  <w:pPr>
-                    <w:pStyle w:val="ACLText"/>
-                    <w:framePr w:hSpace="187" w:wrap="around" w:hAnchor="text" w:xAlign="center" w:y="1"/>
-                    <w:suppressOverlap/>
-                    <w:rPr>
-                      <w:sz w:val="20"/>
-                    </w:rPr>
-                  </w:pPr>
-                </w:p>
-              </w:tc>
-              <w:tc>
-                <w:tcPr>
-                  <w:tcW w:w="542" w:type="dxa"/>
-                </w:tcPr>
-                <w:p>
-                  <w:pPr>
-                    <w:pStyle w:val="ACLText"/>
-                    <w:framePr w:hSpace="187" w:wrap="around" w:hAnchor="text" w:xAlign="center" w:y="1"/>
-                    <w:suppressOverlap/>
-                    <w:rPr>
-                      <w:sz w:val="20"/>
-                    </w:rPr>
-                  </w:pPr>
-                </w:p>
-              </w:tc>
-              <w:tc>
-                <w:tcPr>
-                  <w:tcW w:w="542" w:type="dxa"/>
-                </w:tcPr>
-                <w:p>
-                  <w:pPr>
-                    <w:pStyle w:val="ACLText"/>
-                    <w:framePr w:hSpace="187" w:wrap="around" w:hAnchor="text" w:xAlign="center" w:y="1"/>
-                    <w:suppressOverlap/>
-                    <w:rPr>
-                      <w:sz w:val="20"/>
-                    </w:rPr>
-                  </w:pPr>
-                </w:p>
-              </w:tc>
-              <w:tc>
-                <w:tcPr>
-                  <w:tcW w:w="542" w:type="dxa"/>
-                </w:tcPr>
-                <w:p>
-                  <w:pPr>
-                    <w:pStyle w:val="ACLText"/>
-                    <w:framePr w:hSpace="187" w:wrap="around" w:hAnchor="text" w:xAlign="center" w:y="1"/>
-                    <w:suppressOverlap/>
-                    <w:rPr>
-                      <w:sz w:val="20"/>
-                    </w:rPr>
-                  </w:pPr>
-                </w:p>
-              </w:tc>
-              <w:tc>
-                <w:tcPr>
-                  <w:tcW w:w="542" w:type="dxa"/>
-                </w:tcPr>
-                <w:p>
-                  <w:pPr>
-                    <w:pStyle w:val="ACLText"/>
-                    <w:framePr w:hSpace="187" w:wrap="around" w:hAnchor="text" w:xAlign="center" w:y="1"/>
-                    <w:suppressOverlap/>
-                    <w:rPr>
-                      <w:sz w:val="20"/>
-                    </w:rPr>
-                  </w:pPr>
-                </w:p>
-              </w:tc>
-              <w:tc>
-                <w:tcPr>
-                  <w:tcW w:w="542" w:type="dxa"/>
-                </w:tcPr>
-                <w:p>
-                  <w:pPr>
-                    <w:pStyle w:val="ACLText"/>
-                    <w:framePr w:hSpace="187" w:wrap="around" w:hAnchor="text" w:xAlign="center" w:y="1"/>
-                    <w:suppressOverlap/>
-                    <w:rPr>
-                      <w:sz w:val="20"/>
-                    </w:rPr>
-                  </w:pPr>
-                </w:p>
-              </w:tc>
-            </w:tr>
-            <w:tr>
-              <w:trPr>
-                <w:trHeight w:val="230"/>
-                <w:jc w:val="center"/>
-              </w:trPr>
-              <w:tc>
-                <w:tcPr>
-                  <w:tcW w:w="1106" w:type="dxa"/>
-                  <w:shd w:val="clear" w:color="auto" w:fill="auto"/>
-                </w:tcPr>
-                <w:p>
-                  <w:pPr>
-                    <w:pStyle w:val="ACLText"/>
-                    <w:framePr w:hSpace="187" w:wrap="around" w:hAnchor="text" w:xAlign="center" w:y="1"/>
-                    <w:suppressOverlap/>
-                    <w:rPr>
-                      <w:sz w:val="20"/>
-                    </w:rPr>
-                  </w:pPr>
-                  <w:r>
-                    <w:rPr>
-                      <w:sz w:val="20"/>
-                    </w:rPr>
-                    <w:t>bibliography</w:t>
-                  </w:r>
-                </w:p>
-              </w:tc>
-              <w:tc>
-                <w:tcPr>
-                  <w:tcW w:w="484" w:type="dxa"/>
-                </w:tcPr>
-                <w:p>
-                  <w:pPr>
-                    <w:pStyle w:val="ACLText"/>
-                    <w:framePr w:hSpace="187" w:wrap="around" w:hAnchor="text" w:xAlign="center" w:y="1"/>
-                    <w:suppressOverlap/>
-                    <w:rPr>
-                      <w:sz w:val="20"/>
-                    </w:rPr>
-                  </w:pPr>
-                </w:p>
-              </w:tc>
-              <w:tc>
-                <w:tcPr>
-                  <w:tcW w:w="542" w:type="dxa"/>
-                </w:tcPr>
-                <w:p>
-                  <w:pPr>
-                    <w:pStyle w:val="ACLText"/>
-                    <w:framePr w:hSpace="187" w:wrap="around" w:hAnchor="text" w:xAlign="center" w:y="1"/>
-                    <w:suppressOverlap/>
-                    <w:rPr>
-                      <w:sz w:val="20"/>
-                    </w:rPr>
-                  </w:pPr>
-                </w:p>
-              </w:tc>
-              <w:tc>
-                <w:tcPr>
-                  <w:tcW w:w="542" w:type="dxa"/>
-                </w:tcPr>
-                <w:p>
-                  <w:pPr>
-                    <w:pStyle w:val="ACLText"/>
-                    <w:framePr w:hSpace="187" w:wrap="around" w:hAnchor="text" w:xAlign="center" w:y="1"/>
-                    <w:suppressOverlap/>
-                    <w:rPr>
-                      <w:sz w:val="20"/>
-                    </w:rPr>
-                  </w:pPr>
-                </w:p>
-              </w:tc>
-              <w:tc>
-                <w:tcPr>
-                  <w:tcW w:w="542" w:type="dxa"/>
-                </w:tcPr>
-                <w:p>
-                  <w:pPr>
-                    <w:pStyle w:val="ACLText"/>
-                    <w:framePr w:hSpace="187" w:wrap="around" w:hAnchor="text" w:xAlign="center" w:y="1"/>
-                    <w:suppressOverlap/>
-                    <w:rPr>
-                      <w:sz w:val="20"/>
-                    </w:rPr>
-                  </w:pPr>
-                </w:p>
-              </w:tc>
-              <w:tc>
-                <w:tcPr>
-                  <w:tcW w:w="542" w:type="dxa"/>
-                </w:tcPr>
-                <w:p>
-                  <w:pPr>
-                    <w:pStyle w:val="ACLText"/>
-                    <w:framePr w:hSpace="187" w:wrap="around" w:hAnchor="text" w:xAlign="center" w:y="1"/>
-                    <w:suppressOverlap/>
-                    <w:rPr>
-                      <w:sz w:val="20"/>
-                    </w:rPr>
-                  </w:pPr>
-                </w:p>
-              </w:tc>
-              <w:tc>
-                <w:tcPr>
-                  <w:tcW w:w="542" w:type="dxa"/>
-                </w:tcPr>
-                <w:p>
-                  <w:pPr>
-                    <w:pStyle w:val="ACLText"/>
-                    <w:framePr w:hSpace="187" w:wrap="around" w:hAnchor="text" w:xAlign="center" w:y="1"/>
-                    <w:suppressOverlap/>
-                    <w:rPr>
-                      <w:sz w:val="20"/>
-                    </w:rPr>
-                  </w:pPr>
-                </w:p>
-              </w:tc>
-            </w:tr>
-            <w:tr>
-              <w:trPr>
-                <w:trHeight w:val="247"/>
-                <w:jc w:val="center"/>
-              </w:trPr>
-              <w:tc>
-                <w:tcPr>
-                  <w:tcW w:w="1106" w:type="dxa"/>
-                  <w:shd w:val="clear" w:color="auto" w:fill="auto"/>
-                </w:tcPr>
-                <w:p>
-                  <w:pPr>
-                    <w:pStyle w:val="ACLText"/>
-                    <w:framePr w:hSpace="187" w:wrap="around" w:hAnchor="text" w:xAlign="center" w:y="1"/>
-                    <w:suppressOverlap/>
-                    <w:rPr>
-                      <w:sz w:val="20"/>
-                    </w:rPr>
-                  </w:pPr>
-                  <w:r>
-                    <w:rPr>
-                      <w:sz w:val="20"/>
-                    </w:rPr>
-                    <w:t>footnotes</w:t>
-                  </w:r>
-                </w:p>
-              </w:tc>
-              <w:tc>
-                <w:tcPr>
-                  <w:tcW w:w="484" w:type="dxa"/>
-                </w:tcPr>
-                <w:p>
-                  <w:pPr>
-                    <w:pStyle w:val="ACLText"/>
-                    <w:framePr w:hSpace="187" w:wrap="around" w:hAnchor="text" w:xAlign="center" w:y="1"/>
-                    <w:suppressOverlap/>
-                    <w:rPr>
-                      <w:sz w:val="20"/>
-                    </w:rPr>
-                  </w:pPr>
-                </w:p>
-              </w:tc>
-              <w:tc>
-                <w:tcPr>
-                  <w:tcW w:w="542" w:type="dxa"/>
-                </w:tcPr>
-                <w:p>
-                  <w:pPr>
-                    <w:pStyle w:val="ACLText"/>
-                    <w:framePr w:hSpace="187" w:wrap="around" w:hAnchor="text" w:xAlign="center" w:y="1"/>
-                    <w:suppressOverlap/>
-                    <w:rPr>
-                      <w:sz w:val="20"/>
-                    </w:rPr>
-                  </w:pPr>
-                </w:p>
-              </w:tc>
-              <w:tc>
-                <w:tcPr>
-                  <w:tcW w:w="542" w:type="dxa"/>
-                </w:tcPr>
-                <w:p>
-                  <w:pPr>
-                    <w:pStyle w:val="ACLText"/>
-                    <w:framePr w:hSpace="187" w:wrap="around" w:hAnchor="text" w:xAlign="center" w:y="1"/>
-                    <w:suppressOverlap/>
-                    <w:rPr>
-                      <w:sz w:val="20"/>
-                    </w:rPr>
-                  </w:pPr>
-                </w:p>
-              </w:tc>
-              <w:tc>
-                <w:tcPr>
-                  <w:tcW w:w="542" w:type="dxa"/>
-                </w:tcPr>
-                <w:p>
-                  <w:pPr>
-                    <w:pStyle w:val="ACLText"/>
-                    <w:framePr w:hSpace="187" w:wrap="around" w:hAnchor="text" w:xAlign="center" w:y="1"/>
-                    <w:suppressOverlap/>
-                    <w:rPr>
-                      <w:sz w:val="20"/>
-                    </w:rPr>
-                  </w:pPr>
-                </w:p>
-              </w:tc>
-              <w:tc>
-                <w:tcPr>
-                  <w:tcW w:w="542" w:type="dxa"/>
-                </w:tcPr>
-                <w:p>
-                  <w:pPr>
-                    <w:pStyle w:val="ACLText"/>
-                    <w:framePr w:hSpace="187" w:wrap="around" w:hAnchor="text" w:xAlign="center" w:y="1"/>
-                    <w:suppressOverlap/>
-                    <w:rPr>
-                      <w:sz w:val="20"/>
-                    </w:rPr>
-                  </w:pPr>
-                </w:p>
-              </w:tc>
-              <w:tc>
-                <w:tcPr>
-                  <w:tcW w:w="542" w:type="dxa"/>
+                  <w:tcW w:w="355" w:type="dxa"/>
                 </w:tcPr>
                 <w:p>
                   <w:pPr>
@@ -5059,16 +4721,13 @@
               <w:t xml:space="preserve">  </w:t>
             </w:r>
             <w:r>
-              <w:rPr>
-                <w:rFonts w:eastAsia="MS Mincho"/>
-              </w:rPr>
-              <w:t>Font guide</w:t>
+              <w:t>Test accuracy with</w:t>
             </w:r>
             <w:r>
-              <w:rPr>
-                <w:rStyle w:val="ACLCaptionText"/>
-              </w:rPr>
-              <w:t>.</w:t>
+              <w:t>out</w:t>
+            </w:r>
+            <w:r>
+              <w:t xml:space="preserve"> word-embedding training</w:t>
             </w:r>
           </w:p>
         </w:tc>
@@ -5077,6 +4736,1173 @@
     <w:p>
       <w:pPr>
         <w:pStyle w:val="ACLTextFirstlineindent016"/>
+      </w:pPr>
+    </w:p>
+    <w:p>
+      <w:pPr>
+        <w:pStyle w:val="ACLTextFirstlineindent016"/>
+      </w:pPr>
+    </w:p>
+    <w:tbl>
+      <w:tblPr>
+        <w:tblpPr w:leftFromText="187" w:rightFromText="187" w:bottomFromText="144" w:tblpXSpec="center" w:tblpY="1"/>
+        <w:tblOverlap w:val="never"/>
+        <w:tblW w:w="0" w:type="auto"/>
+        <w:tblLook w:val="04A0" w:firstRow="1" w:lastRow="0" w:firstColumn="1" w:lastColumn="0" w:noHBand="0" w:noVBand="1"/>
+      </w:tblPr>
+      <w:tblGrid>
+        <w:gridCol w:w="4526"/>
+      </w:tblGrid>
+      <w:tr>
+        <w:tc>
+          <w:tcPr>
+            <w:tcW w:w="4526" w:type="dxa"/>
+          </w:tcPr>
+          <w:tbl>
+            <w:tblPr>
+              <w:tblW w:w="4300" w:type="dxa"/>
+              <w:jc w:val="center"/>
+              <w:tblBorders>
+                <w:top w:val="single" w:sz="4" w:space="0" w:color="auto"/>
+                <w:left w:val="single" w:sz="4" w:space="0" w:color="auto"/>
+                <w:bottom w:val="single" w:sz="4" w:space="0" w:color="auto"/>
+                <w:right w:val="single" w:sz="4" w:space="0" w:color="auto"/>
+                <w:insideH w:val="single" w:sz="4" w:space="0" w:color="auto"/>
+                <w:insideV w:val="single" w:sz="4" w:space="0" w:color="auto"/>
+              </w:tblBorders>
+              <w:tblLook w:val="04A0" w:firstRow="1" w:lastRow="0" w:firstColumn="1" w:lastColumn="0" w:noHBand="0" w:noVBand="1"/>
+            </w:tblPr>
+            <w:tblGrid>
+              <w:gridCol w:w="1251"/>
+              <w:gridCol w:w="588"/>
+              <w:gridCol w:w="465"/>
+              <w:gridCol w:w="588"/>
+              <w:gridCol w:w="465"/>
+              <w:gridCol w:w="588"/>
+              <w:gridCol w:w="355"/>
+            </w:tblGrid>
+            <w:tr>
+              <w:trPr>
+                <w:trHeight w:val="256"/>
+                <w:jc w:val="center"/>
+              </w:trPr>
+              <w:tc>
+                <w:tcPr>
+                  <w:tcW w:w="1251" w:type="dxa"/>
+                  <w:shd w:val="clear" w:color="auto" w:fill="auto"/>
+                </w:tcPr>
+                <w:p>
+                  <w:pPr>
+                    <w:pStyle w:val="ACLText"/>
+                    <w:framePr w:hSpace="187" w:wrap="around" w:hAnchor="text" w:xAlign="center" w:y="1"/>
+                    <w:suppressOverlap/>
+                    <w:rPr>
+                      <w:b/>
+                      <w:bCs/>
+                      <w:sz w:val="20"/>
+                    </w:rPr>
+                  </w:pPr>
+                </w:p>
+              </w:tc>
+              <w:tc>
+                <w:tcPr>
+                  <w:tcW w:w="1053" w:type="dxa"/>
+                  <w:gridSpan w:val="2"/>
+                </w:tcPr>
+                <w:p>
+                  <w:pPr>
+                    <w:pStyle w:val="ACLText"/>
+                    <w:framePr w:hSpace="187" w:wrap="around" w:hAnchor="text" w:xAlign="center" w:y="1"/>
+                    <w:suppressOverlap/>
+                    <w:rPr>
+                      <w:b/>
+                      <w:bCs/>
+                      <w:sz w:val="20"/>
+                    </w:rPr>
+                  </w:pPr>
+                  <w:r>
+                    <w:rPr>
+                      <w:b/>
+                      <w:bCs/>
+                      <w:sz w:val="20"/>
+                    </w:rPr>
+                    <w:t>LSTM</w:t>
+                  </w:r>
+                </w:p>
+              </w:tc>
+              <w:tc>
+                <w:tcPr>
+                  <w:tcW w:w="1053" w:type="dxa"/>
+                  <w:gridSpan w:val="2"/>
+                </w:tcPr>
+                <w:p>
+                  <w:pPr>
+                    <w:pStyle w:val="ACLText"/>
+                    <w:framePr w:hSpace="187" w:wrap="around" w:hAnchor="text" w:xAlign="center" w:y="1"/>
+                    <w:suppressOverlap/>
+                    <w:rPr>
+                      <w:b/>
+                      <w:bCs/>
+                      <w:sz w:val="20"/>
+                    </w:rPr>
+                  </w:pPr>
+                  <w:r>
+                    <w:rPr>
+                      <w:b/>
+                      <w:bCs/>
+                      <w:sz w:val="20"/>
+                    </w:rPr>
+                    <w:t>CNN</w:t>
+                  </w:r>
+                </w:p>
+              </w:tc>
+              <w:tc>
+                <w:tcPr>
+                  <w:tcW w:w="943" w:type="dxa"/>
+                  <w:gridSpan w:val="2"/>
+                </w:tcPr>
+                <w:p>
+                  <w:pPr>
+                    <w:pStyle w:val="ACLText"/>
+                    <w:framePr w:hSpace="187" w:wrap="around" w:hAnchor="text" w:xAlign="center" w:y="1"/>
+                    <w:suppressOverlap/>
+                    <w:rPr>
+                      <w:b/>
+                      <w:bCs/>
+                      <w:sz w:val="20"/>
+                    </w:rPr>
+                  </w:pPr>
+                  <w:r>
+                    <w:rPr>
+                      <w:b/>
+                      <w:bCs/>
+                      <w:sz w:val="20"/>
+                    </w:rPr>
+                    <w:t>FF</w:t>
+                  </w:r>
+                </w:p>
+              </w:tc>
+            </w:tr>
+            <w:tr>
+              <w:trPr>
+                <w:trHeight w:val="230"/>
+                <w:jc w:val="center"/>
+              </w:trPr>
+              <w:tc>
+                <w:tcPr>
+                  <w:tcW w:w="1251" w:type="dxa"/>
+                  <w:tcBorders>
+                    <w:bottom w:val="single" w:sz="6" w:space="0" w:color="auto"/>
+                  </w:tcBorders>
+                  <w:shd w:val="clear" w:color="auto" w:fill="auto"/>
+                </w:tcPr>
+                <w:p>
+                  <w:pPr>
+                    <w:pStyle w:val="ACLText"/>
+                    <w:framePr w:hSpace="187" w:wrap="around" w:hAnchor="text" w:xAlign="center" w:y="1"/>
+                    <w:suppressOverlap/>
+                    <w:rPr>
+                      <w:sz w:val="20"/>
+                    </w:rPr>
+                  </w:pPr>
+                </w:p>
+              </w:tc>
+              <w:tc>
+                <w:tcPr>
+                  <w:tcW w:w="588" w:type="dxa"/>
+                  <w:tcBorders>
+                    <w:bottom w:val="single" w:sz="6" w:space="0" w:color="auto"/>
+                  </w:tcBorders>
+                </w:tcPr>
+                <w:p>
+                  <w:pPr>
+                    <w:pStyle w:val="ACLText"/>
+                    <w:framePr w:hSpace="187" w:wrap="around" w:hAnchor="text" w:xAlign="center" w:y="1"/>
+                    <w:suppressOverlap/>
+                    <w:rPr>
+                      <w:sz w:val="20"/>
+                    </w:rPr>
+                  </w:pPr>
+                  <w:r>
+                    <w:rPr>
+                      <w:sz w:val="20"/>
+                    </w:rPr>
+                    <w:t>Acc.</w:t>
+                  </w:r>
+                </w:p>
+              </w:tc>
+              <w:tc>
+                <w:tcPr>
+                  <w:tcW w:w="465" w:type="dxa"/>
+                  <w:tcBorders>
+                    <w:bottom w:val="single" w:sz="6" w:space="0" w:color="auto"/>
+                  </w:tcBorders>
+                </w:tcPr>
+                <w:p>
+                  <w:pPr>
+                    <w:pStyle w:val="ACLText"/>
+                    <w:framePr w:hSpace="187" w:wrap="around" w:hAnchor="text" w:xAlign="center" w:y="1"/>
+                    <w:suppressOverlap/>
+                    <w:rPr>
+                      <w:sz w:val="20"/>
+                    </w:rPr>
+                  </w:pPr>
+                  <m:oMathPara>
+                    <m:oMath>
+                      <m:r>
+                        <w:rPr>
+                          <w:rFonts w:ascii="Cambria Math" w:hAnsi="Cambria Math"/>
+                          <w:sz w:val="20"/>
+                        </w:rPr>
+                        <m:t>∆</m:t>
+                      </m:r>
+                    </m:oMath>
+                  </m:oMathPara>
+                </w:p>
+              </w:tc>
+              <w:tc>
+                <w:tcPr>
+                  <w:tcW w:w="588" w:type="dxa"/>
+                  <w:tcBorders>
+                    <w:bottom w:val="single" w:sz="6" w:space="0" w:color="auto"/>
+                  </w:tcBorders>
+                </w:tcPr>
+                <w:p>
+                  <w:pPr>
+                    <w:pStyle w:val="ACLText"/>
+                    <w:framePr w:hSpace="187" w:wrap="around" w:hAnchor="text" w:xAlign="center" w:y="1"/>
+                    <w:suppressOverlap/>
+                    <w:rPr>
+                      <w:sz w:val="20"/>
+                    </w:rPr>
+                  </w:pPr>
+                  <w:r>
+                    <w:rPr>
+                      <w:sz w:val="20"/>
+                    </w:rPr>
+                    <w:t>Acc.</w:t>
+                  </w:r>
+                </w:p>
+              </w:tc>
+              <w:tc>
+                <w:tcPr>
+                  <w:tcW w:w="465" w:type="dxa"/>
+                  <w:tcBorders>
+                    <w:bottom w:val="single" w:sz="6" w:space="0" w:color="auto"/>
+                  </w:tcBorders>
+                </w:tcPr>
+                <w:p>
+                  <w:pPr>
+                    <w:pStyle w:val="ACLText"/>
+                    <w:framePr w:hSpace="187" w:wrap="around" w:hAnchor="text" w:xAlign="center" w:y="1"/>
+                    <w:suppressOverlap/>
+                    <w:rPr>
+                      <w:sz w:val="20"/>
+                    </w:rPr>
+                  </w:pPr>
+                  <m:oMathPara>
+                    <m:oMath>
+                      <m:r>
+                        <w:rPr>
+                          <w:rFonts w:ascii="Cambria Math" w:hAnsi="Cambria Math"/>
+                          <w:sz w:val="20"/>
+                        </w:rPr>
+                        <m:t>∆</m:t>
+                      </m:r>
+                    </m:oMath>
+                  </m:oMathPara>
+                </w:p>
+              </w:tc>
+              <w:tc>
+                <w:tcPr>
+                  <w:tcW w:w="588" w:type="dxa"/>
+                  <w:tcBorders>
+                    <w:bottom w:val="single" w:sz="6" w:space="0" w:color="auto"/>
+                  </w:tcBorders>
+                </w:tcPr>
+                <w:p>
+                  <w:pPr>
+                    <w:pStyle w:val="ACLText"/>
+                    <w:framePr w:hSpace="187" w:wrap="around" w:hAnchor="text" w:xAlign="center" w:y="1"/>
+                    <w:suppressOverlap/>
+                    <w:rPr>
+                      <w:sz w:val="20"/>
+                    </w:rPr>
+                  </w:pPr>
+                  <w:r>
+                    <w:rPr>
+                      <w:sz w:val="20"/>
+                    </w:rPr>
+                    <w:t>Acc.</w:t>
+                  </w:r>
+                </w:p>
+              </w:tc>
+              <w:tc>
+                <w:tcPr>
+                  <w:tcW w:w="355" w:type="dxa"/>
+                  <w:tcBorders>
+                    <w:bottom w:val="single" w:sz="6" w:space="0" w:color="auto"/>
+                  </w:tcBorders>
+                </w:tcPr>
+                <w:p>
+                  <w:pPr>
+                    <w:pStyle w:val="ACLText"/>
+                    <w:framePr w:hSpace="187" w:wrap="around" w:hAnchor="text" w:xAlign="center" w:y="1"/>
+                    <w:suppressOverlap/>
+                    <w:rPr>
+                      <w:sz w:val="20"/>
+                    </w:rPr>
+                  </w:pPr>
+                  <m:oMathPara>
+                    <m:oMath>
+                      <m:r>
+                        <w:rPr>
+                          <w:rFonts w:ascii="Cambria Math" w:hAnsi="Cambria Math"/>
+                          <w:sz w:val="20"/>
+                        </w:rPr>
+                        <m:t>∆</m:t>
+                      </m:r>
+                    </m:oMath>
+                  </m:oMathPara>
+                </w:p>
+              </w:tc>
+            </w:tr>
+            <w:tr>
+              <w:trPr>
+                <w:trHeight w:val="230"/>
+                <w:jc w:val="center"/>
+              </w:trPr>
+              <w:tc>
+                <w:tcPr>
+                  <w:tcW w:w="1251" w:type="dxa"/>
+                  <w:tcBorders>
+                    <w:top w:val="single" w:sz="6" w:space="0" w:color="auto"/>
+                    <w:bottom w:val="single" w:sz="6" w:space="0" w:color="auto"/>
+                  </w:tcBorders>
+                  <w:shd w:val="clear" w:color="auto" w:fill="auto"/>
+                </w:tcPr>
+                <w:p>
+                  <w:pPr>
+                    <w:pStyle w:val="ACLText"/>
+                    <w:framePr w:hSpace="187" w:wrap="around" w:hAnchor="text" w:xAlign="center" w:y="1"/>
+                    <w:suppressOverlap/>
+                    <w:rPr>
+                      <w:sz w:val="20"/>
+                    </w:rPr>
+                  </w:pPr>
+                  <w:r>
+                    <w:rPr>
+                      <w:sz w:val="20"/>
+                    </w:rPr>
+                    <w:t>b</w:t>
+                  </w:r>
+                  <w:r>
+                    <w:rPr>
+                      <w:sz w:val="20"/>
+                    </w:rPr>
+                    <w:t>aseline</w:t>
+                  </w:r>
+                </w:p>
+              </w:tc>
+              <w:tc>
+                <w:tcPr>
+                  <w:tcW w:w="588" w:type="dxa"/>
+                  <w:tcBorders>
+                    <w:top w:val="single" w:sz="6" w:space="0" w:color="auto"/>
+                    <w:bottom w:val="single" w:sz="6" w:space="0" w:color="auto"/>
+                  </w:tcBorders>
+                </w:tcPr>
+                <w:p>
+                  <w:pPr>
+                    <w:pStyle w:val="ACLText"/>
+                    <w:framePr w:hSpace="187" w:wrap="around" w:hAnchor="text" w:xAlign="center" w:y="1"/>
+                    <w:suppressOverlap/>
+                    <w:rPr>
+                      <w:sz w:val="20"/>
+                    </w:rPr>
+                  </w:pPr>
+                </w:p>
+              </w:tc>
+              <w:tc>
+                <w:tcPr>
+                  <w:tcW w:w="465" w:type="dxa"/>
+                  <w:tcBorders>
+                    <w:top w:val="single" w:sz="6" w:space="0" w:color="auto"/>
+                    <w:bottom w:val="single" w:sz="6" w:space="0" w:color="auto"/>
+                  </w:tcBorders>
+                </w:tcPr>
+                <w:p>
+                  <w:pPr>
+                    <w:pStyle w:val="ACLText"/>
+                    <w:framePr w:hSpace="187" w:wrap="around" w:hAnchor="text" w:xAlign="center" w:y="1"/>
+                    <w:suppressOverlap/>
+                    <w:rPr>
+                      <w:sz w:val="20"/>
+                    </w:rPr>
+                  </w:pPr>
+                </w:p>
+              </w:tc>
+              <w:tc>
+                <w:tcPr>
+                  <w:tcW w:w="588" w:type="dxa"/>
+                  <w:tcBorders>
+                    <w:top w:val="single" w:sz="6" w:space="0" w:color="auto"/>
+                    <w:bottom w:val="single" w:sz="6" w:space="0" w:color="auto"/>
+                  </w:tcBorders>
+                </w:tcPr>
+                <w:p>
+                  <w:pPr>
+                    <w:pStyle w:val="ACLText"/>
+                    <w:framePr w:hSpace="187" w:wrap="around" w:hAnchor="text" w:xAlign="center" w:y="1"/>
+                    <w:suppressOverlap/>
+                    <w:rPr>
+                      <w:sz w:val="20"/>
+                    </w:rPr>
+                  </w:pPr>
+                </w:p>
+              </w:tc>
+              <w:tc>
+                <w:tcPr>
+                  <w:tcW w:w="465" w:type="dxa"/>
+                  <w:tcBorders>
+                    <w:top w:val="single" w:sz="6" w:space="0" w:color="auto"/>
+                    <w:bottom w:val="single" w:sz="6" w:space="0" w:color="auto"/>
+                  </w:tcBorders>
+                </w:tcPr>
+                <w:p>
+                  <w:pPr>
+                    <w:pStyle w:val="ACLText"/>
+                    <w:framePr w:hSpace="187" w:wrap="around" w:hAnchor="text" w:xAlign="center" w:y="1"/>
+                    <w:suppressOverlap/>
+                    <w:rPr>
+                      <w:sz w:val="20"/>
+                    </w:rPr>
+                  </w:pPr>
+                </w:p>
+              </w:tc>
+              <w:tc>
+                <w:tcPr>
+                  <w:tcW w:w="588" w:type="dxa"/>
+                  <w:tcBorders>
+                    <w:top w:val="single" w:sz="6" w:space="0" w:color="auto"/>
+                    <w:bottom w:val="single" w:sz="6" w:space="0" w:color="auto"/>
+                  </w:tcBorders>
+                </w:tcPr>
+                <w:p>
+                  <w:pPr>
+                    <w:pStyle w:val="ACLText"/>
+                    <w:framePr w:hSpace="187" w:wrap="around" w:hAnchor="text" w:xAlign="center" w:y="1"/>
+                    <w:suppressOverlap/>
+                    <w:rPr>
+                      <w:sz w:val="20"/>
+                    </w:rPr>
+                  </w:pPr>
+                </w:p>
+              </w:tc>
+              <w:tc>
+                <w:tcPr>
+                  <w:tcW w:w="355" w:type="dxa"/>
+                  <w:tcBorders>
+                    <w:top w:val="single" w:sz="6" w:space="0" w:color="auto"/>
+                    <w:bottom w:val="single" w:sz="6" w:space="0" w:color="auto"/>
+                  </w:tcBorders>
+                </w:tcPr>
+                <w:p>
+                  <w:pPr>
+                    <w:pStyle w:val="ACLText"/>
+                    <w:framePr w:hSpace="187" w:wrap="around" w:hAnchor="text" w:xAlign="center" w:y="1"/>
+                    <w:suppressOverlap/>
+                    <w:rPr>
+                      <w:sz w:val="20"/>
+                    </w:rPr>
+                  </w:pPr>
+                </w:p>
+              </w:tc>
+            </w:tr>
+            <w:tr>
+              <w:trPr>
+                <w:trHeight w:val="87"/>
+                <w:jc w:val="center"/>
+              </w:trPr>
+              <w:tc>
+                <w:tcPr>
+                  <w:tcW w:w="1251" w:type="dxa"/>
+                  <w:tcBorders>
+                    <w:top w:val="single" w:sz="6" w:space="0" w:color="auto"/>
+                  </w:tcBorders>
+                  <w:shd w:val="clear" w:color="auto" w:fill="auto"/>
+                </w:tcPr>
+                <w:p>
+                  <w:pPr>
+                    <w:pStyle w:val="ACLText"/>
+                    <w:framePr w:hSpace="187" w:wrap="around" w:hAnchor="text" w:xAlign="center" w:y="1"/>
+                    <w:suppressOverlap/>
+                    <w:rPr>
+                      <w:sz w:val="20"/>
+                    </w:rPr>
+                  </w:pPr>
+                  <w:r>
+                    <w:rPr>
+                      <w:sz w:val="20"/>
+                    </w:rPr>
+                    <w:t>pos</w:t>
+                  </w:r>
+                </w:p>
+              </w:tc>
+              <w:tc>
+                <w:tcPr>
+                  <w:tcW w:w="588" w:type="dxa"/>
+                  <w:tcBorders>
+                    <w:top w:val="single" w:sz="6" w:space="0" w:color="auto"/>
+                  </w:tcBorders>
+                </w:tcPr>
+                <w:p>
+                  <w:pPr>
+                    <w:pStyle w:val="ACLText"/>
+                    <w:framePr w:hSpace="187" w:wrap="around" w:hAnchor="text" w:xAlign="center" w:y="1"/>
+                    <w:suppressOverlap/>
+                    <w:rPr>
+                      <w:sz w:val="20"/>
+                    </w:rPr>
+                  </w:pPr>
+                </w:p>
+              </w:tc>
+              <w:tc>
+                <w:tcPr>
+                  <w:tcW w:w="465" w:type="dxa"/>
+                  <w:tcBorders>
+                    <w:top w:val="single" w:sz="6" w:space="0" w:color="auto"/>
+                  </w:tcBorders>
+                </w:tcPr>
+                <w:p>
+                  <w:pPr>
+                    <w:pStyle w:val="ACLText"/>
+                    <w:framePr w:hSpace="187" w:wrap="around" w:hAnchor="text" w:xAlign="center" w:y="1"/>
+                    <w:suppressOverlap/>
+                    <w:rPr>
+                      <w:sz w:val="20"/>
+                    </w:rPr>
+                  </w:pPr>
+                </w:p>
+              </w:tc>
+              <w:tc>
+                <w:tcPr>
+                  <w:tcW w:w="588" w:type="dxa"/>
+                  <w:tcBorders>
+                    <w:top w:val="single" w:sz="6" w:space="0" w:color="auto"/>
+                  </w:tcBorders>
+                </w:tcPr>
+                <w:p>
+                  <w:pPr>
+                    <w:pStyle w:val="ACLText"/>
+                    <w:framePr w:hSpace="187" w:wrap="around" w:hAnchor="text" w:xAlign="center" w:y="1"/>
+                    <w:suppressOverlap/>
+                    <w:rPr>
+                      <w:sz w:val="20"/>
+                    </w:rPr>
+                  </w:pPr>
+                </w:p>
+              </w:tc>
+              <w:tc>
+                <w:tcPr>
+                  <w:tcW w:w="465" w:type="dxa"/>
+                  <w:tcBorders>
+                    <w:top w:val="single" w:sz="6" w:space="0" w:color="auto"/>
+                  </w:tcBorders>
+                </w:tcPr>
+                <w:p>
+                  <w:pPr>
+                    <w:pStyle w:val="ACLText"/>
+                    <w:framePr w:hSpace="187" w:wrap="around" w:hAnchor="text" w:xAlign="center" w:y="1"/>
+                    <w:suppressOverlap/>
+                    <w:rPr>
+                      <w:sz w:val="20"/>
+                    </w:rPr>
+                  </w:pPr>
+                </w:p>
+              </w:tc>
+              <w:tc>
+                <w:tcPr>
+                  <w:tcW w:w="588" w:type="dxa"/>
+                  <w:tcBorders>
+                    <w:top w:val="single" w:sz="6" w:space="0" w:color="auto"/>
+                  </w:tcBorders>
+                </w:tcPr>
+                <w:p>
+                  <w:pPr>
+                    <w:pStyle w:val="ACLText"/>
+                    <w:framePr w:hSpace="187" w:wrap="around" w:hAnchor="text" w:xAlign="center" w:y="1"/>
+                    <w:suppressOverlap/>
+                    <w:rPr>
+                      <w:sz w:val="20"/>
+                    </w:rPr>
+                  </w:pPr>
+                </w:p>
+              </w:tc>
+              <w:tc>
+                <w:tcPr>
+                  <w:tcW w:w="355" w:type="dxa"/>
+                  <w:tcBorders>
+                    <w:top w:val="single" w:sz="6" w:space="0" w:color="auto"/>
+                  </w:tcBorders>
+                </w:tcPr>
+                <w:p>
+                  <w:pPr>
+                    <w:pStyle w:val="ACLText"/>
+                    <w:framePr w:hSpace="187" w:wrap="around" w:hAnchor="text" w:xAlign="center" w:y="1"/>
+                    <w:suppressOverlap/>
+                    <w:rPr>
+                      <w:sz w:val="20"/>
+                    </w:rPr>
+                  </w:pPr>
+                </w:p>
+              </w:tc>
+            </w:tr>
+            <w:tr>
+              <w:trPr>
+                <w:trHeight w:val="71"/>
+                <w:jc w:val="center"/>
+              </w:trPr>
+              <w:tc>
+                <w:tcPr>
+                  <w:tcW w:w="1251" w:type="dxa"/>
+                  <w:shd w:val="clear" w:color="auto" w:fill="auto"/>
+                </w:tcPr>
+                <w:p>
+                  <w:pPr>
+                    <w:pStyle w:val="ACLText"/>
+                    <w:framePr w:hSpace="187" w:wrap="around" w:hAnchor="text" w:xAlign="center" w:y="1"/>
+                    <w:suppressOverlap/>
+                    <w:rPr>
+                      <w:sz w:val="20"/>
+                    </w:rPr>
+                  </w:pPr>
+                  <w:r>
+                    <w:rPr>
+                      <w:sz w:val="20"/>
+                    </w:rPr>
+                    <w:t>p</w:t>
+                  </w:r>
+                  <w:r>
+                    <w:rPr>
+                      <w:sz w:val="20"/>
+                    </w:rPr>
+                    <w:t>os</w:t>
+                  </w:r>
+                  <w:r>
+                    <w:rPr>
+                      <w:sz w:val="20"/>
+                    </w:rPr>
+                    <w:t>-embed</w:t>
+                  </w:r>
+                </w:p>
+              </w:tc>
+              <w:tc>
+                <w:tcPr>
+                  <w:tcW w:w="588" w:type="dxa"/>
+                </w:tcPr>
+                <w:p>
+                  <w:pPr>
+                    <w:pStyle w:val="ACLText"/>
+                    <w:framePr w:hSpace="187" w:wrap="around" w:hAnchor="text" w:xAlign="center" w:y="1"/>
+                    <w:suppressOverlap/>
+                    <w:rPr>
+                      <w:sz w:val="20"/>
+                    </w:rPr>
+                  </w:pPr>
+                </w:p>
+              </w:tc>
+              <w:tc>
+                <w:tcPr>
+                  <w:tcW w:w="465" w:type="dxa"/>
+                </w:tcPr>
+                <w:p>
+                  <w:pPr>
+                    <w:pStyle w:val="ACLText"/>
+                    <w:framePr w:hSpace="187" w:wrap="around" w:hAnchor="text" w:xAlign="center" w:y="1"/>
+                    <w:suppressOverlap/>
+                    <w:rPr>
+                      <w:sz w:val="20"/>
+                    </w:rPr>
+                  </w:pPr>
+                </w:p>
+              </w:tc>
+              <w:tc>
+                <w:tcPr>
+                  <w:tcW w:w="588" w:type="dxa"/>
+                </w:tcPr>
+                <w:p>
+                  <w:pPr>
+                    <w:pStyle w:val="ACLText"/>
+                    <w:framePr w:hSpace="187" w:wrap="around" w:hAnchor="text" w:xAlign="center" w:y="1"/>
+                    <w:suppressOverlap/>
+                    <w:rPr>
+                      <w:sz w:val="20"/>
+                    </w:rPr>
+                  </w:pPr>
+                </w:p>
+              </w:tc>
+              <w:tc>
+                <w:tcPr>
+                  <w:tcW w:w="465" w:type="dxa"/>
+                </w:tcPr>
+                <w:p>
+                  <w:pPr>
+                    <w:pStyle w:val="ACLText"/>
+                    <w:framePr w:hSpace="187" w:wrap="around" w:hAnchor="text" w:xAlign="center" w:y="1"/>
+                    <w:suppressOverlap/>
+                    <w:rPr>
+                      <w:sz w:val="20"/>
+                    </w:rPr>
+                  </w:pPr>
+                </w:p>
+              </w:tc>
+              <w:tc>
+                <w:tcPr>
+                  <w:tcW w:w="588" w:type="dxa"/>
+                </w:tcPr>
+                <w:p>
+                  <w:pPr>
+                    <w:pStyle w:val="ACLText"/>
+                    <w:framePr w:hSpace="187" w:wrap="around" w:hAnchor="text" w:xAlign="center" w:y="1"/>
+                    <w:suppressOverlap/>
+                    <w:rPr>
+                      <w:sz w:val="20"/>
+                    </w:rPr>
+                  </w:pPr>
+                </w:p>
+              </w:tc>
+              <w:tc>
+                <w:tcPr>
+                  <w:tcW w:w="355" w:type="dxa"/>
+                </w:tcPr>
+                <w:p>
+                  <w:pPr>
+                    <w:pStyle w:val="ACLText"/>
+                    <w:framePr w:hSpace="187" w:wrap="around" w:hAnchor="text" w:xAlign="center" w:y="1"/>
+                    <w:suppressOverlap/>
+                    <w:rPr>
+                      <w:sz w:val="20"/>
+                    </w:rPr>
+                  </w:pPr>
+                </w:p>
+              </w:tc>
+            </w:tr>
+            <w:tr>
+              <w:trPr>
+                <w:trHeight w:val="230"/>
+                <w:jc w:val="center"/>
+              </w:trPr>
+              <w:tc>
+                <w:tcPr>
+                  <w:tcW w:w="1251" w:type="dxa"/>
+                  <w:shd w:val="clear" w:color="auto" w:fill="auto"/>
+                </w:tcPr>
+                <w:p>
+                  <w:pPr>
+                    <w:pStyle w:val="ACLText"/>
+                    <w:framePr w:hSpace="187" w:wrap="around" w:hAnchor="text" w:xAlign="center" w:y="1"/>
+                    <w:suppressOverlap/>
+                    <w:rPr>
+                      <w:sz w:val="20"/>
+                    </w:rPr>
+                  </w:pPr>
+                  <w:r>
+                    <w:rPr>
+                      <w:sz w:val="20"/>
+                    </w:rPr>
+                    <w:t>p</w:t>
+                  </w:r>
+                  <w:r>
+                    <w:rPr>
+                      <w:sz w:val="20"/>
+                    </w:rPr>
+                    <w:t>arse</w:t>
+                  </w:r>
+                </w:p>
+              </w:tc>
+              <w:tc>
+                <w:tcPr>
+                  <w:tcW w:w="588" w:type="dxa"/>
+                </w:tcPr>
+                <w:p>
+                  <w:pPr>
+                    <w:pStyle w:val="ACLText"/>
+                    <w:framePr w:hSpace="187" w:wrap="around" w:hAnchor="text" w:xAlign="center" w:y="1"/>
+                    <w:suppressOverlap/>
+                    <w:rPr>
+                      <w:sz w:val="20"/>
+                    </w:rPr>
+                  </w:pPr>
+                </w:p>
+              </w:tc>
+              <w:tc>
+                <w:tcPr>
+                  <w:tcW w:w="465" w:type="dxa"/>
+                </w:tcPr>
+                <w:p>
+                  <w:pPr>
+                    <w:pStyle w:val="ACLText"/>
+                    <w:framePr w:hSpace="187" w:wrap="around" w:hAnchor="text" w:xAlign="center" w:y="1"/>
+                    <w:suppressOverlap/>
+                    <w:rPr>
+                      <w:sz w:val="20"/>
+                    </w:rPr>
+                  </w:pPr>
+                </w:p>
+              </w:tc>
+              <w:tc>
+                <w:tcPr>
+                  <w:tcW w:w="588" w:type="dxa"/>
+                </w:tcPr>
+                <w:p>
+                  <w:pPr>
+                    <w:pStyle w:val="ACLText"/>
+                    <w:framePr w:hSpace="187" w:wrap="around" w:hAnchor="text" w:xAlign="center" w:y="1"/>
+                    <w:suppressOverlap/>
+                    <w:rPr>
+                      <w:sz w:val="20"/>
+                    </w:rPr>
+                  </w:pPr>
+                </w:p>
+              </w:tc>
+              <w:tc>
+                <w:tcPr>
+                  <w:tcW w:w="465" w:type="dxa"/>
+                </w:tcPr>
+                <w:p>
+                  <w:pPr>
+                    <w:pStyle w:val="ACLText"/>
+                    <w:framePr w:hSpace="187" w:wrap="around" w:hAnchor="text" w:xAlign="center" w:y="1"/>
+                    <w:suppressOverlap/>
+                    <w:rPr>
+                      <w:sz w:val="20"/>
+                    </w:rPr>
+                  </w:pPr>
+                </w:p>
+              </w:tc>
+              <w:tc>
+                <w:tcPr>
+                  <w:tcW w:w="588" w:type="dxa"/>
+                </w:tcPr>
+                <w:p>
+                  <w:pPr>
+                    <w:pStyle w:val="ACLText"/>
+                    <w:framePr w:hSpace="187" w:wrap="around" w:hAnchor="text" w:xAlign="center" w:y="1"/>
+                    <w:suppressOverlap/>
+                    <w:rPr>
+                      <w:sz w:val="20"/>
+                    </w:rPr>
+                  </w:pPr>
+                </w:p>
+              </w:tc>
+              <w:tc>
+                <w:tcPr>
+                  <w:tcW w:w="355" w:type="dxa"/>
+                </w:tcPr>
+                <w:p>
+                  <w:pPr>
+                    <w:pStyle w:val="ACLText"/>
+                    <w:framePr w:hSpace="187" w:wrap="around" w:hAnchor="text" w:xAlign="center" w:y="1"/>
+                    <w:suppressOverlap/>
+                    <w:rPr>
+                      <w:sz w:val="20"/>
+                    </w:rPr>
+                  </w:pPr>
+                </w:p>
+              </w:tc>
+            </w:tr>
+            <w:tr>
+              <w:trPr>
+                <w:trHeight w:val="87"/>
+                <w:jc w:val="center"/>
+              </w:trPr>
+              <w:tc>
+                <w:tcPr>
+                  <w:tcW w:w="1251" w:type="dxa"/>
+                  <w:shd w:val="clear" w:color="auto" w:fill="auto"/>
+                </w:tcPr>
+                <w:p>
+                  <w:pPr>
+                    <w:pStyle w:val="ACLText"/>
+                    <w:framePr w:hSpace="187" w:wrap="around" w:hAnchor="text" w:xAlign="center" w:y="1"/>
+                    <w:suppressOverlap/>
+                    <w:rPr>
+                      <w:sz w:val="20"/>
+                    </w:rPr>
+                  </w:pPr>
+                  <w:r>
+                    <w:rPr>
+                      <w:sz w:val="20"/>
+                    </w:rPr>
+                    <w:t xml:space="preserve">pos + </w:t>
+                  </w:r>
+                  <w:r>
+                    <w:rPr>
+                      <w:sz w:val="20"/>
+                    </w:rPr>
+                    <w:t>parse</w:t>
+                  </w:r>
+                </w:p>
+              </w:tc>
+              <w:tc>
+                <w:tcPr>
+                  <w:tcW w:w="588" w:type="dxa"/>
+                </w:tcPr>
+                <w:p>
+                  <w:pPr>
+                    <w:pStyle w:val="ACLText"/>
+                    <w:framePr w:hSpace="187" w:wrap="around" w:hAnchor="text" w:xAlign="center" w:y="1"/>
+                    <w:suppressOverlap/>
+                    <w:rPr>
+                      <w:sz w:val="20"/>
+                    </w:rPr>
+                  </w:pPr>
+                </w:p>
+              </w:tc>
+              <w:tc>
+                <w:tcPr>
+                  <w:tcW w:w="465" w:type="dxa"/>
+                </w:tcPr>
+                <w:p>
+                  <w:pPr>
+                    <w:pStyle w:val="ACLText"/>
+                    <w:framePr w:hSpace="187" w:wrap="around" w:hAnchor="text" w:xAlign="center" w:y="1"/>
+                    <w:suppressOverlap/>
+                    <w:rPr>
+                      <w:sz w:val="20"/>
+                    </w:rPr>
+                  </w:pPr>
+                </w:p>
+              </w:tc>
+              <w:tc>
+                <w:tcPr>
+                  <w:tcW w:w="588" w:type="dxa"/>
+                </w:tcPr>
+                <w:p>
+                  <w:pPr>
+                    <w:pStyle w:val="ACLText"/>
+                    <w:framePr w:hSpace="187" w:wrap="around" w:hAnchor="text" w:xAlign="center" w:y="1"/>
+                    <w:suppressOverlap/>
+                    <w:rPr>
+                      <w:sz w:val="20"/>
+                    </w:rPr>
+                  </w:pPr>
+                </w:p>
+              </w:tc>
+              <w:tc>
+                <w:tcPr>
+                  <w:tcW w:w="465" w:type="dxa"/>
+                </w:tcPr>
+                <w:p>
+                  <w:pPr>
+                    <w:pStyle w:val="ACLText"/>
+                    <w:framePr w:hSpace="187" w:wrap="around" w:hAnchor="text" w:xAlign="center" w:y="1"/>
+                    <w:suppressOverlap/>
+                    <w:rPr>
+                      <w:sz w:val="20"/>
+                    </w:rPr>
+                  </w:pPr>
+                </w:p>
+              </w:tc>
+              <w:tc>
+                <w:tcPr>
+                  <w:tcW w:w="588" w:type="dxa"/>
+                </w:tcPr>
+                <w:p>
+                  <w:pPr>
+                    <w:pStyle w:val="ACLText"/>
+                    <w:framePr w:hSpace="187" w:wrap="around" w:hAnchor="text" w:xAlign="center" w:y="1"/>
+                    <w:suppressOverlap/>
+                    <w:rPr>
+                      <w:sz w:val="20"/>
+                    </w:rPr>
+                  </w:pPr>
+                </w:p>
+              </w:tc>
+              <w:tc>
+                <w:tcPr>
+                  <w:tcW w:w="355" w:type="dxa"/>
+                </w:tcPr>
+                <w:p>
+                  <w:pPr>
+                    <w:pStyle w:val="ACLText"/>
+                    <w:framePr w:hSpace="187" w:wrap="around" w:hAnchor="text" w:xAlign="center" w:y="1"/>
+                    <w:suppressOverlap/>
+                    <w:rPr>
+                      <w:sz w:val="20"/>
+                    </w:rPr>
+                  </w:pPr>
+                </w:p>
+              </w:tc>
+            </w:tr>
+            <w:tr>
+              <w:trPr>
+                <w:trHeight w:val="47"/>
+                <w:jc w:val="center"/>
+              </w:trPr>
+              <w:tc>
+                <w:tcPr>
+                  <w:tcW w:w="1251" w:type="dxa"/>
+                  <w:shd w:val="clear" w:color="auto" w:fill="auto"/>
+                </w:tcPr>
+                <w:p>
+                  <w:pPr>
+                    <w:pStyle w:val="ACLText"/>
+                    <w:framePr w:hSpace="187" w:wrap="around" w:hAnchor="text" w:xAlign="center" w:y="1"/>
+                    <w:suppressOverlap/>
+                    <w:rPr>
+                      <w:sz w:val="20"/>
+                    </w:rPr>
+                  </w:pPr>
+                  <w:r>
+                    <w:rPr>
+                      <w:sz w:val="20"/>
+                    </w:rPr>
+                    <w:t>pos-embed + parse</w:t>
+                  </w:r>
+                </w:p>
+              </w:tc>
+              <w:tc>
+                <w:tcPr>
+                  <w:tcW w:w="588" w:type="dxa"/>
+                </w:tcPr>
+                <w:p>
+                  <w:pPr>
+                    <w:pStyle w:val="ACLText"/>
+                    <w:framePr w:hSpace="187" w:wrap="around" w:hAnchor="text" w:xAlign="center" w:y="1"/>
+                    <w:suppressOverlap/>
+                    <w:rPr>
+                      <w:sz w:val="20"/>
+                    </w:rPr>
+                  </w:pPr>
+                </w:p>
+              </w:tc>
+              <w:tc>
+                <w:tcPr>
+                  <w:tcW w:w="465" w:type="dxa"/>
+                </w:tcPr>
+                <w:p>
+                  <w:pPr>
+                    <w:pStyle w:val="ACLText"/>
+                    <w:framePr w:hSpace="187" w:wrap="around" w:hAnchor="text" w:xAlign="center" w:y="1"/>
+                    <w:suppressOverlap/>
+                    <w:rPr>
+                      <w:sz w:val="20"/>
+                    </w:rPr>
+                  </w:pPr>
+                </w:p>
+              </w:tc>
+              <w:tc>
+                <w:tcPr>
+                  <w:tcW w:w="588" w:type="dxa"/>
+                </w:tcPr>
+                <w:p>
+                  <w:pPr>
+                    <w:pStyle w:val="ACLText"/>
+                    <w:framePr w:hSpace="187" w:wrap="around" w:hAnchor="text" w:xAlign="center" w:y="1"/>
+                    <w:suppressOverlap/>
+                    <w:rPr>
+                      <w:sz w:val="20"/>
+                    </w:rPr>
+                  </w:pPr>
+                </w:p>
+              </w:tc>
+              <w:tc>
+                <w:tcPr>
+                  <w:tcW w:w="465" w:type="dxa"/>
+                </w:tcPr>
+                <w:p>
+                  <w:pPr>
+                    <w:pStyle w:val="ACLText"/>
+                    <w:framePr w:hSpace="187" w:wrap="around" w:hAnchor="text" w:xAlign="center" w:y="1"/>
+                    <w:suppressOverlap/>
+                    <w:rPr>
+                      <w:sz w:val="20"/>
+                    </w:rPr>
+                  </w:pPr>
+                </w:p>
+              </w:tc>
+              <w:tc>
+                <w:tcPr>
+                  <w:tcW w:w="588" w:type="dxa"/>
+                </w:tcPr>
+                <w:p>
+                  <w:pPr>
+                    <w:pStyle w:val="ACLText"/>
+                    <w:framePr w:hSpace="187" w:wrap="around" w:hAnchor="text" w:xAlign="center" w:y="1"/>
+                    <w:suppressOverlap/>
+                    <w:rPr>
+                      <w:sz w:val="20"/>
+                    </w:rPr>
+                  </w:pPr>
+                </w:p>
+              </w:tc>
+              <w:tc>
+                <w:tcPr>
+                  <w:tcW w:w="355" w:type="dxa"/>
+                </w:tcPr>
+                <w:p>
+                  <w:pPr>
+                    <w:pStyle w:val="ACLText"/>
+                    <w:framePr w:hSpace="187" w:wrap="around" w:hAnchor="text" w:xAlign="center" w:y="1"/>
+                    <w:suppressOverlap/>
+                    <w:rPr>
+                      <w:sz w:val="20"/>
+                    </w:rPr>
+                  </w:pPr>
+                </w:p>
+              </w:tc>
+            </w:tr>
+          </w:tbl>
+          <w:p/>
+        </w:tc>
+      </w:tr>
+      <w:tr>
+        <w:tc>
+          <w:tcPr>
+            <w:tcW w:w="4526" w:type="dxa"/>
+          </w:tcPr>
+          <w:p>
+            <w:pPr>
+              <w:pStyle w:val="ACLCaption"/>
+              <w:framePr w:hSpace="0" w:wrap="auto" w:xAlign="left" w:yAlign="inline"/>
+              <w:suppressOverlap w:val="0"/>
+              <w:rPr>
+                <w:rStyle w:val="ACLCaptionText"/>
+              </w:rPr>
+            </w:pPr>
+            <w:r>
+              <w:rPr>
+                <w:rStyle w:val="ACLCaptionLabel"/>
+              </w:rPr>
+              <w:t xml:space="preserve">Table </w:t>
+            </w:r>
+            <w:r>
+              <w:rPr>
+                <w:rStyle w:val="ACLCaptionLabel"/>
+              </w:rPr>
+              <w:t>2</w:t>
+            </w:r>
+            <w:r>
+              <w:rPr>
+                <w:rStyle w:val="ACLCaptionLabel"/>
+              </w:rPr>
+              <w:t>:</w:t>
+            </w:r>
+            <w:r>
+              <w:t xml:space="preserve">  </w:t>
+            </w:r>
+            <w:r>
+              <w:t>Test accuracy with word-embedding training</w:t>
+            </w:r>
+          </w:p>
+        </w:tc>
+      </w:tr>
+    </w:tbl>
+    <w:p>
+      <w:pPr>
+        <w:pStyle w:val="ACLTextFirstlineindent016"/>
         <w:ind w:firstLine="0"/>
       </w:pPr>
     </w:p>
@@ -5120,17 +5946,17 @@
         <w:t xml:space="preserve">s.  </w:t>
       </w:r>
       <w:r>
-        <w:t xml:space="preserve">Long papers may consist of up to eight (8) pages of content, plus unlimited pages for references. </w:t>
+        <w:t xml:space="preserve">Long papers may </w:t>
+      </w:r>
+      <w:r>
+        <w:lastRenderedPageBreak/>
+        <w:t xml:space="preserve">consist of up to eight (8) pages of content, plus unlimited pages for references. </w:t>
       </w:r>
       <w:r>
         <w:t>Accepted</w:t>
       </w:r>
       <w:r>
-        <w:t xml:space="preserve"> long papers will be given one additional page (up to 9 pages with unlimited pages for references) so that reviewers’ comments can be taken into account.  Short papers may consist of up to four (4) pages of content, plus </w:t>
-      </w:r>
-      <w:r>
-        <w:lastRenderedPageBreak/>
-        <w:t xml:space="preserve">unlimited pages for references. </w:t>
+        <w:t xml:space="preserve"> long papers will be given one additional page (up to 9 pages with unlimited pages for references) so that reviewers’ comments can be taken into account.  Short papers may consist of up to four (4) pages of content, plus unlimited pages for references. </w:t>
       </w:r>
       <w:r>
         <w:t>Accepted</w:t>
@@ -5219,10 +6045,10 @@
         <w:pStyle w:val="ACLTextFirstlineindent016"/>
       </w:pPr>
       <w:r>
-        <w:t xml:space="preserve">Preprint servers such as arXiv.org and ACL-related workshops that do not have published proceedings in the ACL Anthology are not considered archival for purposes of submission. Authors must state in the online submission form the name of the workshop or preprint server and title of the non-archival version. The submitted version should be suitably anonymized and not contain references to the prior non-archival version. Reviewers will be </w:t>
-      </w:r>
-      <w:r>
-        <w:t>told: “The author(s) have notified us that there exists a non-archival previous version of this paper with significantly overlapping text. We have approved submission under these circumstances, but to preserve the spirit of blind review, the current submission does not reference the non-archival version.”  Reviewers are free to do what they like with this information.</w:t>
+        <w:t xml:space="preserve">Preprint servers such as arXiv.org and ACL-related workshops that do not have published proceedings in the ACL Anthology are not considered </w:t>
+      </w:r>
+      <w:r>
+        <w:t>archival for purposes of submission. Authors must state in the online submission form the name of the workshop or preprint server and title of the non-archival version. The submitted version should be suitably anonymized and not contain references to the prior non-archival version. Reviewers will be told: “The author(s) have notified us that there exists a non-archival previous version of this paper with significantly overlapping text. We have approved submission under these circumstances, but to preserve the spirit of blind review, the current submission does not reference the non-archival version.”  Reviewers are free to do what they like with this information.</w:t>
       </w:r>
     </w:p>
     <w:tbl>
@@ -5505,6 +6331,7 @@
         <w:pStyle w:val="ACLReferencesText"/>
       </w:pPr>
       <w:r>
+        <w:lastRenderedPageBreak/>
         <w:t>A</w:t>
       </w:r>
       <w:r>
@@ -10825,7 +11652,7 @@
 </file>
 
 <file path=customXml/itemProps1.xml><?xml version="1.0" encoding="utf-8"?>
-<ds:datastoreItem xmlns:ds="http://schemas.openxmlformats.org/officeDocument/2006/customXml" ds:itemID="{FB348250-747B-41E8-B845-B61DB445E540}">
+<ds:datastoreItem xmlns:ds="http://schemas.openxmlformats.org/officeDocument/2006/customXml" ds:itemID="{58AE2EF3-E4E0-4771-9F5F-A29297265DCC}">
   <ds:schemaRefs>
     <ds:schemaRef ds:uri="http://schemas.openxmlformats.org/officeDocument/2006/bibliography"/>
   </ds:schemaRefs>

</xml_diff>

<commit_message>
Updated report and baseline architectures
</commit_message>
<xml_diff>
--- a/documentation/Report.docx
+++ b/documentation/Report.docx
@@ -259,6 +259,19 @@
               </w:rPr>
             </w:pPr>
           </w:p>
+          <w:p>
+            <w:pPr>
+              <w:autoSpaceDE w:val="0"/>
+              <w:autoSpaceDN w:val="0"/>
+              <w:adjustRightInd w:val="0"/>
+              <w:rPr>
+                <w:kern w:val="16"/>
+                <w:sz w:val="24"/>
+                <w:szCs w:val="24"/>
+                <w:lang w:eastAsia="tr-TR"/>
+              </w:rPr>
+            </w:pPr>
+          </w:p>
         </w:tc>
       </w:tr>
       <w:tr>
@@ -313,7 +326,16 @@
         <w:pStyle w:val="ACLAbstractText"/>
       </w:pPr>
       <w:r>
-        <w:t>This document contains instructions for preparing NAACL HLT 2016 submissions and camera-ready manuscripts. The document itself conforms to its own specifications, and is therefore an example of what your manuscript should look like. Papers are required to conform to all the directions reported in this document.  In this Word template, the required formatting is preformatted for author use and further instructions are provided for how to use Word formatting.</w:t>
+        <w:t>T</w:t>
+      </w:r>
+      <w:r>
+        <w:t>he use of syntactic information has been found to improve performance on different natural language processing (NLP) tasks. However, there are limited and conflicting findings on this topic in the context of deep learning for sentiment analysis. We propose a strategy to encode parse tree and part-of-speech information to augment word embeddings</w:t>
+      </w:r>
+      <w:r>
+        <w:t>;</w:t>
+      </w:r>
+      <w:r>
+        <w:t xml:space="preserve"> and evaluate it on the large movie review dataset. Our results indicate that this syntactic information does not increase performance. Potential reasons include existing encoding of syntactic information in neural networks and word embeddings, as well as limitations with our experiment.</w:t>
       </w:r>
     </w:p>
     <w:p>
@@ -526,7 +548,15 @@
           <w:sz w:val="22"/>
           <w:szCs w:val="22"/>
         </w:rPr>
-        <w:t xml:space="preserve">However, this approach ignores explicit syntactic information traditionally used in NLP, such as dependency parse trees and part-of-speech (POS) tags. There is conflicting information as to </w:t>
+        <w:t xml:space="preserve">However, this approach ignores explicit syntactic information traditionally used in NLP, such as </w:t>
+      </w:r>
+      <w:r>
+        <w:rPr>
+          <w:color w:val="000000"/>
+          <w:sz w:val="22"/>
+          <w:szCs w:val="22"/>
+        </w:rPr>
+        <w:t xml:space="preserve">dependency parse trees and part-of-speech (POS) tags. There is conflicting information as to </w:t>
       </w:r>
       <w:r>
         <w:rPr>
@@ -542,15 +572,7 @@
           <w:sz w:val="22"/>
           <w:szCs w:val="22"/>
         </w:rPr>
-        <w:t xml:space="preserve"> this information can improve performance of DL models on NLP tasks such as text classification for </w:t>
-      </w:r>
-      <w:r>
-        <w:rPr>
-          <w:color w:val="000000"/>
-          <w:sz w:val="22"/>
-          <w:szCs w:val="22"/>
-        </w:rPr>
-        <w:t>sentiment analysis</w:t>
+        <w:t xml:space="preserve"> this information can improve performance of DL models on NLP tasks such as text classification for sentiment analysis</w:t>
       </w:r>
       <w:r>
         <w:rPr>
@@ -568,17 +590,6 @@
         </w:rPr>
         <w:t>as mentioned in our related works section.</w:t>
       </w:r>
-    </w:p>
-    <w:p>
-      <w:pPr>
-        <w:pStyle w:val="NormalWeb"/>
-        <w:spacing w:before="0" w:beforeAutospacing="0" w:after="0" w:afterAutospacing="0"/>
-        <w:rPr>
-          <w:color w:val="000000"/>
-          <w:sz w:val="22"/>
-          <w:szCs w:val="22"/>
-        </w:rPr>
-      </w:pPr>
       <w:r>
         <w:rPr>
           <w:sz w:val="22"/>
@@ -868,6 +879,7 @@
         <w:t xml:space="preserve"> et al. </w:t>
       </w:r>
       <w:r>
+        <w:lastRenderedPageBreak/>
         <w:t xml:space="preserve">(2018) </w:t>
       </w:r>
       <w:r>
@@ -877,11 +889,7 @@
         <w:t xml:space="preserve"> (2018)</w:t>
       </w:r>
       <w:r>
-        <w:t xml:space="preserve"> used a </w:t>
-      </w:r>
-      <w:r>
-        <w:lastRenderedPageBreak/>
-        <w:t xml:space="preserve">Bi-directional LSTM to convert a variable length sentence to a fixed-length vector representation of its parse tree structure; and found it to improve question answering on the </w:t>
+        <w:t xml:space="preserve"> used a Bi-directional LSTM to convert a variable length sentence to a fixed-length vector representation of its parse tree structure; and found it to improve question answering on the </w:t>
       </w:r>
       <w:proofErr w:type="spellStart"/>
       <w:r>
@@ -1066,81 +1074,11 @@
       </w:r>
       <w:proofErr w:type="spellEnd"/>
       <w:r>
-        <w:t xml:space="preserve"> larger word embeddings. Furthermore, both embeddings had a 23% out-of-vocabulary rate on the dataset lexicon.</w:t>
-      </w:r>
-    </w:p>
-    <w:p>
-      <w:pPr>
-        <w:pStyle w:val="ACLSubsection"/>
-      </w:pPr>
-      <w:r>
-        <w:t>Model Architectures</w:t>
-      </w:r>
-    </w:p>
-    <w:p>
-      <w:pPr>
-        <w:pStyle w:val="ACLTextFirstlineindent016"/>
-        <w:ind w:firstLine="0"/>
-      </w:pPr>
-      <w:r>
-        <w:t xml:space="preserve">Using the </w:t>
-      </w:r>
-      <w:proofErr w:type="spellStart"/>
-      <w:r>
-        <w:t>Tensorflow</w:t>
-      </w:r>
-      <w:proofErr w:type="spellEnd"/>
-      <w:r>
         <w:t xml:space="preserve"> </w:t>
       </w:r>
-      <w:proofErr w:type="spellStart"/>
-      <w:r>
-        <w:t>Keras</w:t>
-      </w:r>
-      <w:proofErr w:type="spellEnd"/>
-      <w:r>
-        <w:t xml:space="preserve"> API, we created three baseline model architectures to test our hypothesis: Bidirectional LSTM, CNN, and feed forward. Hyper-parameter tuning was done to select values for dropout, sequence truncation length, and batch size that maximized dev-set accuracy while preventing out-of-memory errors and overfitting.</w:t>
-      </w:r>
-      <w:r>
-        <w:t xml:space="preserve"> The final selections are shown in </w:t>
-      </w:r>
-      <w:r>
-        <w:fldChar w:fldCharType="begin"/>
-      </w:r>
-      <w:r>
-        <w:instrText xml:space="preserve"> REF _Ref532482958 \h </w:instrText>
-      </w:r>
-      <w:r>
-        <w:fldChar w:fldCharType="separate"/>
-      </w:r>
-      <w:r>
-        <w:rPr>
-          <w:rStyle w:val="ACLCaptionLabel"/>
-        </w:rPr>
-        <w:t xml:space="preserve">Table </w:t>
-      </w:r>
-      <w:r>
-        <w:rPr>
-          <w:rStyle w:val="ACLCaptionLabel"/>
-          <w:noProof/>
-        </w:rPr>
-        <w:t>1</w:t>
-      </w:r>
-      <w:r>
-        <w:fldChar w:fldCharType="end"/>
-      </w:r>
-      <w:r>
-        <w:t>.</w:t>
-      </w:r>
-      <w:r>
-        <w:t xml:space="preserve"> Furthermore, we evaluated the addition of a trainable word embedding layer with randomly initialized weights for out-of-vocabulary words for each experiment.</w:t>
-      </w:r>
-    </w:p>
-    <w:p>
-      <w:pPr>
-        <w:pStyle w:val="ACLTextFirstlineindent016"/>
-        <w:ind w:firstLine="0"/>
-      </w:pPr>
+      <w:r>
+        <w:t>larger word embeddings. Furthermore, both embeddings had a 23% out-of-vocabulary rate on the dataset lexicon.</w:t>
+      </w:r>
     </w:p>
     <w:tbl>
       <w:tblPr>
@@ -1157,230 +1095,64 @@
           <w:tcPr>
             <w:tcW w:w="4526" w:type="dxa"/>
           </w:tcPr>
-          <w:tbl>
-            <w:tblPr>
-              <w:tblW w:w="4106" w:type="dxa"/>
-              <w:tblBorders>
-                <w:top w:val="single" w:sz="4" w:space="0" w:color="auto"/>
-                <w:left w:val="single" w:sz="4" w:space="0" w:color="auto"/>
-                <w:bottom w:val="single" w:sz="4" w:space="0" w:color="auto"/>
-                <w:right w:val="single" w:sz="4" w:space="0" w:color="auto"/>
-                <w:insideH w:val="single" w:sz="4" w:space="0" w:color="auto"/>
-                <w:insideV w:val="single" w:sz="4" w:space="0" w:color="auto"/>
-              </w:tblBorders>
-              <w:tblLook w:val="04A0" w:firstRow="1" w:lastRow="0" w:firstColumn="1" w:lastColumn="0" w:noHBand="0" w:noVBand="1"/>
-            </w:tblPr>
-            <w:tblGrid>
-              <w:gridCol w:w="2830"/>
-              <w:gridCol w:w="1276"/>
-            </w:tblGrid>
-            <w:tr>
-              <w:trPr>
-                <w:trHeight w:val="71"/>
-              </w:trPr>
-              <w:tc>
-                <w:tcPr>
-                  <w:tcW w:w="2830" w:type="dxa"/>
-                  <w:shd w:val="clear" w:color="auto" w:fill="auto"/>
-                </w:tcPr>
-                <w:p>
-                  <w:pPr>
-                    <w:pStyle w:val="ACLText"/>
-                    <w:framePr w:hSpace="187" w:wrap="around" w:hAnchor="text" w:xAlign="center" w:y="1"/>
-                    <w:suppressOverlap/>
-                    <w:rPr>
-                      <w:b/>
-                      <w:sz w:val="20"/>
-                    </w:rPr>
-                  </w:pPr>
-                  <w:r>
-                    <w:rPr>
-                      <w:b/>
-                      <w:sz w:val="20"/>
-                    </w:rPr>
-                    <w:t>Baseline parameter</w:t>
-                  </w:r>
-                </w:p>
-              </w:tc>
-              <w:tc>
-                <w:tcPr>
-                  <w:tcW w:w="1276" w:type="dxa"/>
-                </w:tcPr>
-                <w:p>
-                  <w:pPr>
-                    <w:pStyle w:val="ACLText"/>
-                    <w:framePr w:hSpace="187" w:wrap="around" w:hAnchor="text" w:xAlign="center" w:y="1"/>
-                    <w:suppressOverlap/>
-                    <w:rPr>
-                      <w:b/>
-                      <w:sz w:val="18"/>
-                      <w:szCs w:val="18"/>
-                    </w:rPr>
-                  </w:pPr>
-                  <w:r>
-                    <w:rPr>
-                      <w:b/>
-                      <w:sz w:val="18"/>
-                      <w:szCs w:val="18"/>
-                    </w:rPr>
-                    <w:t>Value</w:t>
-                  </w:r>
-                </w:p>
-              </w:tc>
-            </w:tr>
-            <w:tr>
-              <w:trPr>
-                <w:trHeight w:val="230"/>
-              </w:trPr>
-              <w:tc>
-                <w:tcPr>
-                  <w:tcW w:w="2830" w:type="dxa"/>
-                  <w:shd w:val="clear" w:color="auto" w:fill="auto"/>
-                </w:tcPr>
-                <w:p>
-                  <w:pPr>
-                    <w:pStyle w:val="ACLText"/>
-                    <w:framePr w:hSpace="187" w:wrap="around" w:hAnchor="text" w:xAlign="center" w:y="1"/>
-                    <w:suppressOverlap/>
-                    <w:jc w:val="left"/>
-                    <w:rPr>
-                      <w:sz w:val="20"/>
-                    </w:rPr>
-                  </w:pPr>
-                  <w:r>
-                    <w:rPr>
-                      <w:sz w:val="20"/>
-                    </w:rPr>
-                    <w:t>Maximum text sequence length</w:t>
-                  </w:r>
-                </w:p>
-              </w:tc>
-              <w:tc>
-                <w:tcPr>
-                  <w:tcW w:w="1276" w:type="dxa"/>
-                </w:tcPr>
-                <w:p>
-                  <w:pPr>
-                    <w:pStyle w:val="ACLText"/>
-                    <w:framePr w:hSpace="187" w:wrap="around" w:hAnchor="text" w:xAlign="center" w:y="1"/>
-                    <w:suppressOverlap/>
-                    <w:rPr>
-                      <w:sz w:val="18"/>
-                      <w:szCs w:val="18"/>
-                    </w:rPr>
-                  </w:pPr>
-                  <w:r>
-                    <w:rPr>
-                      <w:sz w:val="18"/>
-                      <w:szCs w:val="18"/>
-                    </w:rPr>
-                    <w:t>300</w:t>
-                  </w:r>
-                </w:p>
-              </w:tc>
-            </w:tr>
-            <w:tr>
-              <w:trPr>
-                <w:trHeight w:val="87"/>
-              </w:trPr>
-              <w:tc>
-                <w:tcPr>
-                  <w:tcW w:w="2830" w:type="dxa"/>
-                  <w:shd w:val="clear" w:color="auto" w:fill="auto"/>
-                </w:tcPr>
-                <w:p>
-                  <w:pPr>
-                    <w:pStyle w:val="ACLText"/>
-                    <w:framePr w:hSpace="187" w:wrap="around" w:hAnchor="text" w:xAlign="center" w:y="1"/>
-                    <w:suppressOverlap/>
-                    <w:rPr>
-                      <w:sz w:val="20"/>
-                    </w:rPr>
-                  </w:pPr>
-                  <w:r>
-                    <w:rPr>
-                      <w:sz w:val="20"/>
-                    </w:rPr>
-                    <w:t>Batch size</w:t>
-                  </w:r>
-                </w:p>
-              </w:tc>
-              <w:tc>
-                <w:tcPr>
-                  <w:tcW w:w="1276" w:type="dxa"/>
-                </w:tcPr>
-                <w:p>
-                  <w:pPr>
-                    <w:pStyle w:val="ACLText"/>
-                    <w:framePr w:hSpace="187" w:wrap="around" w:hAnchor="text" w:xAlign="center" w:y="1"/>
-                    <w:suppressOverlap/>
-                    <w:rPr>
-                      <w:sz w:val="18"/>
-                      <w:szCs w:val="18"/>
-                    </w:rPr>
-                  </w:pPr>
-                  <w:r>
-                    <w:rPr>
-                      <w:sz w:val="18"/>
-                      <w:szCs w:val="18"/>
-                    </w:rPr>
-                    <w:t>256</w:t>
-                  </w:r>
-                </w:p>
-              </w:tc>
-            </w:tr>
-            <w:tr>
-              <w:trPr>
-                <w:trHeight w:val="47"/>
-              </w:trPr>
-              <w:tc>
-                <w:tcPr>
-                  <w:tcW w:w="2830" w:type="dxa"/>
-                  <w:shd w:val="clear" w:color="auto" w:fill="auto"/>
-                </w:tcPr>
-                <w:p>
-                  <w:pPr>
-                    <w:pStyle w:val="ACLText"/>
-                    <w:framePr w:hSpace="187" w:wrap="around" w:hAnchor="text" w:xAlign="center" w:y="1"/>
-                    <w:suppressOverlap/>
-                    <w:rPr>
-                      <w:sz w:val="20"/>
-                    </w:rPr>
-                  </w:pPr>
-                  <w:r>
-                    <w:rPr>
-                      <w:sz w:val="20"/>
-                    </w:rPr>
-                    <w:t>Dropout</w:t>
-                  </w:r>
-                </w:p>
-              </w:tc>
-              <w:tc>
-                <w:tcPr>
-                  <w:tcW w:w="1276" w:type="dxa"/>
-                </w:tcPr>
-                <w:p>
-                  <w:pPr>
-                    <w:pStyle w:val="ACLText"/>
-                    <w:framePr w:hSpace="187" w:wrap="around" w:hAnchor="text" w:xAlign="center" w:y="1"/>
-                    <w:suppressOverlap/>
-                    <w:rPr>
-                      <w:sz w:val="18"/>
-                      <w:szCs w:val="18"/>
-                    </w:rPr>
-                  </w:pPr>
-                  <w:r>
-                    <w:rPr>
-                      <w:sz w:val="18"/>
-                      <w:szCs w:val="18"/>
-                    </w:rPr>
-                    <w:t>0.5</w:t>
-                  </w:r>
-                </w:p>
-              </w:tc>
-            </w:tr>
-          </w:tbl>
-          <w:p/>
+          <w:p>
+            <w:r>
+              <w:rPr>
+                <w:rFonts w:ascii="Arial" w:hAnsi="Arial" w:cs="Arial"/>
+                <w:noProof/>
+                <w:color w:val="000000"/>
+                <w:szCs w:val="22"/>
+              </w:rPr>
+              <w:drawing>
+                <wp:inline distT="0" distB="0" distL="0" distR="0" wp14:anchorId="43C7FFF5" wp14:editId="543B94A2">
+                  <wp:extent cx="2661138" cy="2271590"/>
+                  <wp:effectExtent l="0" t="0" r="6350" b="0"/>
+                  <wp:docPr id="5" name="Picture 5" descr="https://lh5.googleusercontent.com/j7D9MakkOylwyUNEMyw3Kk62Pb-l_cD8RSkO71YxOIDXBFPCrB6PCKfJZUQYH7-Z4i42htfE7RAWcQQan0ZmM_Ey8CD90NN1XZ3UjEVQIzz5WrJezrFU-n4QzGTyiGynorZRHlZP"/>
+                  <wp:cNvGraphicFramePr>
+                    <a:graphicFrameLocks xmlns:a="http://schemas.openxmlformats.org/drawingml/2006/main" noChangeAspect="1"/>
+                  </wp:cNvGraphicFramePr>
+                  <a:graphic xmlns:a="http://schemas.openxmlformats.org/drawingml/2006/main">
+                    <a:graphicData uri="http://schemas.openxmlformats.org/drawingml/2006/picture">
+                      <pic:pic xmlns:pic="http://schemas.openxmlformats.org/drawingml/2006/picture">
+                        <pic:nvPicPr>
+                          <pic:cNvPr id="0" name="Picture 5" descr="https://lh5.googleusercontent.com/j7D9MakkOylwyUNEMyw3Kk62Pb-l_cD8RSkO71YxOIDXBFPCrB6PCKfJZUQYH7-Z4i42htfE7RAWcQQan0ZmM_Ey8CD90NN1XZ3UjEVQIzz5WrJezrFU-n4QzGTyiGynorZRHlZP"/>
+                          <pic:cNvPicPr>
+                            <a:picLocks noChangeAspect="1" noChangeArrowheads="1"/>
+                          </pic:cNvPicPr>
+                        </pic:nvPicPr>
+                        <pic:blipFill>
+                          <a:blip r:embed="rId12" cstate="print">
+                            <a:extLst>
+                              <a:ext uri="{28A0092B-C50C-407E-A947-70E740481C1C}">
+                                <a14:useLocalDpi xmlns:a14="http://schemas.microsoft.com/office/drawing/2010/main" val="0"/>
+                              </a:ext>
+                            </a:extLst>
+                          </a:blip>
+                          <a:srcRect/>
+                          <a:stretch>
+                            <a:fillRect/>
+                          </a:stretch>
+                        </pic:blipFill>
+                        <pic:spPr bwMode="auto">
+                          <a:xfrm>
+                            <a:off x="0" y="0"/>
+                            <a:ext cx="2695226" cy="2300688"/>
+                          </a:xfrm>
+                          <a:prstGeom prst="rect">
+                            <a:avLst/>
+                          </a:prstGeom>
+                          <a:noFill/>
+                          <a:ln>
+                            <a:noFill/>
+                          </a:ln>
+                        </pic:spPr>
+                      </pic:pic>
+                    </a:graphicData>
+                  </a:graphic>
+                </wp:inline>
+              </w:drawing>
+            </w:r>
+          </w:p>
         </w:tc>
       </w:tr>
       <w:tr>
@@ -1393,16 +1165,14 @@
               <w:pStyle w:val="ACLCaption"/>
               <w:framePr w:hSpace="0" w:wrap="auto" w:xAlign="left" w:yAlign="inline"/>
               <w:suppressOverlap w:val="0"/>
-              <w:rPr>
-                <w:rStyle w:val="ACLCaptionText"/>
-              </w:rPr>
             </w:pPr>
-            <w:bookmarkStart w:id="0" w:name="_Ref532482958"/>
+            <w:bookmarkStart w:id="0" w:name="_Ref432549843"/>
+            <w:bookmarkStart w:id="1" w:name="_Ref432537908"/>
             <w:r>
               <w:rPr>
                 <w:rStyle w:val="ACLCaptionLabel"/>
               </w:rPr>
-              <w:t xml:space="preserve">Table </w:t>
+              <w:t xml:space="preserve">Figure </w:t>
             </w:r>
             <w:r>
               <w:rPr>
@@ -1414,7 +1184,7 @@
               <w:rPr>
                 <w:rStyle w:val="ACLCaptionLabel"/>
               </w:rPr>
-              <w:instrText xml:space="preserve"> SEQ Table \* ARABIC </w:instrText>
+              <w:instrText xml:space="preserve"> SEQ Figure \* ARABIC </w:instrText>
             </w:r>
             <w:r>
               <w:rPr>
@@ -1443,28 +1213,541 @@
               <w:t>:</w:t>
             </w:r>
             <w:r>
-              <w:t xml:space="preserve">  </w:t>
+              <w:t xml:space="preserve"> </w:t>
+            </w:r>
+            <w:bookmarkEnd w:id="1"/>
+            <w:r>
+              <w:rPr>
+                <w:rStyle w:val="ACLCaptionText"/>
+              </w:rPr>
+              <w:t xml:space="preserve">Baseline </w:t>
+            </w:r>
+            <w:proofErr w:type="spellStart"/>
+            <w:r>
+              <w:rPr>
+                <w:rStyle w:val="ACLCaptionText"/>
+              </w:rPr>
+              <w:t>BiLSTM</w:t>
+            </w:r>
+            <w:proofErr w:type="spellEnd"/>
+            <w:r>
+              <w:rPr>
+                <w:rStyle w:val="ACLCaptionText"/>
+              </w:rPr>
+              <w:t xml:space="preserve"> model</w:t>
             </w:r>
             <w:r>
-              <w:t>Baseline parameters</w:t>
+              <w:rPr>
+                <w:rStyle w:val="ACLCaptionText"/>
+              </w:rPr>
+              <w:t xml:space="preserve">. Other </w:t>
             </w:r>
-            <w:bookmarkStart w:id="1" w:name="_GoBack"/>
-            <w:bookmarkEnd w:id="1"/>
+            <w:r>
+              <w:rPr>
+                <w:rStyle w:val="ACLCaptionText"/>
+              </w:rPr>
+              <w:t xml:space="preserve">models are omitted for </w:t>
+            </w:r>
+            <w:r>
+              <w:rPr>
+                <w:rStyle w:val="ACLCaptionText"/>
+              </w:rPr>
+              <w:t>brevity</w:t>
+            </w:r>
+            <w:r>
+              <w:rPr>
+                <w:rStyle w:val="ACLCaptionText"/>
+              </w:rPr>
+              <w:t xml:space="preserve"> </w:t>
+            </w:r>
+            <w:bookmarkStart w:id="2" w:name="_GoBack"/>
+            <w:bookmarkEnd w:id="2"/>
+            <w:r>
+              <w:rPr>
+                <w:rStyle w:val="ACLCaptionText"/>
+              </w:rPr>
+              <w:t xml:space="preserve">but </w:t>
+            </w:r>
+            <w:r>
+              <w:rPr>
+                <w:rStyle w:val="ACLCaptionText"/>
+              </w:rPr>
+              <w:t xml:space="preserve">are included </w:t>
+            </w:r>
+            <w:r>
+              <w:rPr>
+                <w:rStyle w:val="ACLCaptionText"/>
+              </w:rPr>
+              <w:t>in</w:t>
+            </w:r>
+            <w:r>
+              <w:rPr>
+                <w:rStyle w:val="ACLCaptionText"/>
+              </w:rPr>
+              <w:t xml:space="preserve"> the</w:t>
+            </w:r>
+            <w:r>
+              <w:rPr>
+                <w:rStyle w:val="ACLCaptionText"/>
+              </w:rPr>
+              <w:t xml:space="preserve"> </w:t>
+            </w:r>
+            <w:r>
+              <w:rPr>
+                <w:rStyle w:val="ACLCaptionText"/>
+              </w:rPr>
+              <w:t>/</w:t>
+            </w:r>
+            <w:proofErr w:type="spellStart"/>
+            <w:r>
+              <w:rPr>
+                <w:rStyle w:val="ACLCaptionText"/>
+              </w:rPr>
+              <w:t>baseline_</w:t>
+            </w:r>
+            <w:r>
+              <w:rPr>
+                <w:rStyle w:val="ACLCaptionText"/>
+              </w:rPr>
+              <w:t>architecture</w:t>
+            </w:r>
+            <w:r>
+              <w:rPr>
+                <w:rStyle w:val="ACLCaptionText"/>
+              </w:rPr>
+              <w:t>s</w:t>
+            </w:r>
+            <w:proofErr w:type="spellEnd"/>
+            <w:r>
+              <w:rPr>
+                <w:rStyle w:val="ACLCaptionText"/>
+              </w:rPr>
+              <w:t xml:space="preserve"> folder</w:t>
+            </w:r>
+            <w:r>
+              <w:rPr>
+                <w:rStyle w:val="ACLCaptionText"/>
+              </w:rPr>
+              <w:t xml:space="preserve"> of the submission</w:t>
+            </w:r>
           </w:p>
         </w:tc>
       </w:tr>
     </w:tbl>
     <w:p>
       <w:pPr>
+        <w:pStyle w:val="Heading2"/>
+      </w:pPr>
+      <w:r>
+        <w:t>Model Architectures</w:t>
+      </w:r>
+    </w:p>
+    <w:p>
+      <w:pPr>
         <w:pStyle w:val="ACLTextFirstlineindent016"/>
         <w:ind w:firstLine="0"/>
       </w:pPr>
+      <w:r>
+        <w:t xml:space="preserve">Using the </w:t>
+      </w:r>
+      <w:proofErr w:type="spellStart"/>
+      <w:r>
+        <w:t>Tensorflow</w:t>
+      </w:r>
+      <w:proofErr w:type="spellEnd"/>
+      <w:r>
+        <w:t xml:space="preserve"> </w:t>
+      </w:r>
+      <w:proofErr w:type="spellStart"/>
+      <w:r>
+        <w:t>Keras</w:t>
+      </w:r>
+      <w:proofErr w:type="spellEnd"/>
+      <w:r>
+        <w:t xml:space="preserve"> API, we created three baseline model architectures to test our hypothesis: Bidirectional LSTM</w:t>
+      </w:r>
+      <w:r>
+        <w:t xml:space="preserve"> </w:t>
+      </w:r>
+      <w:sdt>
+        <w:sdtPr>
+          <w:id w:val="-943607841"/>
+          <w:citation/>
+        </w:sdtPr>
+        <w:sdtEndPr/>
+        <w:sdtContent>
+          <w:r>
+            <w:fldChar w:fldCharType="begin"/>
+          </w:r>
+          <w:r>
+            <w:rPr>
+              <w:lang w:val="en-CA"/>
+            </w:rPr>
+            <w:instrText xml:space="preserve"> CITATION Gra05 \l 4105 </w:instrText>
+          </w:r>
+          <w:r>
+            <w:fldChar w:fldCharType="separate"/>
+          </w:r>
+          <w:r>
+            <w:rPr>
+              <w:noProof/>
+              <w:lang w:val="en-CA"/>
+            </w:rPr>
+            <w:t>(Graves, Fernández, &amp; Schmidhuber, 2005)</w:t>
+          </w:r>
+          <w:r>
+            <w:fldChar w:fldCharType="end"/>
+          </w:r>
+        </w:sdtContent>
+      </w:sdt>
+      <w:r>
+        <w:t>, CNN</w:t>
+      </w:r>
+      <w:r>
+        <w:t xml:space="preserve"> </w:t>
+      </w:r>
+      <w:sdt>
+        <w:sdtPr>
+          <w:id w:val="-1731690042"/>
+          <w:citation/>
+        </w:sdtPr>
+        <w:sdtEndPr/>
+        <w:sdtContent>
+          <w:r>
+            <w:fldChar w:fldCharType="begin"/>
+          </w:r>
+          <w:r>
+            <w:rPr>
+              <w:lang w:val="en-CA"/>
+            </w:rPr>
+            <w:instrText xml:space="preserve"> CITATION Kim14 \l 4105 </w:instrText>
+          </w:r>
+          <w:r>
+            <w:fldChar w:fldCharType="separate"/>
+          </w:r>
+          <w:r>
+            <w:rPr>
+              <w:noProof/>
+              <w:lang w:val="en-CA"/>
+            </w:rPr>
+            <w:t>(Kim, 2014)</w:t>
+          </w:r>
+          <w:r>
+            <w:fldChar w:fldCharType="end"/>
+          </w:r>
+        </w:sdtContent>
+      </w:sdt>
+      <w:r>
+        <w:t>, and feed forward. Hyper-parameter tuning was done to select values for dropout, sequence truncation length, and batch size that maximized dev-set accuracy while preventing out-of-memory errors and overfitting.</w:t>
+      </w:r>
+      <w:r>
+        <w:t xml:space="preserve"> The final selections are shown in </w:t>
+      </w:r>
+      <w:r>
+        <w:fldChar w:fldCharType="begin"/>
+      </w:r>
+      <w:r>
+        <w:instrText xml:space="preserve"> REF _Ref532482958 \h </w:instrText>
+      </w:r>
+      <w:r>
+        <w:fldChar w:fldCharType="separate"/>
+      </w:r>
+      <w:r>
+        <w:rPr>
+          <w:rStyle w:val="ACLCaptionLabel"/>
+        </w:rPr>
+        <w:t xml:space="preserve">Table </w:t>
+      </w:r>
+      <w:r>
+        <w:rPr>
+          <w:rStyle w:val="ACLCaptionLabel"/>
+          <w:noProof/>
+        </w:rPr>
+        <w:t>1</w:t>
+      </w:r>
+      <w:r>
+        <w:fldChar w:fldCharType="end"/>
+      </w:r>
+      <w:r>
+        <w:t>.</w:t>
+      </w:r>
+      <w:r>
+        <w:t xml:space="preserve"> Furthermore, we evaluated the addition of a trainable word embedding layer with randomly initialized weights for out-of-vocabulary words for each experiment.</w:t>
+      </w:r>
     </w:p>
     <w:p>
       <w:pPr>
         <w:pStyle w:val="ACLTextFirstlineindent016"/>
         <w:ind w:firstLine="0"/>
       </w:pPr>
+    </w:p>
+    <w:tbl>
+      <w:tblPr>
+        <w:tblW w:w="4253" w:type="dxa"/>
+        <w:tblInd w:w="137" w:type="dxa"/>
+        <w:tblBorders>
+          <w:top w:val="single" w:sz="4" w:space="0" w:color="auto"/>
+          <w:left w:val="single" w:sz="4" w:space="0" w:color="auto"/>
+          <w:bottom w:val="single" w:sz="4" w:space="0" w:color="auto"/>
+          <w:right w:val="single" w:sz="4" w:space="0" w:color="auto"/>
+          <w:insideH w:val="single" w:sz="4" w:space="0" w:color="auto"/>
+          <w:insideV w:val="single" w:sz="4" w:space="0" w:color="auto"/>
+        </w:tblBorders>
+        <w:tblLook w:val="04A0" w:firstRow="1" w:lastRow="0" w:firstColumn="1" w:lastColumn="0" w:noHBand="0" w:noVBand="1"/>
+      </w:tblPr>
+      <w:tblGrid>
+        <w:gridCol w:w="2835"/>
+        <w:gridCol w:w="1418"/>
+      </w:tblGrid>
+      <w:tr>
+        <w:trPr>
+          <w:trHeight w:val="71"/>
+        </w:trPr>
+        <w:tc>
+          <w:tcPr>
+            <w:tcW w:w="2835" w:type="dxa"/>
+            <w:shd w:val="clear" w:color="auto" w:fill="auto"/>
+          </w:tcPr>
+          <w:p>
+            <w:pPr>
+              <w:pStyle w:val="ACLText"/>
+              <w:rPr>
+                <w:b/>
+                <w:sz w:val="20"/>
+              </w:rPr>
+            </w:pPr>
+            <w:r>
+              <w:rPr>
+                <w:b/>
+                <w:sz w:val="20"/>
+              </w:rPr>
+              <w:t>Baseline parameter</w:t>
+            </w:r>
+          </w:p>
+        </w:tc>
+        <w:tc>
+          <w:tcPr>
+            <w:tcW w:w="1418" w:type="dxa"/>
+          </w:tcPr>
+          <w:p>
+            <w:pPr>
+              <w:pStyle w:val="ACLText"/>
+              <w:rPr>
+                <w:b/>
+                <w:sz w:val="18"/>
+                <w:szCs w:val="18"/>
+              </w:rPr>
+            </w:pPr>
+            <w:r>
+              <w:rPr>
+                <w:b/>
+                <w:sz w:val="18"/>
+                <w:szCs w:val="18"/>
+              </w:rPr>
+              <w:t>Value</w:t>
+            </w:r>
+          </w:p>
+        </w:tc>
+      </w:tr>
+      <w:tr>
+        <w:trPr>
+          <w:trHeight w:val="230"/>
+        </w:trPr>
+        <w:tc>
+          <w:tcPr>
+            <w:tcW w:w="2835" w:type="dxa"/>
+            <w:shd w:val="clear" w:color="auto" w:fill="auto"/>
+          </w:tcPr>
+          <w:p>
+            <w:pPr>
+              <w:pStyle w:val="ACLText"/>
+              <w:jc w:val="left"/>
+              <w:rPr>
+                <w:sz w:val="20"/>
+              </w:rPr>
+            </w:pPr>
+            <w:r>
+              <w:rPr>
+                <w:sz w:val="20"/>
+              </w:rPr>
+              <w:t>Maximum text sequence length</w:t>
+            </w:r>
+          </w:p>
+        </w:tc>
+        <w:tc>
+          <w:tcPr>
+            <w:tcW w:w="1418" w:type="dxa"/>
+          </w:tcPr>
+          <w:p>
+            <w:pPr>
+              <w:pStyle w:val="ACLText"/>
+              <w:rPr>
+                <w:sz w:val="18"/>
+                <w:szCs w:val="18"/>
+              </w:rPr>
+            </w:pPr>
+            <w:r>
+              <w:rPr>
+                <w:sz w:val="18"/>
+                <w:szCs w:val="18"/>
+              </w:rPr>
+              <w:t>300</w:t>
+            </w:r>
+          </w:p>
+        </w:tc>
+      </w:tr>
+      <w:tr>
+        <w:trPr>
+          <w:trHeight w:val="87"/>
+        </w:trPr>
+        <w:tc>
+          <w:tcPr>
+            <w:tcW w:w="2835" w:type="dxa"/>
+            <w:shd w:val="clear" w:color="auto" w:fill="auto"/>
+          </w:tcPr>
+          <w:p>
+            <w:pPr>
+              <w:pStyle w:val="ACLText"/>
+              <w:rPr>
+                <w:sz w:val="20"/>
+              </w:rPr>
+            </w:pPr>
+            <w:r>
+              <w:rPr>
+                <w:sz w:val="20"/>
+              </w:rPr>
+              <w:t>Batch size</w:t>
+            </w:r>
+          </w:p>
+        </w:tc>
+        <w:tc>
+          <w:tcPr>
+            <w:tcW w:w="1418" w:type="dxa"/>
+          </w:tcPr>
+          <w:p>
+            <w:pPr>
+              <w:pStyle w:val="ACLText"/>
+              <w:rPr>
+                <w:sz w:val="18"/>
+                <w:szCs w:val="18"/>
+              </w:rPr>
+            </w:pPr>
+            <w:r>
+              <w:rPr>
+                <w:sz w:val="18"/>
+                <w:szCs w:val="18"/>
+              </w:rPr>
+              <w:t>256</w:t>
+            </w:r>
+          </w:p>
+        </w:tc>
+      </w:tr>
+      <w:tr>
+        <w:trPr>
+          <w:trHeight w:val="47"/>
+        </w:trPr>
+        <w:tc>
+          <w:tcPr>
+            <w:tcW w:w="2835" w:type="dxa"/>
+            <w:shd w:val="clear" w:color="auto" w:fill="auto"/>
+          </w:tcPr>
+          <w:p>
+            <w:pPr>
+              <w:pStyle w:val="ACLText"/>
+              <w:rPr>
+                <w:sz w:val="20"/>
+              </w:rPr>
+            </w:pPr>
+            <w:r>
+              <w:rPr>
+                <w:sz w:val="20"/>
+              </w:rPr>
+              <w:t>Dropout</w:t>
+            </w:r>
+          </w:p>
+        </w:tc>
+        <w:tc>
+          <w:tcPr>
+            <w:tcW w:w="1418" w:type="dxa"/>
+          </w:tcPr>
+          <w:p>
+            <w:pPr>
+              <w:pStyle w:val="ACLText"/>
+              <w:rPr>
+                <w:sz w:val="18"/>
+                <w:szCs w:val="18"/>
+              </w:rPr>
+            </w:pPr>
+            <w:r>
+              <w:rPr>
+                <w:sz w:val="18"/>
+                <w:szCs w:val="18"/>
+              </w:rPr>
+              <w:t>0.5</w:t>
+            </w:r>
+          </w:p>
+        </w:tc>
+      </w:tr>
+    </w:tbl>
+    <w:p>
+      <w:pPr>
+        <w:pStyle w:val="ACLTextFirstlineindent016"/>
+        <w:ind w:firstLine="0"/>
+        <w:jc w:val="center"/>
+      </w:pPr>
+      <w:bookmarkStart w:id="3" w:name="_Ref532482958"/>
+      <w:r>
+        <w:rPr>
+          <w:rStyle w:val="ACLCaptionLabel"/>
+        </w:rPr>
+        <w:t xml:space="preserve">Table </w:t>
+      </w:r>
+      <w:r>
+        <w:rPr>
+          <w:rStyle w:val="ACLCaptionLabel"/>
+        </w:rPr>
+        <w:fldChar w:fldCharType="begin"/>
+      </w:r>
+      <w:r>
+        <w:rPr>
+          <w:rStyle w:val="ACLCaptionLabel"/>
+        </w:rPr>
+        <w:instrText xml:space="preserve"> SEQ Table \* ARABIC </w:instrText>
+      </w:r>
+      <w:r>
+        <w:rPr>
+          <w:rStyle w:val="ACLCaptionLabel"/>
+        </w:rPr>
+        <w:fldChar w:fldCharType="separate"/>
+      </w:r>
+      <w:r>
+        <w:rPr>
+          <w:rStyle w:val="ACLCaptionLabel"/>
+          <w:noProof/>
+        </w:rPr>
+        <w:t>1</w:t>
+      </w:r>
+      <w:r>
+        <w:rPr>
+          <w:rStyle w:val="ACLCaptionLabel"/>
+        </w:rPr>
+        <w:fldChar w:fldCharType="end"/>
+      </w:r>
+      <w:bookmarkEnd w:id="3"/>
+      <w:r>
+        <w:rPr>
+          <w:rStyle w:val="ACLCaptionLabel"/>
+          <w:szCs w:val="18"/>
+        </w:rPr>
+        <w:t>:</w:t>
+      </w:r>
+      <w:r>
+        <w:rPr>
+          <w:sz w:val="18"/>
+          <w:szCs w:val="18"/>
+        </w:rPr>
+        <w:t xml:space="preserve">  Baseline parameters</w:t>
+      </w:r>
     </w:p>
     <w:p>
       <w:pPr>
@@ -1513,7 +1796,19 @@
         </w:sdtContent>
       </w:sdt>
       <w:r>
-        <w:t xml:space="preserve"> and encoded as vectors with two approaches: (1) one-hot encoded vectors; (2) 10-d trainable embedding layer. The resulting POS vectors were then combined with word embeddings using a concatenation layer. Different embedding layer dimensions were tested with no observed change in performance </w:t>
+        <w:t xml:space="preserve"> and encoded as vectors with two approaches: (1) one-hot encoded vectors</w:t>
+      </w:r>
+      <w:r>
+        <w:t xml:space="preserve"> (denoted as ‘pos’)</w:t>
+      </w:r>
+      <w:r>
+        <w:t>; (2) 10-d trainable embedding layer</w:t>
+      </w:r>
+      <w:r>
+        <w:t xml:space="preserve"> (denoted as ‘pos-embed’)</w:t>
+      </w:r>
+      <w:r>
+        <w:t xml:space="preserve">. The resulting POS vectors were then combined with word embeddings using a concatenation layer. Different embedding layer dimensions were tested with no observed change in performance </w:t>
       </w:r>
     </w:p>
     <w:p>
@@ -1527,7 +1822,11 @@
         <w:t>However,</w:t>
       </w:r>
       <w:r>
-        <w:t xml:space="preserve"> this decreased performance, likely </w:t>
+        <w:t xml:space="preserve"> this decreased perfor</w:t>
+      </w:r>
+      <w:r>
+        <w:lastRenderedPageBreak/>
+        <w:t xml:space="preserve">mance, likely </w:t>
       </w:r>
       <w:r>
         <w:t>because</w:t>
@@ -1580,257 +1879,11 @@
     </w:p>
     <w:p>
       <w:pPr>
-        <w:pStyle w:val="ACLText"/>
-      </w:pPr>
-    </w:p>
-    <w:p>
-      <w:pPr>
-        <w:pStyle w:val="ACLTextFirstlineindent016"/>
-        <w:ind w:firstLine="0"/>
-      </w:pPr>
-    </w:p>
-    <w:p>
-      <w:pPr>
-        <w:pStyle w:val="ACLTextFirstlineindent016"/>
-        <w:ind w:firstLine="0"/>
-        <w:jc w:val="center"/>
-      </w:pPr>
-      <w:r>
-        <w:rPr>
-          <w:rFonts w:ascii="Arial" w:hAnsi="Arial" w:cs="Arial"/>
-          <w:noProof/>
-          <w:color w:val="000000"/>
-          <w:szCs w:val="22"/>
-        </w:rPr>
-        <w:lastRenderedPageBreak/>
-        <w:drawing>
-          <wp:inline distT="0" distB="0" distL="0" distR="0" wp14:anchorId="77E02317" wp14:editId="6CAF3073">
-            <wp:extent cx="2026491" cy="1835727"/>
-            <wp:effectExtent l="0" t="0" r="0" b="0"/>
-            <wp:docPr id="2" name="Picture 2" descr="https://lh4.googleusercontent.com/foA7SXNOSb9SP2SNwPWMTloaR2efw1-k2m7mqtQvTtIkNNzfZRvvwvtlXUJc3Y_BSrBRnR2oM2bjAfnuMyO-MjgqEBJklcWEKw99BtgQoaNQzCbu8mF98uNzZanOZfCnQ5Ow1yeg"/>
-            <wp:cNvGraphicFramePr>
-              <a:graphicFrameLocks xmlns:a="http://schemas.openxmlformats.org/drawingml/2006/main" noChangeAspect="1"/>
-            </wp:cNvGraphicFramePr>
-            <a:graphic xmlns:a="http://schemas.openxmlformats.org/drawingml/2006/main">
-              <a:graphicData uri="http://schemas.openxmlformats.org/drawingml/2006/picture">
-                <pic:pic xmlns:pic="http://schemas.openxmlformats.org/drawingml/2006/picture">
-                  <pic:nvPicPr>
-                    <pic:cNvPr id="0" name="Picture 1" descr="https://lh4.googleusercontent.com/foA7SXNOSb9SP2SNwPWMTloaR2efw1-k2m7mqtQvTtIkNNzfZRvvwvtlXUJc3Y_BSrBRnR2oM2bjAfnuMyO-MjgqEBJklcWEKw99BtgQoaNQzCbu8mF98uNzZanOZfCnQ5Ow1yeg"/>
-                    <pic:cNvPicPr>
-                      <a:picLocks noChangeAspect="1" noChangeArrowheads="1"/>
-                    </pic:cNvPicPr>
-                  </pic:nvPicPr>
-                  <pic:blipFill>
-                    <a:blip r:embed="rId12" cstate="print">
-                      <a:extLst>
-                        <a:ext uri="{28A0092B-C50C-407E-A947-70E740481C1C}">
-                          <a14:useLocalDpi xmlns:a14="http://schemas.microsoft.com/office/drawing/2010/main" val="0"/>
-                        </a:ext>
-                      </a:extLst>
-                    </a:blip>
-                    <a:srcRect/>
-                    <a:stretch>
-                      <a:fillRect/>
-                    </a:stretch>
-                  </pic:blipFill>
-                  <pic:spPr bwMode="auto">
-                    <a:xfrm>
-                      <a:off x="0" y="0"/>
-                      <a:ext cx="2058063" cy="1864327"/>
-                    </a:xfrm>
-                    <a:prstGeom prst="rect">
-                      <a:avLst/>
-                    </a:prstGeom>
-                    <a:noFill/>
-                    <a:ln>
-                      <a:noFill/>
-                    </a:ln>
-                  </pic:spPr>
-                </pic:pic>
-              </a:graphicData>
-            </a:graphic>
-          </wp:inline>
-        </w:drawing>
-      </w:r>
-    </w:p>
-    <w:p>
-      <w:pPr>
-        <w:pStyle w:val="ACLTextFirstlineindent016"/>
-        <w:ind w:firstLine="0"/>
-      </w:pPr>
-    </w:p>
-    <w:p>
-      <w:pPr>
-        <w:pStyle w:val="ACLTextFirstlineindent016"/>
-        <w:ind w:firstLine="0"/>
-      </w:pPr>
-    </w:p>
-    <w:p>
-      <w:pPr>
-        <w:pStyle w:val="ACLTextFirstlineindent016"/>
-        <w:ind w:firstLine="0"/>
-      </w:pPr>
-      <w:r>
-        <w:rPr>
-          <w:rFonts w:ascii="Arial" w:hAnsi="Arial" w:cs="Arial"/>
-          <w:noProof/>
-          <w:color w:val="000000"/>
-          <w:szCs w:val="22"/>
-        </w:rPr>
-        <w:drawing>
-          <wp:inline distT="0" distB="0" distL="0" distR="0" wp14:anchorId="17E298CD" wp14:editId="22C87F8B">
-            <wp:extent cx="2857193" cy="2608385"/>
-            <wp:effectExtent l="0" t="0" r="635" b="1905"/>
-            <wp:docPr id="4" name="Picture 4" descr="https://lh3.googleusercontent.com/DQ2izG7jT55ZF-md6C-nfEuwdyR-Du4IiU78SWZX9wlo0lqTpQawiIzAN7IbqZw-OC5A9z6jb7Zs_NO7wntEvKrDJMb51P9kZxND41QvQvJBuvLUG0ifdbqk99vn1DFzWPRTJZUw"/>
-            <wp:cNvGraphicFramePr>
-              <a:graphicFrameLocks xmlns:a="http://schemas.openxmlformats.org/drawingml/2006/main" noChangeAspect="1"/>
-            </wp:cNvGraphicFramePr>
-            <a:graphic xmlns:a="http://schemas.openxmlformats.org/drawingml/2006/main">
-              <a:graphicData uri="http://schemas.openxmlformats.org/drawingml/2006/picture">
-                <pic:pic xmlns:pic="http://schemas.openxmlformats.org/drawingml/2006/picture">
-                  <pic:nvPicPr>
-                    <pic:cNvPr id="0" name="Picture 3" descr="https://lh3.googleusercontent.com/DQ2izG7jT55ZF-md6C-nfEuwdyR-Du4IiU78SWZX9wlo0lqTpQawiIzAN7IbqZw-OC5A9z6jb7Zs_NO7wntEvKrDJMb51P9kZxND41QvQvJBuvLUG0ifdbqk99vn1DFzWPRTJZUw"/>
-                    <pic:cNvPicPr>
-                      <a:picLocks noChangeAspect="1" noChangeArrowheads="1"/>
-                    </pic:cNvPicPr>
-                  </pic:nvPicPr>
-                  <pic:blipFill>
-                    <a:blip r:embed="rId13" cstate="print">
-                      <a:extLst>
-                        <a:ext uri="{28A0092B-C50C-407E-A947-70E740481C1C}">
-                          <a14:useLocalDpi xmlns:a14="http://schemas.microsoft.com/office/drawing/2010/main" val="0"/>
-                        </a:ext>
-                      </a:extLst>
-                    </a:blip>
-                    <a:srcRect/>
-                    <a:stretch>
-                      <a:fillRect/>
-                    </a:stretch>
-                  </pic:blipFill>
-                  <pic:spPr bwMode="auto">
-                    <a:xfrm>
-                      <a:off x="0" y="0"/>
-                      <a:ext cx="2888704" cy="2637152"/>
-                    </a:xfrm>
-                    <a:prstGeom prst="rect">
-                      <a:avLst/>
-                    </a:prstGeom>
-                    <a:noFill/>
-                    <a:ln>
-                      <a:noFill/>
-                    </a:ln>
-                  </pic:spPr>
-                </pic:pic>
-              </a:graphicData>
-            </a:graphic>
-          </wp:inline>
-        </w:drawing>
-      </w:r>
-    </w:p>
-    <w:p>
-      <w:pPr>
-        <w:pStyle w:val="ACLTextFirstlineindent016"/>
-        <w:ind w:firstLine="0"/>
-      </w:pPr>
-    </w:p>
-    <w:p>
-      <w:pPr>
-        <w:pStyle w:val="ACLTextFirstlineindent016"/>
-        <w:ind w:firstLine="0"/>
-        <w:jc w:val="center"/>
-      </w:pPr>
-      <w:r>
-        <w:rPr>
-          <w:rFonts w:ascii="Arial" w:hAnsi="Arial" w:cs="Arial"/>
-          <w:noProof/>
-          <w:color w:val="000000"/>
-          <w:szCs w:val="22"/>
-        </w:rPr>
-        <w:drawing>
-          <wp:inline distT="0" distB="0" distL="0" distR="0" wp14:anchorId="60A3DFCF" wp14:editId="09CDE5A3">
-            <wp:extent cx="2528454" cy="2158328"/>
-            <wp:effectExtent l="0" t="0" r="5715" b="0"/>
-            <wp:docPr id="5" name="Picture 5" descr="https://lh5.googleusercontent.com/j7D9MakkOylwyUNEMyw3Kk62Pb-l_cD8RSkO71YxOIDXBFPCrB6PCKfJZUQYH7-Z4i42htfE7RAWcQQan0ZmM_Ey8CD90NN1XZ3UjEVQIzz5WrJezrFU-n4QzGTyiGynorZRHlZP"/>
-            <wp:cNvGraphicFramePr>
-              <a:graphicFrameLocks xmlns:a="http://schemas.openxmlformats.org/drawingml/2006/main" noChangeAspect="1"/>
-            </wp:cNvGraphicFramePr>
-            <a:graphic xmlns:a="http://schemas.openxmlformats.org/drawingml/2006/main">
-              <a:graphicData uri="http://schemas.openxmlformats.org/drawingml/2006/picture">
-                <pic:pic xmlns:pic="http://schemas.openxmlformats.org/drawingml/2006/picture">
-                  <pic:nvPicPr>
-                    <pic:cNvPr id="0" name="Picture 5" descr="https://lh5.googleusercontent.com/j7D9MakkOylwyUNEMyw3Kk62Pb-l_cD8RSkO71YxOIDXBFPCrB6PCKfJZUQYH7-Z4i42htfE7RAWcQQan0ZmM_Ey8CD90NN1XZ3UjEVQIzz5WrJezrFU-n4QzGTyiGynorZRHlZP"/>
-                    <pic:cNvPicPr>
-                      <a:picLocks noChangeAspect="1" noChangeArrowheads="1"/>
-                    </pic:cNvPicPr>
-                  </pic:nvPicPr>
-                  <pic:blipFill>
-                    <a:blip r:embed="rId14" cstate="print">
-                      <a:extLst>
-                        <a:ext uri="{28A0092B-C50C-407E-A947-70E740481C1C}">
-                          <a14:useLocalDpi xmlns:a14="http://schemas.microsoft.com/office/drawing/2010/main" val="0"/>
-                        </a:ext>
-                      </a:extLst>
-                    </a:blip>
-                    <a:srcRect/>
-                    <a:stretch>
-                      <a:fillRect/>
-                    </a:stretch>
-                  </pic:blipFill>
-                  <pic:spPr bwMode="auto">
-                    <a:xfrm>
-                      <a:off x="0" y="0"/>
-                      <a:ext cx="2540649" cy="2168738"/>
-                    </a:xfrm>
-                    <a:prstGeom prst="rect">
-                      <a:avLst/>
-                    </a:prstGeom>
-                    <a:noFill/>
-                    <a:ln>
-                      <a:noFill/>
-                    </a:ln>
-                  </pic:spPr>
-                </pic:pic>
-              </a:graphicData>
-            </a:graphic>
-          </wp:inline>
-        </w:drawing>
-      </w:r>
-    </w:p>
-    <w:p>
-      <w:pPr>
-        <w:pStyle w:val="ACLTextFirstlineindent016"/>
-      </w:pPr>
-    </w:p>
-    <w:p>
-      <w:pPr>
-        <w:pStyle w:val="ACLText"/>
-      </w:pPr>
-    </w:p>
-    <w:p>
-      <w:pPr>
-        <w:pStyle w:val="ACLText"/>
-      </w:pPr>
-    </w:p>
-    <w:p>
-      <w:pPr>
-        <w:pStyle w:val="ACLTextFirstlineindent016"/>
-      </w:pPr>
-    </w:p>
-    <w:p>
-      <w:pPr>
-        <w:pStyle w:val="ACLTextFirstlineindent016"/>
-      </w:pPr>
-    </w:p>
-    <w:p>
-      <w:pPr>
-        <w:pStyle w:val="ACLTextFirstlineindent016"/>
-      </w:pPr>
-    </w:p>
-    <w:p>
-      <w:pPr>
-        <w:pStyle w:val="ACLTextFirstlineindent016"/>
-        <w:ind w:firstLine="0"/>
-      </w:pPr>
+        <w:pStyle w:val="ACLSection"/>
+      </w:pPr>
+      <w:r>
+        <w:t>Results</w:t>
+      </w:r>
     </w:p>
     <w:tbl>
       <w:tblPr>
@@ -1853,7 +1906,7 @@
                 <w:noProof/>
               </w:rPr>
               <w:drawing>
-                <wp:inline distT="0" distB="0" distL="0" distR="0" wp14:anchorId="60155885" wp14:editId="2DF1DA75">
+                <wp:inline distT="0" distB="0" distL="0" distR="0" wp14:anchorId="388D696E" wp14:editId="24127628">
                   <wp:extent cx="2703600" cy="1181560"/>
                   <wp:effectExtent l="0" t="0" r="1905" b="0"/>
                   <wp:docPr id="1" name="Picture 1"/>
@@ -1868,7 +1921,7 @@
                           <pic:cNvPicPr/>
                         </pic:nvPicPr>
                         <pic:blipFill>
-                          <a:blip r:embed="rId15"/>
+                          <a:blip r:embed="rId13"/>
                           <a:stretch>
                             <a:fillRect/>
                           </a:stretch>
@@ -1904,10 +1957,8 @@
               <w:pStyle w:val="ACLCaption"/>
               <w:framePr w:hSpace="0" w:wrap="auto" w:xAlign="left" w:yAlign="inline"/>
               <w:suppressOverlap w:val="0"/>
-              <w:rPr>
-                <w:rStyle w:val="ACLCaptionText"/>
-              </w:rPr>
             </w:pPr>
+            <w:bookmarkStart w:id="4" w:name="_Ref532489345"/>
             <w:r>
               <w:rPr>
                 <w:rStyle w:val="ACLCaptionLabel"/>
@@ -1945,6 +1996,7 @@
               </w:rPr>
               <w:fldChar w:fldCharType="end"/>
             </w:r>
+            <w:bookmarkEnd w:id="4"/>
             <w:r>
               <w:rPr>
                 <w:rStyle w:val="ACLCaptionLabel"/>
@@ -1958,35 +2010,18 @@
               <w:t>Test accuracy without word-embedding training</w:t>
             </w:r>
           </w:p>
+          <w:p>
+            <w:pPr>
+              <w:pStyle w:val="ACLCaption"/>
+              <w:framePr w:hSpace="0" w:wrap="auto" w:xAlign="left" w:yAlign="inline"/>
+              <w:suppressOverlap w:val="0"/>
+              <w:rPr>
+                <w:rStyle w:val="ACLCaptionText"/>
+              </w:rPr>
+            </w:pPr>
+          </w:p>
         </w:tc>
       </w:tr>
-    </w:tbl>
-    <w:p>
-      <w:pPr>
-        <w:pStyle w:val="ACLTextFirstlineindent016"/>
-        <w:ind w:firstLine="0"/>
-      </w:pPr>
-    </w:p>
-    <w:p>
-      <w:pPr>
-        <w:pStyle w:val="ACLSection"/>
-      </w:pPr>
-      <w:bookmarkStart w:id="2" w:name="Sec3"/>
-      <w:bookmarkEnd w:id="2"/>
-      <w:r>
-        <w:t>Results</w:t>
-      </w:r>
-    </w:p>
-    <w:tbl>
-      <w:tblPr>
-        <w:tblpPr w:leftFromText="187" w:rightFromText="187" w:bottomFromText="144" w:tblpXSpec="center" w:tblpY="1"/>
-        <w:tblOverlap w:val="never"/>
-        <w:tblW w:w="0" w:type="auto"/>
-        <w:tblLook w:val="04A0" w:firstRow="1" w:lastRow="0" w:firstColumn="1" w:lastColumn="0" w:noHBand="0" w:noVBand="1"/>
-      </w:tblPr>
-      <w:tblGrid>
-        <w:gridCol w:w="4526"/>
-      </w:tblGrid>
       <w:tr>
         <w:tc>
           <w:tcPr>
@@ -1998,7 +2033,7 @@
                 <w:noProof/>
               </w:rPr>
               <w:drawing>
-                <wp:inline distT="0" distB="0" distL="0" distR="0" wp14:anchorId="6FF9FC6B" wp14:editId="645586D6">
+                <wp:inline distT="0" distB="0" distL="0" distR="0" wp14:anchorId="5AB83D40" wp14:editId="6912B942">
                   <wp:extent cx="2704950" cy="1189892"/>
                   <wp:effectExtent l="0" t="0" r="635" b="0"/>
                   <wp:docPr id="3" name="Picture 3"/>
@@ -2013,7 +2048,7 @@
                           <pic:cNvPicPr/>
                         </pic:nvPicPr>
                         <pic:blipFill>
-                          <a:blip r:embed="rId16"/>
+                          <a:blip r:embed="rId14"/>
                           <a:stretch>
                             <a:fillRect/>
                           </a:stretch>
@@ -2097,13 +2132,7 @@
               <w:t xml:space="preserve">  </w:t>
             </w:r>
             <w:r>
-              <w:t xml:space="preserve">Test accuracy </w:t>
-            </w:r>
-            <w:r>
-              <w:t>with</w:t>
-            </w:r>
-            <w:r>
-              <w:t xml:space="preserve"> word-embedding training</w:t>
+              <w:t>Test accuracy with word-embedding training</w:t>
             </w:r>
           </w:p>
         </w:tc>
@@ -2111,48 +2140,270 @@
     </w:tbl>
     <w:p>
       <w:pPr>
-        <w:pStyle w:val="ACLText"/>
-      </w:pPr>
-      <w:r>
-        <w:t xml:space="preserve">The NAACL HLT 2016 main conference accepts long </w:t>
-      </w:r>
-      <w:r>
-        <w:t xml:space="preserve">and </w:t>
-      </w:r>
-      <w:r>
-        <w:t>short paper</w:t>
-      </w:r>
-      <w:r>
-        <w:t xml:space="preserve"> submission</w:t>
-      </w:r>
-      <w:r>
-        <w:t xml:space="preserve">s.  </w:t>
-      </w:r>
-      <w:r>
-        <w:t xml:space="preserve">Long papers may consist of up to eight (8) pages of content, plus unlimited pages for references. </w:t>
-      </w:r>
-      <w:r>
-        <w:t>Accepted</w:t>
-      </w:r>
-      <w:r>
-        <w:t xml:space="preserve"> long papers will be given one additional page (up to 9 pages with unlimited pages for references) so that reviewers’ comments can be taken into account.  Short papers may consist of up to four (4) pages of content, plus unlimited pages for references. </w:t>
-      </w:r>
-      <w:r>
-        <w:t>Accepted</w:t>
-      </w:r>
-      <w:r>
-        <w:t xml:space="preserve"> short papers will be given five (5) pages in the proceedings and unlimited pages for references.  </w:t>
-      </w:r>
-      <w:r>
-        <w:t xml:space="preserve">For both long and short papers, all illustrations and appendices must be accommodated within these page limits, observing the formatting instructions given in the present document.  </w:t>
+        <w:pStyle w:val="ACLSubsection"/>
+      </w:pPr>
+      <w:bookmarkStart w:id="5" w:name="Sec3"/>
+      <w:bookmarkEnd w:id="5"/>
+      <w:r>
+        <w:t xml:space="preserve">General </w:t>
+      </w:r>
+      <w:r>
+        <w:t>t</w:t>
+      </w:r>
+      <w:r>
+        <w:t>rends</w:t>
       </w:r>
     </w:p>
     <w:p>
       <w:pPr>
+        <w:pStyle w:val="ACLTextFirstlineindent016"/>
+        <w:ind w:firstLine="0"/>
+      </w:pPr>
+      <w:r>
+        <w:t xml:space="preserve">In our baseline experiments, CNN and </w:t>
+      </w:r>
+      <w:proofErr w:type="spellStart"/>
+      <w:r>
+        <w:t>BiLSTM</w:t>
+      </w:r>
+      <w:proofErr w:type="spellEnd"/>
+      <w:r>
+        <w:t xml:space="preserve"> architectures both outperformed FF on </w:t>
+      </w:r>
+      <w:proofErr w:type="spellStart"/>
+      <w:r>
+        <w:t>devsets</w:t>
+      </w:r>
+      <w:proofErr w:type="spellEnd"/>
+      <w:r>
+        <w:t xml:space="preserve">. Validation accuracy during training was also more stable for the CNN. However, the use of a trainable embedding layer erased these differences and increased FF performance to a similar level, at the cost of observable overfitting during training. This result was similar regardless of how out-of-vocabulary vectors were initialized (zeros, random, or constant). Furthermore, these trends were also observable during evaluation on the test-set, using the non-overfitted model-checkpoint. Interestingly, training the same model with the same parameters yielded </w:t>
+      </w:r>
+      <w:r>
+        <w:t>different test set results each time, with a margin of error on the order of up to 1% according to our experiments. This is likely due to the element of randomness in dropout.</w:t>
+      </w:r>
+    </w:p>
+    <w:p>
+      <w:pPr>
+        <w:pStyle w:val="ACLSubsection"/>
+      </w:pPr>
+      <w:r>
+        <w:t>Impact of POS tag information</w:t>
+      </w:r>
+    </w:p>
+    <w:p>
+      <w:pPr>
+        <w:pStyle w:val="ACLTextFirstlineindent016"/>
+        <w:ind w:firstLine="0"/>
+      </w:pPr>
+      <w:r>
+        <w:t xml:space="preserve">The addition of POS tag information had no noticeable impact on any of the models during training; </w:t>
+      </w:r>
+      <w:proofErr w:type="gramStart"/>
+      <w:r>
+        <w:t>however</w:t>
+      </w:r>
+      <w:proofErr w:type="gramEnd"/>
+      <w:r>
+        <w:t xml:space="preserve"> the validation accuracy during training was more volatile with one-hot encodings than with trainable embedding layer encodings. Furthermore, our presented results indicate that the addition of POS tag information improved test set accuracy performance by up to 0.7%. However, this is comparable to our observed margin of error, calling into question the significance of these results and suggesting that POS tag information had no significant impact on our DL model performance, regardless of other experiment parameters.</w:t>
+      </w:r>
+    </w:p>
+    <w:p>
+      <w:pPr>
+        <w:pStyle w:val="ACLSubsection"/>
+      </w:pPr>
+      <w:r>
+        <w:t>Impact of POS tag information</w:t>
+      </w:r>
+    </w:p>
+    <w:p>
+      <w:pPr>
+        <w:pStyle w:val="ACLTextFirstlineindent016"/>
+        <w:ind w:firstLine="0"/>
+      </w:pPr>
+      <w:r>
+        <w:t>In contrast, our strategy for including dependency parse tree information had a significant negative impact during training for all models: leading to slower convergence, more volatile and decreased validation accuracy.  Furthermore, our presented results show that this approach caused a decrease in test accuracy of up to 5%. The negative impact was diminished by having a trainable embedding layer. Similar trends were observed for all three model architectures, indicating that this approach is detrimental regardless of the model.</w:t>
+      </w:r>
+    </w:p>
+    <w:p>
+      <w:pPr>
         <w:pStyle w:val="ACLSection"/>
       </w:pPr>
       <w:r>
-        <w:t>Statement of Contributions</w:t>
+        <w:t>Discussion and Conclusion</w:t>
+      </w:r>
+    </w:p>
+    <w:p>
+      <w:pPr>
+        <w:pStyle w:val="ACLTextFirstlineindent016"/>
+        <w:ind w:firstLine="0"/>
+      </w:pPr>
+      <w:r>
+        <w:t xml:space="preserve">Our results suggest that our approach for adding syntactic information to the input feature space of a DL model does not increase performance in sentiment analysis; and can </w:t>
+      </w:r>
+      <w:proofErr w:type="gramStart"/>
+      <w:r>
+        <w:t>actually decrease</w:t>
+      </w:r>
+      <w:proofErr w:type="gramEnd"/>
+      <w:r>
+        <w:t xml:space="preserve"> it. A potential reason for this is that sentiment analysis is a relatively simple text classification task that has diminishing returns from added model/feature complexity. Indeed, this is reinforced by the fact that the simple FF neural network had accuracy on par with that of the more complex CNN and </w:t>
+      </w:r>
+      <w:proofErr w:type="spellStart"/>
+      <w:r>
+        <w:t>BiLSTM</w:t>
+      </w:r>
+      <w:proofErr w:type="spellEnd"/>
+      <w:r>
+        <w:t xml:space="preserve"> architectures. However, the use of syntactic information on more complex models might better improve performance for more complex sequence labeling tasks such as question answering. Furthermore, these re</w:t>
+      </w:r>
+      <w:r>
+        <w:lastRenderedPageBreak/>
+        <w:t xml:space="preserve">sults might be explained by the hypothesis that neural networks and word embeddings can already learn and encode this information. Nevertheless, our results do not necessarily mean that POS tag and dependency parse tree information cannot improve performance. Indeed, there are limitations to our experiment that potentially play a role in these results. </w:t>
+      </w:r>
+    </w:p>
+    <w:p>
+      <w:pPr>
+        <w:pStyle w:val="ACLSubsection"/>
+      </w:pPr>
+      <w:r>
+        <w:t xml:space="preserve"> </w:t>
+      </w:r>
+      <w:r>
+        <w:t>Limitations and Potential Improvements</w:t>
+      </w:r>
+    </w:p>
+    <w:p>
+      <w:pPr>
+        <w:pStyle w:val="ACLTextFirstlineindent016"/>
+        <w:ind w:firstLine="0"/>
+      </w:pPr>
+      <w:r>
+        <w:rPr>
+          <w:b/>
+        </w:rPr>
+        <w:t>Inaccurate Syntactic Information:</w:t>
+      </w:r>
+      <w:r>
+        <w:t xml:space="preserve"> </w:t>
+      </w:r>
+    </w:p>
+    <w:p>
+      <w:pPr>
+        <w:pStyle w:val="ACLTextFirstlineindent016"/>
+        <w:ind w:firstLine="0"/>
+      </w:pPr>
+      <w:r>
+        <w:t xml:space="preserve">Using machine-generated syntactic information as opposed to gold-standard information means we cannot be certain the information is accurate, despite the state-of-the-art accuracy of </w:t>
+      </w:r>
+      <w:proofErr w:type="spellStart"/>
+      <w:r>
+        <w:t>SpaCy’s</w:t>
+      </w:r>
+      <w:proofErr w:type="spellEnd"/>
+      <w:r>
+        <w:t xml:space="preserve"> parser. </w:t>
+      </w:r>
+    </w:p>
+    <w:p>
+      <w:pPr>
+        <w:pStyle w:val="ACLTextFirstlineindent016"/>
+        <w:ind w:firstLine="0"/>
+      </w:pPr>
+      <w:r>
+        <w:rPr>
+          <w:b/>
+        </w:rPr>
+        <w:t>Inadequate POS Embedding:</w:t>
+      </w:r>
+      <w:r>
+        <w:t xml:space="preserve"> </w:t>
+      </w:r>
+    </w:p>
+    <w:p>
+      <w:pPr>
+        <w:pStyle w:val="ACLTextFirstlineindent016"/>
+        <w:ind w:firstLine="0"/>
+      </w:pPr>
+      <w:r>
+        <w:t xml:space="preserve">Our approach to POS tags embeddings might not capture syntactic information adequately. While using a trainable embedding layer helped smooth validation accuracy over constant one-hot encoded vectors, the learned embeddings might be overfitting to the training data. Alternatively, the POS embeddings could be improved by unsupervised training on a larger corpus. </w:t>
+      </w:r>
+    </w:p>
+    <w:p>
+      <w:pPr>
+        <w:pStyle w:val="ACLTextFirstlineindent016"/>
+        <w:ind w:firstLine="0"/>
+        <w:rPr>
+          <w:b/>
+        </w:rPr>
+      </w:pPr>
+      <w:r>
+        <w:rPr>
+          <w:b/>
+        </w:rPr>
+        <w:t>Inadequate Encoding of Dependency Parse:</w:t>
+      </w:r>
+    </w:p>
+    <w:p>
+      <w:pPr>
+        <w:pStyle w:val="ACLTextFirstlineindent016"/>
+        <w:ind w:firstLine="0"/>
+      </w:pPr>
+      <w:r>
+        <w:t>Our approach to encoding dependency parse tree information is clearly flawed as indicated by our results. This can be attributed to the fact that we are introducing a lot of noise in our feature inputs by indiscriminately multiplying word embeddings for all dependency relations. This approach can be improved by including dependency relations in our model and learning different weights for different relations. Alternatively, instead of modifying the existing input features, the parse tree information could be encoded in separate embeddings.</w:t>
+      </w:r>
+    </w:p>
+    <w:p>
+      <w:pPr>
+        <w:pStyle w:val="ACLTextFirstlineindent016"/>
+        <w:ind w:firstLine="0"/>
+        <w:rPr>
+          <w:b/>
+        </w:rPr>
+      </w:pPr>
+      <w:r>
+        <w:rPr>
+          <w:b/>
+        </w:rPr>
+        <w:t xml:space="preserve">Other Limitations: </w:t>
+      </w:r>
+    </w:p>
+    <w:p>
+      <w:pPr>
+        <w:pStyle w:val="ACLTextFirstlineindent016"/>
+        <w:ind w:firstLine="0"/>
+      </w:pPr>
+      <w:r>
+        <w:t>The use of lemmatization in this experiment might account for some loss of information when generating word embeddings. Furthermore, our pre-trained word embeddings were trained on the Wikipedia corpus, where the language differs from the one found in movie reviews. This leads to issues such as out-of-vocabulary words and similar embeddings for sentiment-</w:t>
+      </w:r>
+      <w:proofErr w:type="spellStart"/>
+      <w:r>
+        <w:t>ladden</w:t>
+      </w:r>
+      <w:proofErr w:type="spellEnd"/>
+      <w:r>
+        <w:t xml:space="preserve"> antonyms. Lastly, the decision to truncate sentences for training efficiency reasons likely had a negative impact on our </w:t>
+      </w:r>
+      <w:proofErr w:type="gramStart"/>
+      <w:r>
+        <w:t>results,</w:t>
+      </w:r>
+      <w:r>
+        <w:t xml:space="preserve"> </w:t>
+      </w:r>
+      <w:r>
+        <w:t>and</w:t>
+      </w:r>
+      <w:proofErr w:type="gramEnd"/>
+      <w:r>
+        <w:t xml:space="preserve"> may have decreased the efficiency of including syntactic information.</w:t>
+      </w:r>
+    </w:p>
+    <w:p>
+      <w:pPr>
+        <w:pStyle w:val="ACLSection"/>
+      </w:pPr>
+      <w:r>
+        <w:t>Statement of Contribution</w:t>
       </w:r>
     </w:p>
     <w:p>
@@ -2217,10 +2468,7 @@
         <w:t xml:space="preserve">ord index processing, </w:t>
       </w:r>
       <w:r>
-        <w:t xml:space="preserve">sequence class data generator, experiment wrapper, </w:t>
-      </w:r>
-      <w:r>
-        <w:t>result analysis.</w:t>
+        <w:t>sequence class data generator, experiment wrapper, result analysis.</w:t>
       </w:r>
     </w:p>
     <w:p>
@@ -2232,7 +2480,6 @@
         <w:rPr>
           <w:b/>
         </w:rPr>
-        <w:lastRenderedPageBreak/>
         <w:t>Stefan:</w:t>
       </w:r>
       <w:r>
@@ -2243,7 +2490,10 @@
       </w:r>
       <w:proofErr w:type="spellStart"/>
       <w:r>
-        <w:t>keras</w:t>
+        <w:t>K</w:t>
+      </w:r>
+      <w:r>
+        <w:t>eras</w:t>
       </w:r>
       <w:proofErr w:type="spellEnd"/>
       <w:r>
@@ -2349,417 +2599,6 @@
       <w:r>
         <w:t xml:space="preserve"> done jointly by both team members.</w:t>
       </w:r>
-    </w:p>
-    <w:p>
-      <w:pPr>
-        <w:pStyle w:val="ACLText"/>
-      </w:pPr>
-    </w:p>
-    <w:p>
-      <w:pPr>
-        <w:pStyle w:val="ACLTextFirstlineindent016"/>
-      </w:pPr>
-    </w:p>
-    <w:p>
-      <w:pPr>
-        <w:pStyle w:val="ACLTextFirstlineindent016"/>
-      </w:pPr>
-    </w:p>
-    <w:p>
-      <w:pPr>
-        <w:pStyle w:val="ACLTextFirstlineindent016"/>
-      </w:pPr>
-    </w:p>
-    <w:p>
-      <w:pPr>
-        <w:pStyle w:val="ACLSection"/>
-      </w:pPr>
-      <w:r>
-        <w:t>Double-blind review process</w:t>
-      </w:r>
-    </w:p>
-    <w:p>
-      <w:pPr>
-        <w:pStyle w:val="ACLText"/>
-      </w:pPr>
-      <w:r>
-        <w:t>As the reviewing will be blind, the paper must not include the authors’ names and affiliations. Further- more, self-references that reveal the author’s identity</w:t>
-      </w:r>
-      <w:r>
-        <w:t>, e.g.,</w:t>
-      </w:r>
-      <w:r>
-        <w:t xml:space="preserve"> “We previously showed (Smith, 1991) ...” must be avoided. Instead, use citations such as “Smith previously showed (Smith, 1991) ...” Papers that do not conform to these requirements will be rejected without review. In addition, please do not post your submissions on the web until after the review process is comple</w:t>
-      </w:r>
-      <w:r>
-        <w:t>t</w:t>
-      </w:r>
-      <w:r>
-        <w:t xml:space="preserve">e (in special cases this is permitted: see the multiple submission policy below). </w:t>
-      </w:r>
-    </w:p>
-    <w:p>
-      <w:pPr>
-        <w:pStyle w:val="ACLTextFirstlineindent016"/>
-      </w:pPr>
-      <w:r>
-        <w:t>We will reject without review any papers that do</w:t>
-      </w:r>
-      <w:r>
-        <w:br/>
-        <w:t>not follow the official style guidelines, anonymity</w:t>
-      </w:r>
-      <w:r>
-        <w:br/>
-        <w:t>conditions and page limits.</w:t>
-      </w:r>
-    </w:p>
-    <w:p>
-      <w:pPr>
-        <w:pStyle w:val="ACLSection"/>
-      </w:pPr>
-      <w:r>
-        <w:t>Multiple</w:t>
-      </w:r>
-      <w:r>
-        <w:t xml:space="preserve"> Submission Policy</w:t>
-      </w:r>
-    </w:p>
-    <w:p>
-      <w:pPr>
-        <w:pStyle w:val="ACLText"/>
-        <w:rPr>
-          <w:b/>
-          <w:bCs/>
-        </w:rPr>
-      </w:pPr>
-      <w:r>
-        <w:t>Papers that have been or will be submitted to other meetings or publications must indicate this at submission time. Authors of papers accepted for presentation at NAACL HLT 2016 must notify the program chairs by the camera-ready deadline as to whether the paper will be presented. All accepted papers must be presented at the conference to appear in the proceedings. We will not accept for publication or presentation papers that overlap significantly in content or results with papers that will be (or have been) published elsewhere.</w:t>
-      </w:r>
-    </w:p>
-    <w:p>
-      <w:pPr>
-        <w:pStyle w:val="ACLTextFirstlineindent016"/>
-      </w:pPr>
-      <w:r>
-        <w:t>Preprint servers such as arXiv.org and ACL-related workshops that do not have published proceedings in the ACL Anthology are not considered archival for purposes of submission. Authors must state in the online submission form the name of the workshop or preprint server and title of the non-archival version. The submitted version should be suitably anonymized and not contain references to the prior non-archival version. Reviewers will be told: “The author(s) have notified us that there exists a non-archival previous version of this paper with significantly overlapping text. We have approved submission under these circumstances, but to preserve the spirit of blind review, the current submission does not reference the non-archival version.”  Reviewers are free to do what they like with this information.</w:t>
-      </w:r>
-    </w:p>
-    <w:tbl>
-      <w:tblPr>
-        <w:tblpPr w:leftFromText="187" w:rightFromText="187" w:vertAnchor="page" w:horzAnchor="page" w:tblpX="1441" w:tblpY="577"/>
-        <w:tblOverlap w:val="never"/>
-        <w:tblW w:w="0" w:type="auto"/>
-        <w:tblLook w:val="04A0" w:firstRow="1" w:lastRow="0" w:firstColumn="1" w:lastColumn="0" w:noHBand="0" w:noVBand="1"/>
-      </w:tblPr>
-      <w:tblGrid>
-        <w:gridCol w:w="661"/>
-      </w:tblGrid>
-      <w:tr>
-        <w:trPr>
-          <w:trHeight w:val="246"/>
-        </w:trPr>
-        <w:tc>
-          <w:tcPr>
-            <w:tcW w:w="661" w:type="dxa"/>
-          </w:tcPr>
-          <w:p>
-            <w:pPr>
-              <w:pStyle w:val="ACLSubmissionRuler"/>
-            </w:pPr>
-          </w:p>
-        </w:tc>
-      </w:tr>
-    </w:tbl>
-    <w:p>
-      <w:pPr>
-        <w:pStyle w:val="ACLTextFirstlineindent016"/>
-      </w:pPr>
-      <w:r>
-        <w:t>Authors su</w:t>
-      </w:r>
-      <w:r>
-        <w:t xml:space="preserve">bmitting more than one paper to </w:t>
-      </w:r>
-      <w:r>
-        <w:t>NAACL HLT must</w:t>
-      </w:r>
-      <w:r>
-        <w:t xml:space="preserve"> ensure that submissions do not </w:t>
-      </w:r>
-      <w:r>
-        <w:t>overlap significantly (</w:t>
-      </w:r>
-      <w:r>
-        <w:t xml:space="preserve">&gt; </w:t>
-      </w:r>
-      <w:r>
-        <w:t>25%</w:t>
-      </w:r>
-      <w:r>
-        <w:t xml:space="preserve">) with each other in </w:t>
-      </w:r>
-      <w:r>
-        <w:t xml:space="preserve">content or results. </w:t>
-      </w:r>
-      <w:r>
-        <w:t xml:space="preserve">Authors should not submit short </w:t>
-      </w:r>
-      <w:r>
-        <w:t xml:space="preserve">and long versions of </w:t>
-      </w:r>
-      <w:r>
-        <w:t xml:space="preserve">papers with substantial overlap </w:t>
-      </w:r>
-      <w:r>
-        <w:t>in their original contributions.</w:t>
-      </w:r>
-    </w:p>
-    <w:p>
-      <w:pPr>
-        <w:pStyle w:val="ACLSection"/>
-      </w:pPr>
-      <w:r>
-        <w:t>STREAM Tools</w:t>
-      </w:r>
-    </w:p>
-    <w:p>
-      <w:pPr>
-        <w:pStyle w:val="ACLText"/>
-      </w:pPr>
-      <w:r>
-        <w:t xml:space="preserve">This Microsoft Word file has been preset for compatible use with the STREAM Tools template designed for creating well-formatted reports and papers with Microsoft Word. The principles behind this template and others STREAM templates are explained in </w:t>
-      </w:r>
-      <w:r>
-        <w:t>(Mamishev</w:t>
-      </w:r>
-      <w:r>
-        <w:t>, 2010; Mamishev, 2013)</w:t>
-      </w:r>
-      <w:r>
-        <w:t xml:space="preserve">. </w:t>
-      </w:r>
-    </w:p>
-    <w:p>
-      <w:pPr>
-        <w:pStyle w:val="ACLAcknowledgmentsHeader"/>
-      </w:pPr>
-      <w:r>
-        <w:t>Acknowledgments</w:t>
-      </w:r>
-    </w:p>
-    <w:p>
-      <w:pPr>
-        <w:pStyle w:val="ACLText"/>
-      </w:pPr>
-      <w:r>
-        <w:t>Do not number the acknowledgment section.</w:t>
-      </w:r>
-    </w:p>
-    <w:p>
-      <w:pPr>
-        <w:pStyle w:val="ACLReferencesHeader"/>
-      </w:pPr>
-      <w:r>
-        <w:t xml:space="preserve">References </w:t>
-      </w:r>
-    </w:p>
-    <w:p>
-      <w:pPr>
-        <w:pStyle w:val="ACLReferencesText"/>
-      </w:pPr>
-      <w:r>
-        <w:t xml:space="preserve">Alfred. V. </w:t>
-      </w:r>
-      <w:proofErr w:type="spellStart"/>
-      <w:r>
-        <w:t>Aho</w:t>
-      </w:r>
-      <w:proofErr w:type="spellEnd"/>
-      <w:r>
-        <w:t xml:space="preserve"> and Jeffrey D. Ullman. 1972. </w:t>
-      </w:r>
-      <w:r>
-        <w:rPr>
-          <w:i/>
-          <w:iCs/>
-        </w:rPr>
-        <w:t>The Theory of Parsing, Translation and Compiling, volume 1</w:t>
-      </w:r>
-      <w:r>
-        <w:t xml:space="preserve">. Prentice-Hall, Englewood Cliffs, NJ. </w:t>
-      </w:r>
-    </w:p>
-    <w:p>
-      <w:pPr>
-        <w:pStyle w:val="ACLReferencesText"/>
-      </w:pPr>
-      <w:r>
-        <w:t xml:space="preserve">American Psychological Association. 1983. </w:t>
-      </w:r>
-      <w:r>
-        <w:rPr>
-          <w:i/>
-        </w:rPr>
-        <w:t>Publications Manual.</w:t>
-      </w:r>
-      <w:r>
-        <w:t xml:space="preserve"> American Psychological Association, Washington, DC.</w:t>
-      </w:r>
-    </w:p>
-    <w:p>
-      <w:pPr>
-        <w:pStyle w:val="ACLReferencesText"/>
-      </w:pPr>
-      <w:r>
-        <w:t xml:space="preserve">Association for Computing Machinery. 1983. </w:t>
-      </w:r>
-      <w:r>
-        <w:rPr>
-          <w:i/>
-        </w:rPr>
-        <w:t>Computing Reviews</w:t>
-      </w:r>
-      <w:r>
-        <w:t>, 24(11):503-512.</w:t>
-      </w:r>
-    </w:p>
-    <w:p>
-      <w:pPr>
-        <w:pStyle w:val="ACLReferencesText"/>
-      </w:pPr>
-      <w:r>
-        <w:t xml:space="preserve">Ashok K. Chandra, Dexter C. </w:t>
-      </w:r>
-      <w:proofErr w:type="spellStart"/>
-      <w:r>
-        <w:t>Kozen</w:t>
-      </w:r>
-      <w:proofErr w:type="spellEnd"/>
-      <w:r>
-        <w:t xml:space="preserve">, and Larry </w:t>
-      </w:r>
-      <w:proofErr w:type="spellStart"/>
-      <w:r>
-        <w:t>J.Stockmeyer</w:t>
-      </w:r>
-      <w:proofErr w:type="spellEnd"/>
-      <w:r>
-        <w:t xml:space="preserve">. 1981. Alternation. </w:t>
-      </w:r>
-      <w:r>
-        <w:rPr>
-          <w:i/>
-        </w:rPr>
-        <w:t>Journal of the Association for Computing Machinery</w:t>
-      </w:r>
-      <w:r>
-        <w:t xml:space="preserve">, 28(1):114-133. </w:t>
-      </w:r>
-    </w:p>
-    <w:p>
-      <w:pPr>
-        <w:pStyle w:val="ACLReferencesText"/>
-      </w:pPr>
-      <w:r>
-        <w:t xml:space="preserve">Dan </w:t>
-      </w:r>
-      <w:proofErr w:type="spellStart"/>
-      <w:r>
-        <w:t>Gusfield</w:t>
-      </w:r>
-      <w:proofErr w:type="spellEnd"/>
-      <w:r>
-        <w:t xml:space="preserve">. 1997. </w:t>
-      </w:r>
-      <w:r>
-        <w:rPr>
-          <w:i/>
-        </w:rPr>
-        <w:t>Algorithms on Strings, Trees and Sequences</w:t>
-      </w:r>
-      <w:r>
-        <w:t>. Cambridge University Press, Cambridge, UK.</w:t>
-      </w:r>
-      <w:r>
-        <w:t xml:space="preserve"> </w:t>
-      </w:r>
-    </w:p>
-    <w:p>
-      <w:pPr>
-        <w:pStyle w:val="ACLReferencesText"/>
-      </w:pPr>
-      <w:r>
-        <w:lastRenderedPageBreak/>
-        <w:t xml:space="preserve">Alexander </w:t>
-      </w:r>
-      <w:r>
-        <w:t xml:space="preserve">V. </w:t>
-      </w:r>
-      <w:r>
-        <w:t>Mamishev and Murray Sargent</w:t>
-      </w:r>
-      <w:r>
-        <w:t>. 2013.</w:t>
-      </w:r>
-      <w:r>
-        <w:t xml:space="preserve"> </w:t>
-      </w:r>
-      <w:r>
-        <w:rPr>
-          <w:i/>
-        </w:rPr>
-        <w:t>Creating Research and Scientific Documents Using Microsoft Word</w:t>
-      </w:r>
-      <w:r>
-        <w:t>.</w:t>
-      </w:r>
-      <w:r>
-        <w:t xml:space="preserve"> </w:t>
-      </w:r>
-      <w:r>
-        <w:t>Microsoft Press, Redmond, WA.</w:t>
-      </w:r>
-    </w:p>
-    <w:p>
-      <w:pPr>
-        <w:pStyle w:val="ACLReferencesText"/>
-      </w:pPr>
-      <w:r>
-        <w:t>A</w:t>
-      </w:r>
-      <w:r>
-        <w:t>lexander V. Mamishev and Sean</w:t>
-      </w:r>
-      <w:r>
-        <w:t xml:space="preserve"> D. Williams</w:t>
-      </w:r>
-      <w:r>
-        <w:t>.</w:t>
-      </w:r>
-      <w:r>
-        <w:t xml:space="preserve"> 2010</w:t>
-      </w:r>
-      <w:r>
-        <w:t xml:space="preserve">. </w:t>
-      </w:r>
-      <w:r>
-        <w:rPr>
-          <w:i/>
-        </w:rPr>
-        <w:t>Technical Writing for Teams: The STREAM Tools Handbook</w:t>
-      </w:r>
-      <w:r>
-        <w:t>. Wiley-IEEE Press, Hoboken, NJ</w:t>
-      </w:r>
-      <w:r>
-        <w:t>.</w:t>
-      </w:r>
-    </w:p>
-    <w:p>
-      <w:pPr>
-        <w:pStyle w:val="ACLReferencesText"/>
-      </w:pPr>
     </w:p>
     <w:sdt>
       <w:sdtPr>
@@ -2773,7 +2612,11 @@
           <w:docPartUnique/>
         </w:docPartObj>
       </w:sdtPr>
-      <w:sdtEndPr/>
+      <w:sdtEndPr>
+        <w:rPr>
+          <w:sz w:val="20"/>
+        </w:rPr>
+      </w:sdtEndPr>
       <w:sdtContent>
         <w:p>
           <w:pPr>
@@ -2793,7 +2636,11 @@
             <w:id w:val="-573587230"/>
             <w:bibliography/>
           </w:sdtPr>
-          <w:sdtEndPr/>
+          <w:sdtEndPr>
+            <w:rPr>
+              <w:sz w:val="20"/>
+            </w:rPr>
+          </w:sdtEndPr>
           <w:sdtContent>
             <w:p>
               <w:pPr>
@@ -2801,8 +2648,7 @@
                 <w:ind w:left="720" w:hanging="720"/>
                 <w:rPr>
                   <w:noProof/>
-                  <w:sz w:val="24"/>
-                  <w:szCs w:val="24"/>
+                  <w:sz w:val="20"/>
                 </w:rPr>
               </w:pPr>
               <w:r>
@@ -2826,6 +2672,7 @@
               <w:r>
                 <w:rPr>
                   <w:noProof/>
+                  <w:sz w:val="20"/>
                 </w:rPr>
                 <w:t xml:space="preserve">Andreas, J., &amp; Klein, D. (2014). How much do word embeddings encode about syntax? </w:t>
               </w:r>
@@ -2834,12 +2681,14 @@
                   <w:i/>
                   <w:iCs/>
                   <w:noProof/>
+                  <w:sz w:val="20"/>
                 </w:rPr>
                 <w:t>ACL</w:t>
               </w:r>
               <w:r>
                 <w:rPr>
                   <w:noProof/>
+                  <w:sz w:val="20"/>
                 </w:rPr>
                 <w:t>.</w:t>
               </w:r>
@@ -2850,11 +2699,13 @@
                 <w:ind w:left="720" w:hanging="720"/>
                 <w:rPr>
                   <w:noProof/>
+                  <w:sz w:val="20"/>
                 </w:rPr>
               </w:pPr>
               <w:r>
                 <w:rPr>
                   <w:noProof/>
+                  <w:sz w:val="20"/>
                 </w:rPr>
                 <w:t xml:space="preserve">Biagioni, R. (2016). </w:t>
               </w:r>
@@ -2863,12 +2714,14 @@
                   <w:i/>
                   <w:iCs/>
                   <w:noProof/>
+                  <w:sz w:val="20"/>
                 </w:rPr>
                 <w:t>The SenticNet Sentiment Lexicon: Exploring Semantic Richness in Multi-Word Concepts.</w:t>
               </w:r>
               <w:r>
                 <w:rPr>
                   <w:noProof/>
+                  <w:sz w:val="20"/>
                 </w:rPr>
                 <w:t xml:space="preserve"> Springer.</w:t>
               </w:r>
@@ -2879,11 +2732,13 @@
                 <w:ind w:left="720" w:hanging="720"/>
                 <w:rPr>
                   <w:noProof/>
+                  <w:sz w:val="20"/>
                 </w:rPr>
               </w:pPr>
               <w:r>
                 <w:rPr>
                   <w:noProof/>
+                  <w:sz w:val="20"/>
                 </w:rPr>
                 <w:t xml:space="preserve">Blevins, T., Levy, O., &amp; Zettlemoyer, L. (2018). Deep RNNs Encode Soft Hierarchical Syntax. </w:t>
               </w:r>
@@ -2892,12 +2747,14 @@
                   <w:i/>
                   <w:iCs/>
                   <w:noProof/>
+                  <w:sz w:val="20"/>
                 </w:rPr>
                 <w:t>ACL</w:t>
               </w:r>
               <w:r>
                 <w:rPr>
                   <w:noProof/>
+                  <w:sz w:val="20"/>
                 </w:rPr>
                 <w:t>.</w:t>
               </w:r>
@@ -2908,11 +2765,13 @@
                 <w:ind w:left="720" w:hanging="720"/>
                 <w:rPr>
                   <w:noProof/>
+                  <w:sz w:val="20"/>
                 </w:rPr>
               </w:pPr>
               <w:r>
                 <w:rPr>
                   <w:noProof/>
+                  <w:sz w:val="20"/>
                 </w:rPr>
                 <w:t xml:space="preserve">Das, O., &amp; Balabantaray, R. C. (2014). Sentiment Analysis of Movie Reviews using POS tags. </w:t>
               </w:r>
@@ -2921,12 +2780,14 @@
                   <w:i/>
                   <w:iCs/>
                   <w:noProof/>
+                  <w:sz w:val="20"/>
                 </w:rPr>
                 <w:t>International Journal of Computer Applications</w:t>
               </w:r>
               <w:r>
                 <w:rPr>
                   <w:noProof/>
+                  <w:sz w:val="20"/>
                 </w:rPr>
                 <w:t>, 36-41.</w:t>
               </w:r>
@@ -2937,11 +2798,13 @@
                 <w:ind w:left="720" w:hanging="720"/>
                 <w:rPr>
                   <w:noProof/>
+                  <w:sz w:val="20"/>
                 </w:rPr>
               </w:pPr>
               <w:r>
                 <w:rPr>
                   <w:noProof/>
+                  <w:sz w:val="20"/>
                 </w:rPr>
                 <w:t>Honnibal, M., &amp; Montani, I. (2017). spaCy 2: Natural language understanding with Bloom embeddings, convolutional neural networks and incremental parsing.</w:t>
               </w:r>
@@ -2952,11 +2815,13 @@
                 <w:ind w:left="720" w:hanging="720"/>
                 <w:rPr>
                   <w:noProof/>
+                  <w:sz w:val="20"/>
                 </w:rPr>
               </w:pPr>
               <w:r>
                 <w:rPr>
                   <w:noProof/>
+                  <w:sz w:val="20"/>
                 </w:rPr>
                 <w:t xml:space="preserve">Liu, R., Hu, J., Yang, Z., &amp; Nyberg, E. (2018). </w:t>
               </w:r>
@@ -2965,12 +2830,14 @@
                   <w:i/>
                   <w:iCs/>
                   <w:noProof/>
+                  <w:sz w:val="20"/>
                 </w:rPr>
                 <w:t>Structural Embedding of Syntactic Trees for Machine Comprehension.</w:t>
               </w:r>
               <w:r>
                 <w:rPr>
                   <w:noProof/>
+                  <w:sz w:val="20"/>
                 </w:rPr>
                 <w:t xml:space="preserve"> Carnegie Mellon University.</w:t>
               </w:r>
@@ -2981,11 +2848,13 @@
                 <w:ind w:left="720" w:hanging="720"/>
                 <w:rPr>
                   <w:noProof/>
+                  <w:sz w:val="20"/>
                 </w:rPr>
               </w:pPr>
               <w:r>
                 <w:rPr>
                   <w:noProof/>
+                  <w:sz w:val="20"/>
                 </w:rPr>
                 <w:t xml:space="preserve">Maas, A., Daly, R., Pham, P., . Huang, D., Ng, A., &amp; Potts, C. (2011). Learning Word Vectors for Sentiment Analysis. </w:t>
               </w:r>
@@ -2994,12 +2863,14 @@
                   <w:i/>
                   <w:iCs/>
                   <w:noProof/>
+                  <w:sz w:val="20"/>
                 </w:rPr>
                 <w:t>Proceedings of the 49th Annual Meeting of the Association for Computational Linguistics: Human Language Technologies</w:t>
               </w:r>
               <w:r>
                 <w:rPr>
                   <w:noProof/>
+                  <w:sz w:val="20"/>
                 </w:rPr>
                 <w:t xml:space="preserve"> (pp. 142--150). Portland: Association for Computational Linguistics.</w:t>
               </w:r>
@@ -3010,12 +2881,15 @@
                 <w:ind w:left="720" w:hanging="720"/>
                 <w:rPr>
                   <w:noProof/>
+                  <w:sz w:val="20"/>
                 </w:rPr>
               </w:pPr>
               <w:r>
                 <w:rPr>
                   <w:noProof/>
+                  <w:sz w:val="20"/>
                 </w:rPr>
+                <w:lastRenderedPageBreak/>
                 <w:t xml:space="preserve">Nicholls, C., &amp; Song, F. (2009). Improving Sentiment Anaysis With Part-Of-Speech Weighting. </w:t>
               </w:r>
               <w:r>
@@ -3023,12 +2897,14 @@
                   <w:i/>
                   <w:iCs/>
                   <w:noProof/>
+                  <w:sz w:val="20"/>
                 </w:rPr>
                 <w:t>Eighth International Conference on Machine Learning and Cybernetics.</w:t>
               </w:r>
               <w:r>
                 <w:rPr>
                   <w:noProof/>
+                  <w:sz w:val="20"/>
                 </w:rPr>
                 <w:t xml:space="preserve"> Baoding.</w:t>
               </w:r>
@@ -3039,11 +2915,13 @@
                 <w:ind w:left="720" w:hanging="720"/>
                 <w:rPr>
                   <w:noProof/>
+                  <w:sz w:val="20"/>
                 </w:rPr>
               </w:pPr>
               <w:r>
                 <w:rPr>
                   <w:noProof/>
+                  <w:sz w:val="20"/>
                 </w:rPr>
                 <w:t xml:space="preserve">Rezaeinia, S. M., Rahmani, R., &amp; Ghodsi, A. (2018). </w:t>
               </w:r>
@@ -3052,12 +2930,14 @@
                   <w:i/>
                   <w:iCs/>
                   <w:noProof/>
+                  <w:sz w:val="20"/>
                 </w:rPr>
                 <w:t>Text Classification based on Multiple Block.</w:t>
               </w:r>
               <w:r>
                 <w:rPr>
                   <w:noProof/>
+                  <w:sz w:val="20"/>
                 </w:rPr>
                 <w:t xml:space="preserve"> </w:t>
               </w:r>
@@ -3068,11 +2948,13 @@
                 <w:ind w:left="720" w:hanging="720"/>
                 <w:rPr>
                   <w:noProof/>
+                  <w:sz w:val="20"/>
                 </w:rPr>
               </w:pPr>
               <w:r>
                 <w:rPr>
                   <w:noProof/>
+                  <w:sz w:val="20"/>
                 </w:rPr>
                 <w:t xml:space="preserve">Senel, L. K., Utlu, ˙., Yucesoy, V., Koc, A., &amp; Cukur, T. (2017). Semantic Structure and Interpretability of Word Embeddings. </w:t>
               </w:r>
@@ -3081,12 +2963,14 @@
                   <w:i/>
                   <w:iCs/>
                   <w:noProof/>
+                  <w:sz w:val="20"/>
                 </w:rPr>
                 <w:t>arXiv e-prints</w:t>
               </w:r>
               <w:r>
                 <w:rPr>
                   <w:noProof/>
+                  <w:sz w:val="20"/>
                 </w:rPr>
                 <w:t>.</w:t>
               </w:r>
@@ -3097,11 +2981,13 @@
                 <w:ind w:left="720" w:hanging="720"/>
                 <w:rPr>
                   <w:noProof/>
+                  <w:sz w:val="20"/>
                 </w:rPr>
               </w:pPr>
               <w:r>
                 <w:rPr>
                   <w:noProof/>
+                  <w:sz w:val="20"/>
                 </w:rPr>
                 <w:t xml:space="preserve">Universal Dependencies Contributors. (2014). </w:t>
               </w:r>
@@ -3110,12 +2996,14 @@
                   <w:i/>
                   <w:iCs/>
                   <w:noProof/>
+                  <w:sz w:val="20"/>
                 </w:rPr>
                 <w:t>Universal POS tags</w:t>
               </w:r>
               <w:r>
                 <w:rPr>
                   <w:noProof/>
+                  <w:sz w:val="20"/>
                 </w:rPr>
                 <w:t>. Retrieved from http://universaldependencies.org: http://universaldependencies.org/u/pos/</w:t>
               </w:r>
@@ -3126,11 +3014,13 @@
                 <w:ind w:left="720" w:hanging="720"/>
                 <w:rPr>
                   <w:noProof/>
+                  <w:sz w:val="20"/>
                 </w:rPr>
               </w:pPr>
               <w:r>
                 <w:rPr>
                   <w:noProof/>
+                  <w:sz w:val="20"/>
                 </w:rPr>
                 <w:t xml:space="preserve">Zhang, L., Wang, S., &amp; Liu, B. (2018). Deep Learning for Sentiment Analysis: A Survey. </w:t>
               </w:r>
@@ -3139,17 +3029,24 @@
                   <w:i/>
                   <w:iCs/>
                   <w:noProof/>
+                  <w:sz w:val="20"/>
                 </w:rPr>
                 <w:t>arXiv e-prints</w:t>
               </w:r>
               <w:r>
                 <w:rPr>
                   <w:noProof/>
+                  <w:sz w:val="20"/>
                 </w:rPr>
                 <w:t>.</w:t>
               </w:r>
             </w:p>
             <w:p>
+              <w:pPr>
+                <w:rPr>
+                  <w:sz w:val="20"/>
+                </w:rPr>
+              </w:pPr>
               <w:r>
                 <w:rPr>
                   <w:b/>
@@ -8166,7 +8063,7 @@
     </b:Author>
     <b:InternetSiteTitle>http://universaldependencies.org</b:InternetSiteTitle>
     <b:URL>http://universaldependencies.org/u/pos/</b:URL>
-    <b:RefOrder>10</b:RefOrder>
+    <b:RefOrder>12</b:RefOrder>
   </b:Source>
   <b:Source>
     <b:Tag>Sen17</b:Tag>
@@ -8281,7 +8178,7 @@
     <b:Title>Structural Embedding of Syntactic Trees for Machine Comprehension</b:Title>
     <b:Year>2018</b:Year>
     <b:Publisher>Carnegie Mellon University</b:Publisher>
-    <b:RefOrder>11</b:RefOrder>
+    <b:RefOrder>13</b:RefOrder>
   </b:Source>
   <b:Source>
     <b:Tag>Ter18</b:Tag>
@@ -8335,13 +8232,60 @@
     </b:Author>
     <b:Title>Text Classification based on Multiple Block</b:Title>
     <b:Year>2018</b:Year>
-    <b:RefOrder>12</b:RefOrder>
+    <b:RefOrder>14</b:RefOrder>
+  </b:Source>
+  <b:Source>
+    <b:Tag>Kim14</b:Tag>
+    <b:SourceType>JournalArticle</b:SourceType>
+    <b:Guid>{128BE594-9AD9-467F-8D35-16B6A418C12A}</b:Guid>
+    <b:Author>
+      <b:Author>
+        <b:NameList>
+          <b:Person>
+            <b:Last>Kim</b:Last>
+            <b:First>Yoon</b:First>
+          </b:Person>
+        </b:NameList>
+      </b:Author>
+    </b:Author>
+    <b:Title>Convolutional Neural Networks for Sentence Classification</b:Title>
+    <b:JournalName>arXiv e-prints</b:JournalName>
+    <b:Year>2014</b:Year>
+    <b:RefOrder>11</b:RefOrder>
+  </b:Source>
+  <b:Source>
+    <b:Tag>Gra05</b:Tag>
+    <b:SourceType>JournalArticle</b:SourceType>
+    <b:Guid>{7BDE4AE3-C227-44D1-B08C-D6CA50F41194}</b:Guid>
+    <b:Author>
+      <b:Author>
+        <b:NameList>
+          <b:Person>
+            <b:Last>Graves</b:Last>
+            <b:First>Alex</b:First>
+          </b:Person>
+          <b:Person>
+            <b:Last>Fernández</b:Last>
+            <b:First>Santiago</b:First>
+          </b:Person>
+          <b:Person>
+            <b:Last>Schmidhuber</b:Last>
+            <b:First>Jürgen</b:First>
+          </b:Person>
+        </b:NameList>
+      </b:Author>
+    </b:Author>
+    <b:Title>Bidirectional LSTM Networks for Improved Phoneme Classification and Recognition</b:Title>
+    <b:JournalName>International Conference on Artificla Neural Networks</b:JournalName>
+    <b:Year>2005</b:Year>
+    <b:Pages>799-804</b:Pages>
+    <b:RefOrder>10</b:RefOrder>
   </b:Source>
 </b:Sources>
 </file>
 
 <file path=customXml/itemProps1.xml><?xml version="1.0" encoding="utf-8"?>
-<ds:datastoreItem xmlns:ds="http://schemas.openxmlformats.org/officeDocument/2006/customXml" ds:itemID="{DC24EBEA-6868-4976-B026-3502E50D1F8F}">
+<ds:datastoreItem xmlns:ds="http://schemas.openxmlformats.org/officeDocument/2006/customXml" ds:itemID="{07291450-83DF-4DE7-98C0-CE9CC9D41FAE}">
   <ds:schemaRefs>
     <ds:schemaRef ds:uri="http://schemas.openxmlformats.org/officeDocument/2006/bibliography"/>
   </ds:schemaRefs>

</xml_diff>